<commit_message>
editted user manual 1
</commit_message>
<xml_diff>
--- a/User Manual.docx
+++ b/User Manual.docx
@@ -146,30 +146,8 @@
                                         <w:rPr>
                                           <w:color w:val="FFFFFF" w:themeColor="background1"/>
                                         </w:rPr>
-                                        <w:t xml:space="preserve">Remario Richards | </w:t>
+                                        <w:t>Remario Richards | Shervain Barett</w:t>
                                       </w:r>
-                                      <w:proofErr w:type="spellStart"/>
-                                      <w:r>
-                                        <w:rPr>
-                                          <w:color w:val="FFFFFF" w:themeColor="background1"/>
-                                        </w:rPr>
-                                        <w:t>Shervain</w:t>
-                                      </w:r>
-                                      <w:proofErr w:type="spellEnd"/>
-                                      <w:r>
-                                        <w:rPr>
-                                          <w:color w:val="FFFFFF" w:themeColor="background1"/>
-                                        </w:rPr>
-                                        <w:t xml:space="preserve"> </w:t>
-                                      </w:r>
-                                      <w:proofErr w:type="spellStart"/>
-                                      <w:r>
-                                        <w:rPr>
-                                          <w:color w:val="FFFFFF" w:themeColor="background1"/>
-                                        </w:rPr>
-                                        <w:t>Barett</w:t>
-                                      </w:r>
-                                      <w:proofErr w:type="spellEnd"/>
                                     </w:p>
                                   </w:sdtContent>
                                 </w:sdt>
@@ -209,8 +187,6 @@
                                     </w:rPr>
                                     <w:t>1303783| 0000000</w:t>
                                   </w:r>
-                                  <w:bookmarkStart w:id="0" w:name="_GoBack"/>
-                                  <w:bookmarkEnd w:id="0"/>
                                 </w:p>
                               </w:txbxContent>
                             </wps:txbx>
@@ -350,30 +326,8 @@
                                   <w:rPr>
                                     <w:color w:val="FFFFFF" w:themeColor="background1"/>
                                   </w:rPr>
-                                  <w:t xml:space="preserve">Remario Richards | </w:t>
+                                  <w:t>Remario Richards | Shervain Barett</w:t>
                                 </w:r>
-                                <w:proofErr w:type="spellStart"/>
-                                <w:r>
-                                  <w:rPr>
-                                    <w:color w:val="FFFFFF" w:themeColor="background1"/>
-                                  </w:rPr>
-                                  <w:t>Shervain</w:t>
-                                </w:r>
-                                <w:proofErr w:type="spellEnd"/>
-                                <w:r>
-                                  <w:rPr>
-                                    <w:color w:val="FFFFFF" w:themeColor="background1"/>
-                                  </w:rPr>
-                                  <w:t xml:space="preserve"> </w:t>
-                                </w:r>
-                                <w:proofErr w:type="spellStart"/>
-                                <w:r>
-                                  <w:rPr>
-                                    <w:color w:val="FFFFFF" w:themeColor="background1"/>
-                                  </w:rPr>
-                                  <w:t>Barett</w:t>
-                                </w:r>
-                                <w:proofErr w:type="spellEnd"/>
                               </w:p>
                             </w:sdtContent>
                           </w:sdt>
@@ -413,8 +367,6 @@
                               </w:rPr>
                               <w:t>1303783| 0000000</w:t>
                             </w:r>
-                            <w:bookmarkStart w:id="1" w:name="_GoBack"/>
-                            <w:bookmarkEnd w:id="1"/>
                           </w:p>
                         </w:txbxContent>
                       </v:textbox>
@@ -507,6 +459,836 @@
       <w:r>
         <w:t>The following contains all the necessary instructions needed to utilize the program. The software was design from the perspective of an administrator, which is to say that the administrators controls everything from login, to querying of data. The only exception is data input from the user.</w:t>
       </w:r>
+    </w:p>
+    <w:p/>
+    <w:p>
+      <w:r>
+        <w:t>There are five scenes or components in the program, firstly the login for the administrator default username and password is [admin]. Credentials are recommended to change, this is only demonstration purposes only. After successful login, the user is posed with two options, either they query the knowledge base or input data. Only the administrator can query the system, and the user can only input the relevant data</w:t>
+      </w:r>
+      <w:r>
+        <w:t xml:space="preserve"> which must be administered for transparency purposes</w:t>
+      </w:r>
+      <w:r>
+        <w:t>.</w:t>
+      </w:r>
+    </w:p>
+    <w:p>
+      <w:r>
+        <w:t>The following includes all the fields required for user information input.</w:t>
+      </w:r>
+    </w:p>
+    <w:p/>
+    <w:tbl>
+      <w:tblPr>
+        <w:tblStyle w:val="TableGrid"/>
+        <w:tblW w:w="0" w:type="auto"/>
+        <w:tblLook w:val="04A0" w:firstRow="1" w:lastRow="0" w:firstColumn="1" w:lastColumn="0" w:noHBand="0" w:noVBand="1"/>
+      </w:tblPr>
+      <w:tblGrid>
+        <w:gridCol w:w="4675"/>
+        <w:gridCol w:w="4675"/>
+      </w:tblGrid>
+      <w:tr>
+        <w:tc>
+          <w:tcPr>
+            <w:tcW w:w="4675" w:type="dxa"/>
+          </w:tcPr>
+          <w:p>
+            <w:r>
+              <w:t>Name</w:t>
+            </w:r>
+          </w:p>
+        </w:tc>
+        <w:tc>
+          <w:tcPr>
+            <w:tcW w:w="4675" w:type="dxa"/>
+          </w:tcPr>
+          <w:p>
+            <w:r>
+              <w:t>User name</w:t>
+            </w:r>
+          </w:p>
+        </w:tc>
+      </w:tr>
+      <w:tr>
+        <w:tc>
+          <w:tcPr>
+            <w:tcW w:w="4675" w:type="dxa"/>
+          </w:tcPr>
+          <w:p>
+            <w:r>
+              <w:t>Age</w:t>
+            </w:r>
+          </w:p>
+        </w:tc>
+        <w:tc>
+          <w:tcPr>
+            <w:tcW w:w="4675" w:type="dxa"/>
+          </w:tcPr>
+          <w:p>
+            <w:r>
+              <w:t>User age</w:t>
+            </w:r>
+          </w:p>
+        </w:tc>
+      </w:tr>
+      <w:tr>
+        <w:tc>
+          <w:tcPr>
+            <w:tcW w:w="4675" w:type="dxa"/>
+          </w:tcPr>
+          <w:p>
+            <w:r>
+              <w:t>Ethnicity</w:t>
+            </w:r>
+          </w:p>
+        </w:tc>
+        <w:tc>
+          <w:tcPr>
+            <w:tcW w:w="4675" w:type="dxa"/>
+          </w:tcPr>
+          <w:p>
+            <w:r>
+              <w:t>User Ethnicity</w:t>
+            </w:r>
+          </w:p>
+        </w:tc>
+      </w:tr>
+      <w:tr>
+        <w:tc>
+          <w:tcPr>
+            <w:tcW w:w="4675" w:type="dxa"/>
+          </w:tcPr>
+          <w:p>
+            <w:r>
+              <w:t>Feet (height)</w:t>
+            </w:r>
+          </w:p>
+        </w:tc>
+        <w:tc>
+          <w:tcPr>
+            <w:tcW w:w="4675" w:type="dxa"/>
+          </w:tcPr>
+          <w:p>
+            <w:r>
+              <w:t>User height in feet</w:t>
+            </w:r>
+          </w:p>
+        </w:tc>
+      </w:tr>
+      <w:tr>
+        <w:tc>
+          <w:tcPr>
+            <w:tcW w:w="4675" w:type="dxa"/>
+          </w:tcPr>
+          <w:p>
+            <w:r>
+              <w:t>Inches(height)</w:t>
+            </w:r>
+          </w:p>
+        </w:tc>
+        <w:tc>
+          <w:tcPr>
+            <w:tcW w:w="4675" w:type="dxa"/>
+          </w:tcPr>
+          <w:p>
+            <w:r>
+              <w:t>User height in inches</w:t>
+            </w:r>
+          </w:p>
+        </w:tc>
+      </w:tr>
+      <w:tr>
+        <w:tc>
+          <w:tcPr>
+            <w:tcW w:w="4675" w:type="dxa"/>
+          </w:tcPr>
+          <w:p>
+            <w:r>
+              <w:t>Weight(kg)</w:t>
+            </w:r>
+          </w:p>
+        </w:tc>
+        <w:tc>
+          <w:tcPr>
+            <w:tcW w:w="4675" w:type="dxa"/>
+          </w:tcPr>
+          <w:p>
+            <w:r>
+              <w:t>User weight in kilograms</w:t>
+            </w:r>
+          </w:p>
+        </w:tc>
+      </w:tr>
+      <w:tr>
+        <w:tc>
+          <w:tcPr>
+            <w:tcW w:w="4675" w:type="dxa"/>
+          </w:tcPr>
+          <w:p>
+            <w:r>
+              <w:t>Waist Circumference</w:t>
+            </w:r>
+          </w:p>
+        </w:tc>
+        <w:tc>
+          <w:tcPr>
+            <w:tcW w:w="4675" w:type="dxa"/>
+          </w:tcPr>
+          <w:p>
+            <w:r>
+              <w:t xml:space="preserve">User </w:t>
+            </w:r>
+            <w:r>
+              <w:t>Waist Circumference</w:t>
+            </w:r>
+            <w:r>
+              <w:t xml:space="preserve"> in centimeters</w:t>
+            </w:r>
+          </w:p>
+        </w:tc>
+      </w:tr>
+      <w:tr>
+        <w:tc>
+          <w:tcPr>
+            <w:tcW w:w="4675" w:type="dxa"/>
+          </w:tcPr>
+          <w:p>
+            <w:r>
+              <w:t>Gender</w:t>
+            </w:r>
+          </w:p>
+        </w:tc>
+        <w:tc>
+          <w:tcPr>
+            <w:tcW w:w="4675" w:type="dxa"/>
+          </w:tcPr>
+          <w:p>
+            <w:r>
+              <w:t xml:space="preserve"> M – male | F  - female</w:t>
+            </w:r>
+          </w:p>
+        </w:tc>
+      </w:tr>
+      <w:tr>
+        <w:trPr>
+          <w:gridAfter w:val="1"/>
+          <w:wAfter w:w="4675" w:type="dxa"/>
+          <w:trHeight w:val="341"/>
+        </w:trPr>
+        <w:tc>
+          <w:tcPr>
+            <w:tcW w:w="4675" w:type="dxa"/>
+          </w:tcPr>
+          <w:p/>
+          <w:p>
+            <w:r>
+              <w:t>The following below are true and false genial questions for previous family history. When selecting you’re in the program hover over the radio button to see a short description.</w:t>
+            </w:r>
+          </w:p>
+        </w:tc>
+      </w:tr>
+    </w:tbl>
+    <w:p/>
+    <w:p>
+      <w:r>
+        <w:t xml:space="preserve">    (</w:t>
+      </w:r>
+      <w:r>
+        <w:t>Have any of the members of y</w:t>
+      </w:r>
+      <w:r>
+        <w:t>our immediate family or other)</w:t>
+      </w:r>
+    </w:p>
+    <w:p>
+      <w:r>
+        <w:t xml:space="preserve">    (Relatives</w:t>
+      </w:r>
+      <w:r>
+        <w:t xml:space="preserve"> been diagnosed w</w:t>
+      </w:r>
+      <w:r>
+        <w:t>ith diabetes (type 1 or type 2))</w:t>
+      </w:r>
+    </w:p>
+    <w:p>
+      <w:r>
+        <w:t xml:space="preserve">    (0 - No)</w:t>
+      </w:r>
+    </w:p>
+    <w:p>
+      <w:r>
+        <w:t xml:space="preserve">    (</w:t>
+      </w:r>
+      <w:r>
+        <w:t>1 - Yes (grandparent</w:t>
+      </w:r>
+      <w:r>
+        <w:t>, aunt, uncle or cousins))</w:t>
+      </w:r>
+    </w:p>
+    <w:p>
+      <w:r>
+        <w:t xml:space="preserve">    (</w:t>
+      </w:r>
+      <w:r>
+        <w:t xml:space="preserve">2 - Yes (parent, sibling, </w:t>
+      </w:r>
+      <w:r>
+        <w:t>and child))</w:t>
+      </w:r>
+    </w:p>
+    <w:p/>
+    <w:p>
+      <w:r>
+        <w:t>The following are general questions regarding health status.</w:t>
+      </w:r>
+    </w:p>
+    <w:p>
+      <w:r>
+        <w:t>(</w:t>
+      </w:r>
+      <w:r>
+        <w:t>Do you exercise at</w:t>
+      </w:r>
+      <w:r>
+        <w:t xml:space="preserve"> </w:t>
+      </w:r>
+      <w:r>
+        <w:t>least</w:t>
+      </w:r>
+      <w:r>
+        <w:t xml:space="preserve"> 30 minutes every day (Yes/No</w:t>
+      </w:r>
+      <w:r>
+        <w:t>)?)</w:t>
+      </w:r>
+    </w:p>
+    <w:p>
+      <w:r>
+        <w:t xml:space="preserve"> (</w:t>
+      </w:r>
+      <w:r>
+        <w:t>Do you eat vegetables or fruits every day</w:t>
+      </w:r>
+      <w:r>
+        <w:t xml:space="preserve"> </w:t>
+      </w:r>
+      <w:r>
+        <w:t>(Y</w:t>
+      </w:r>
+      <w:r>
+        <w:t>es/No</w:t>
+      </w:r>
+      <w:r>
+        <w:t>)?)</w:t>
+      </w:r>
+    </w:p>
+    <w:p>
+      <w:r>
+        <w:t xml:space="preserve">  (</w:t>
+      </w:r>
+      <w:r>
+        <w:t xml:space="preserve">Have you ever taken medication for high blood pressure on regular </w:t>
+      </w:r>
+      <w:r>
+        <w:t>basis (</w:t>
+      </w:r>
+      <w:r>
+        <w:t>Yes/No</w:t>
+      </w:r>
+      <w:r>
+        <w:t>)?)</w:t>
+      </w:r>
+    </w:p>
+    <w:p>
+      <w:r>
+        <w:lastRenderedPageBreak/>
+        <w:t xml:space="preserve">   (</w:t>
+      </w:r>
+      <w:r>
+        <w:t>Have you ever been found to have high blood glucos</w:t>
+      </w:r>
+      <w:r>
+        <w:t>e (Yes/No</w:t>
+      </w:r>
+      <w:r>
+        <w:t>)?)</w:t>
+      </w:r>
+    </w:p>
+    <w:p/>
+    <w:p>
+      <w:r>
+        <w:t>After successful input for the aforementioned various information set. The user will be greet with a list of specific recommended steps to enhance their lifestyle.  Thus alleviating their chances of type 2 diabetes. The user will also be shown their current status in developing type 2 diabetes within 10 years. Ranging from status such as low, slightly elevated and of course highly elevated.</w:t>
+      </w:r>
+    </w:p>
+    <w:p/>
+    <w:p>
+      <w:pPr>
+        <w:rPr>
+          <w:b/>
+          <w:sz w:val="28"/>
+          <w:u w:val="single"/>
+        </w:rPr>
+      </w:pPr>
+      <w:r>
+        <w:rPr>
+          <w:b/>
+          <w:sz w:val="28"/>
+          <w:u w:val="single"/>
+        </w:rPr>
+        <w:t>Administrator section.</w:t>
+      </w:r>
+    </w:p>
+    <w:p>
+      <w:pPr>
+        <w:rPr>
+          <w:sz w:val="24"/>
+        </w:rPr>
+      </w:pPr>
+      <w:r>
+        <w:rPr>
+          <w:sz w:val="24"/>
+        </w:rPr>
+        <w:t>The following details all the necessary instruction’s needed to use query the knowledge base. After successful login, the admin can query the database by selectively clicking the query action. The following are all the current query actions and returned results.</w:t>
+      </w:r>
+    </w:p>
+    <w:p>
+      <w:pPr>
+        <w:rPr>
+          <w:sz w:val="24"/>
+        </w:rPr>
+      </w:pPr>
+    </w:p>
+    <w:p>
+      <w:pPr>
+        <w:rPr>
+          <w:sz w:val="24"/>
+        </w:rPr>
+      </w:pPr>
+      <w:bookmarkStart w:id="0" w:name="_GoBack"/>
+      <w:bookmarkEnd w:id="0"/>
+    </w:p>
+    <w:tbl>
+      <w:tblPr>
+        <w:tblStyle w:val="TableGrid"/>
+        <w:tblW w:w="0" w:type="auto"/>
+        <w:tblLook w:val="04A0" w:firstRow="1" w:lastRow="0" w:firstColumn="1" w:lastColumn="0" w:noHBand="0" w:noVBand="1"/>
+      </w:tblPr>
+      <w:tblGrid>
+        <w:gridCol w:w="2337"/>
+        <w:gridCol w:w="2337"/>
+        <w:gridCol w:w="2338"/>
+        <w:gridCol w:w="2338"/>
+      </w:tblGrid>
+      <w:tr>
+        <w:tc>
+          <w:tcPr>
+            <w:tcW w:w="2337" w:type="dxa"/>
+          </w:tcPr>
+          <w:p>
+            <w:pPr>
+              <w:rPr>
+                <w:sz w:val="24"/>
+              </w:rPr>
+            </w:pPr>
+          </w:p>
+        </w:tc>
+        <w:tc>
+          <w:tcPr>
+            <w:tcW w:w="2337" w:type="dxa"/>
+          </w:tcPr>
+          <w:p>
+            <w:pPr>
+              <w:rPr>
+                <w:sz w:val="24"/>
+              </w:rPr>
+            </w:pPr>
+          </w:p>
+        </w:tc>
+        <w:tc>
+          <w:tcPr>
+            <w:tcW w:w="2338" w:type="dxa"/>
+          </w:tcPr>
+          <w:p>
+            <w:pPr>
+              <w:rPr>
+                <w:sz w:val="24"/>
+              </w:rPr>
+            </w:pPr>
+          </w:p>
+        </w:tc>
+        <w:tc>
+          <w:tcPr>
+            <w:tcW w:w="2338" w:type="dxa"/>
+          </w:tcPr>
+          <w:p>
+            <w:pPr>
+              <w:rPr>
+                <w:sz w:val="24"/>
+              </w:rPr>
+            </w:pPr>
+          </w:p>
+        </w:tc>
+      </w:tr>
+      <w:tr>
+        <w:tc>
+          <w:tcPr>
+            <w:tcW w:w="2337" w:type="dxa"/>
+          </w:tcPr>
+          <w:p>
+            <w:pPr>
+              <w:rPr>
+                <w:sz w:val="24"/>
+              </w:rPr>
+            </w:pPr>
+          </w:p>
+        </w:tc>
+        <w:tc>
+          <w:tcPr>
+            <w:tcW w:w="2337" w:type="dxa"/>
+          </w:tcPr>
+          <w:p>
+            <w:pPr>
+              <w:rPr>
+                <w:sz w:val="24"/>
+              </w:rPr>
+            </w:pPr>
+          </w:p>
+        </w:tc>
+        <w:tc>
+          <w:tcPr>
+            <w:tcW w:w="2338" w:type="dxa"/>
+          </w:tcPr>
+          <w:p>
+            <w:pPr>
+              <w:rPr>
+                <w:sz w:val="24"/>
+              </w:rPr>
+            </w:pPr>
+          </w:p>
+        </w:tc>
+        <w:tc>
+          <w:tcPr>
+            <w:tcW w:w="2338" w:type="dxa"/>
+          </w:tcPr>
+          <w:p>
+            <w:pPr>
+              <w:rPr>
+                <w:sz w:val="24"/>
+              </w:rPr>
+            </w:pPr>
+          </w:p>
+        </w:tc>
+      </w:tr>
+      <w:tr>
+        <w:tc>
+          <w:tcPr>
+            <w:tcW w:w="2337" w:type="dxa"/>
+          </w:tcPr>
+          <w:p>
+            <w:pPr>
+              <w:rPr>
+                <w:sz w:val="24"/>
+              </w:rPr>
+            </w:pPr>
+          </w:p>
+        </w:tc>
+        <w:tc>
+          <w:tcPr>
+            <w:tcW w:w="2337" w:type="dxa"/>
+          </w:tcPr>
+          <w:p>
+            <w:pPr>
+              <w:rPr>
+                <w:sz w:val="24"/>
+              </w:rPr>
+            </w:pPr>
+          </w:p>
+        </w:tc>
+        <w:tc>
+          <w:tcPr>
+            <w:tcW w:w="2338" w:type="dxa"/>
+          </w:tcPr>
+          <w:p>
+            <w:pPr>
+              <w:rPr>
+                <w:sz w:val="24"/>
+              </w:rPr>
+            </w:pPr>
+          </w:p>
+        </w:tc>
+        <w:tc>
+          <w:tcPr>
+            <w:tcW w:w="2338" w:type="dxa"/>
+          </w:tcPr>
+          <w:p>
+            <w:pPr>
+              <w:rPr>
+                <w:sz w:val="24"/>
+              </w:rPr>
+            </w:pPr>
+          </w:p>
+        </w:tc>
+      </w:tr>
+      <w:tr>
+        <w:tc>
+          <w:tcPr>
+            <w:tcW w:w="2337" w:type="dxa"/>
+          </w:tcPr>
+          <w:p>
+            <w:pPr>
+              <w:rPr>
+                <w:sz w:val="24"/>
+              </w:rPr>
+            </w:pPr>
+          </w:p>
+        </w:tc>
+        <w:tc>
+          <w:tcPr>
+            <w:tcW w:w="2337" w:type="dxa"/>
+          </w:tcPr>
+          <w:p>
+            <w:pPr>
+              <w:rPr>
+                <w:sz w:val="24"/>
+              </w:rPr>
+            </w:pPr>
+          </w:p>
+        </w:tc>
+        <w:tc>
+          <w:tcPr>
+            <w:tcW w:w="2338" w:type="dxa"/>
+          </w:tcPr>
+          <w:p>
+            <w:pPr>
+              <w:rPr>
+                <w:sz w:val="24"/>
+              </w:rPr>
+            </w:pPr>
+          </w:p>
+        </w:tc>
+        <w:tc>
+          <w:tcPr>
+            <w:tcW w:w="2338" w:type="dxa"/>
+          </w:tcPr>
+          <w:p>
+            <w:pPr>
+              <w:rPr>
+                <w:sz w:val="24"/>
+              </w:rPr>
+            </w:pPr>
+          </w:p>
+        </w:tc>
+      </w:tr>
+      <w:tr>
+        <w:tc>
+          <w:tcPr>
+            <w:tcW w:w="2337" w:type="dxa"/>
+          </w:tcPr>
+          <w:p>
+            <w:pPr>
+              <w:rPr>
+                <w:sz w:val="24"/>
+              </w:rPr>
+            </w:pPr>
+          </w:p>
+        </w:tc>
+        <w:tc>
+          <w:tcPr>
+            <w:tcW w:w="2337" w:type="dxa"/>
+          </w:tcPr>
+          <w:p>
+            <w:pPr>
+              <w:rPr>
+                <w:sz w:val="24"/>
+              </w:rPr>
+            </w:pPr>
+          </w:p>
+        </w:tc>
+        <w:tc>
+          <w:tcPr>
+            <w:tcW w:w="2338" w:type="dxa"/>
+          </w:tcPr>
+          <w:p>
+            <w:pPr>
+              <w:rPr>
+                <w:sz w:val="24"/>
+              </w:rPr>
+            </w:pPr>
+          </w:p>
+        </w:tc>
+        <w:tc>
+          <w:tcPr>
+            <w:tcW w:w="2338" w:type="dxa"/>
+          </w:tcPr>
+          <w:p>
+            <w:pPr>
+              <w:rPr>
+                <w:sz w:val="24"/>
+              </w:rPr>
+            </w:pPr>
+          </w:p>
+        </w:tc>
+      </w:tr>
+      <w:tr>
+        <w:tc>
+          <w:tcPr>
+            <w:tcW w:w="2337" w:type="dxa"/>
+          </w:tcPr>
+          <w:p>
+            <w:pPr>
+              <w:rPr>
+                <w:sz w:val="24"/>
+              </w:rPr>
+            </w:pPr>
+          </w:p>
+        </w:tc>
+        <w:tc>
+          <w:tcPr>
+            <w:tcW w:w="2337" w:type="dxa"/>
+          </w:tcPr>
+          <w:p>
+            <w:pPr>
+              <w:rPr>
+                <w:sz w:val="24"/>
+              </w:rPr>
+            </w:pPr>
+          </w:p>
+        </w:tc>
+        <w:tc>
+          <w:tcPr>
+            <w:tcW w:w="2338" w:type="dxa"/>
+          </w:tcPr>
+          <w:p>
+            <w:pPr>
+              <w:rPr>
+                <w:sz w:val="24"/>
+              </w:rPr>
+            </w:pPr>
+          </w:p>
+        </w:tc>
+        <w:tc>
+          <w:tcPr>
+            <w:tcW w:w="2338" w:type="dxa"/>
+          </w:tcPr>
+          <w:p>
+            <w:pPr>
+              <w:rPr>
+                <w:sz w:val="24"/>
+              </w:rPr>
+            </w:pPr>
+          </w:p>
+        </w:tc>
+      </w:tr>
+      <w:tr>
+        <w:tc>
+          <w:tcPr>
+            <w:tcW w:w="2337" w:type="dxa"/>
+          </w:tcPr>
+          <w:p>
+            <w:pPr>
+              <w:rPr>
+                <w:sz w:val="24"/>
+              </w:rPr>
+            </w:pPr>
+          </w:p>
+        </w:tc>
+        <w:tc>
+          <w:tcPr>
+            <w:tcW w:w="2337" w:type="dxa"/>
+          </w:tcPr>
+          <w:p>
+            <w:pPr>
+              <w:rPr>
+                <w:sz w:val="24"/>
+              </w:rPr>
+            </w:pPr>
+          </w:p>
+        </w:tc>
+        <w:tc>
+          <w:tcPr>
+            <w:tcW w:w="2338" w:type="dxa"/>
+          </w:tcPr>
+          <w:p>
+            <w:pPr>
+              <w:rPr>
+                <w:sz w:val="24"/>
+              </w:rPr>
+            </w:pPr>
+          </w:p>
+        </w:tc>
+        <w:tc>
+          <w:tcPr>
+            <w:tcW w:w="2338" w:type="dxa"/>
+          </w:tcPr>
+          <w:p>
+            <w:pPr>
+              <w:rPr>
+                <w:sz w:val="24"/>
+              </w:rPr>
+            </w:pPr>
+          </w:p>
+        </w:tc>
+      </w:tr>
+      <w:tr>
+        <w:tc>
+          <w:tcPr>
+            <w:tcW w:w="2337" w:type="dxa"/>
+          </w:tcPr>
+          <w:p>
+            <w:pPr>
+              <w:rPr>
+                <w:sz w:val="24"/>
+              </w:rPr>
+            </w:pPr>
+          </w:p>
+        </w:tc>
+        <w:tc>
+          <w:tcPr>
+            <w:tcW w:w="2337" w:type="dxa"/>
+          </w:tcPr>
+          <w:p>
+            <w:pPr>
+              <w:rPr>
+                <w:sz w:val="24"/>
+              </w:rPr>
+            </w:pPr>
+          </w:p>
+        </w:tc>
+        <w:tc>
+          <w:tcPr>
+            <w:tcW w:w="2338" w:type="dxa"/>
+          </w:tcPr>
+          <w:p>
+            <w:pPr>
+              <w:rPr>
+                <w:sz w:val="24"/>
+              </w:rPr>
+            </w:pPr>
+          </w:p>
+        </w:tc>
+        <w:tc>
+          <w:tcPr>
+            <w:tcW w:w="2338" w:type="dxa"/>
+          </w:tcPr>
+          <w:p>
+            <w:pPr>
+              <w:rPr>
+                <w:sz w:val="24"/>
+              </w:rPr>
+            </w:pPr>
+          </w:p>
+        </w:tc>
+      </w:tr>
+    </w:tbl>
+    <w:p>
+      <w:pPr>
+        <w:rPr>
+          <w:sz w:val="24"/>
+        </w:rPr>
+      </w:pPr>
     </w:p>
     <w:sectPr>
       <w:pgSz w:w="12240" w:h="15840"/>
@@ -964,6 +1746,25 @@
       <w:rFonts w:eastAsiaTheme="minorEastAsia"/>
     </w:rPr>
   </w:style>
+  <w:style w:type="table" w:styleId="TableGrid">
+    <w:name w:val="Table Grid"/>
+    <w:basedOn w:val="TableNormal"/>
+    <w:uiPriority w:val="39"/>
+    <w:rsid w:val="00AD4F97"/>
+    <w:pPr>
+      <w:spacing w:after="0" w:line="240" w:lineRule="auto"/>
+    </w:pPr>
+    <w:tblPr>
+      <w:tblBorders>
+        <w:top w:val="single" w:sz="4" w:space="0" w:color="auto"/>
+        <w:left w:val="single" w:sz="4" w:space="0" w:color="auto"/>
+        <w:bottom w:val="single" w:sz="4" w:space="0" w:color="auto"/>
+        <w:right w:val="single" w:sz="4" w:space="0" w:color="auto"/>
+        <w:insideH w:val="single" w:sz="4" w:space="0" w:color="auto"/>
+        <w:insideV w:val="single" w:sz="4" w:space="0" w:color="auto"/>
+      </w:tblBorders>
+    </w:tblPr>
+  </w:style>
 </w:styles>
 </file>
 

</xml_diff>

<commit_message>
refactored main class to re consult db after user recomenndations was shown
</commit_message>
<xml_diff>
--- a/User Manual.docx
+++ b/User Manual.docx
@@ -146,8 +146,30 @@
                                         <w:rPr>
                                           <w:color w:val="FFFFFF" w:themeColor="background1"/>
                                         </w:rPr>
-                                        <w:t>Remario Richards | Shervain Barett</w:t>
+                                        <w:t xml:space="preserve">Remario Richards | </w:t>
                                       </w:r>
+                                      <w:proofErr w:type="spellStart"/>
+                                      <w:r>
+                                        <w:rPr>
+                                          <w:color w:val="FFFFFF" w:themeColor="background1"/>
+                                        </w:rPr>
+                                        <w:t>Shervain</w:t>
+                                      </w:r>
+                                      <w:proofErr w:type="spellEnd"/>
+                                      <w:r>
+                                        <w:rPr>
+                                          <w:color w:val="FFFFFF" w:themeColor="background1"/>
+                                        </w:rPr>
+                                        <w:t xml:space="preserve"> </w:t>
+                                      </w:r>
+                                      <w:proofErr w:type="spellStart"/>
+                                      <w:r>
+                                        <w:rPr>
+                                          <w:color w:val="FFFFFF" w:themeColor="background1"/>
+                                        </w:rPr>
+                                        <w:t>Barett</w:t>
+                                      </w:r>
+                                      <w:proofErr w:type="spellEnd"/>
                                     </w:p>
                                   </w:sdtContent>
                                 </w:sdt>
@@ -326,8 +348,30 @@
                                   <w:rPr>
                                     <w:color w:val="FFFFFF" w:themeColor="background1"/>
                                   </w:rPr>
-                                  <w:t>Remario Richards | Shervain Barett</w:t>
+                                  <w:t xml:space="preserve">Remario Richards | </w:t>
                                 </w:r>
+                                <w:proofErr w:type="spellStart"/>
+                                <w:r>
+                                  <w:rPr>
+                                    <w:color w:val="FFFFFF" w:themeColor="background1"/>
+                                  </w:rPr>
+                                  <w:t>Shervain</w:t>
+                                </w:r>
+                                <w:proofErr w:type="spellEnd"/>
+                                <w:r>
+                                  <w:rPr>
+                                    <w:color w:val="FFFFFF" w:themeColor="background1"/>
+                                  </w:rPr>
+                                  <w:t xml:space="preserve"> </w:t>
+                                </w:r>
+                                <w:proofErr w:type="spellStart"/>
+                                <w:r>
+                                  <w:rPr>
+                                    <w:color w:val="FFFFFF" w:themeColor="background1"/>
+                                  </w:rPr>
+                                  <w:t>Barett</w:t>
+                                </w:r>
+                                <w:proofErr w:type="spellEnd"/>
                               </w:p>
                             </w:sdtContent>
                           </w:sdt>
@@ -867,25 +911,21 @@
           <w:sz w:val="24"/>
         </w:rPr>
       </w:pPr>
-      <w:bookmarkStart w:id="0" w:name="_GoBack"/>
-      <w:bookmarkEnd w:id="0"/>
     </w:p>
     <w:tbl>
       <w:tblPr>
         <w:tblStyle w:val="TableGrid"/>
-        <w:tblW w:w="0" w:type="auto"/>
+        <w:tblW w:w="7015" w:type="dxa"/>
         <w:tblLook w:val="04A0" w:firstRow="1" w:lastRow="0" w:firstColumn="1" w:lastColumn="0" w:noHBand="0" w:noVBand="1"/>
       </w:tblPr>
       <w:tblGrid>
-        <w:gridCol w:w="2337"/>
-        <w:gridCol w:w="2337"/>
-        <w:gridCol w:w="2338"/>
-        <w:gridCol w:w="2338"/>
+        <w:gridCol w:w="3325"/>
+        <w:gridCol w:w="3690"/>
       </w:tblGrid>
       <w:tr>
         <w:tc>
           <w:tcPr>
-            <w:tcW w:w="2337" w:type="dxa"/>
+            <w:tcW w:w="3325" w:type="dxa"/>
           </w:tcPr>
           <w:p>
             <w:pPr>
@@ -897,7 +937,7 @@
         </w:tc>
         <w:tc>
           <w:tcPr>
-            <w:tcW w:w="2337" w:type="dxa"/>
+            <w:tcW w:w="3690" w:type="dxa"/>
           </w:tcPr>
           <w:p>
             <w:pPr>
@@ -905,11 +945,15 @@
                 <w:sz w:val="24"/>
               </w:rPr>
             </w:pPr>
-          </w:p>
-        </w:tc>
-        <w:tc>
-          <w:tcPr>
-            <w:tcW w:w="2338" w:type="dxa"/>
+            <w:bookmarkStart w:id="0" w:name="_GoBack"/>
+            <w:bookmarkEnd w:id="0"/>
+          </w:p>
+        </w:tc>
+      </w:tr>
+      <w:tr>
+        <w:tc>
+          <w:tcPr>
+            <w:tcW w:w="3325" w:type="dxa"/>
           </w:tcPr>
           <w:p>
             <w:pPr>
@@ -921,7 +965,7 @@
         </w:tc>
         <w:tc>
           <w:tcPr>
-            <w:tcW w:w="2338" w:type="dxa"/>
+            <w:tcW w:w="3690" w:type="dxa"/>
           </w:tcPr>
           <w:p>
             <w:pPr>
@@ -935,7 +979,7 @@
       <w:tr>
         <w:tc>
           <w:tcPr>
-            <w:tcW w:w="2337" w:type="dxa"/>
+            <w:tcW w:w="3325" w:type="dxa"/>
           </w:tcPr>
           <w:p>
             <w:pPr>
@@ -947,7 +991,7 @@
         </w:tc>
         <w:tc>
           <w:tcPr>
-            <w:tcW w:w="2337" w:type="dxa"/>
+            <w:tcW w:w="3690" w:type="dxa"/>
           </w:tcPr>
           <w:p>
             <w:pPr>
@@ -957,9 +1001,11 @@
             </w:pPr>
           </w:p>
         </w:tc>
-        <w:tc>
-          <w:tcPr>
-            <w:tcW w:w="2338" w:type="dxa"/>
+      </w:tr>
+      <w:tr>
+        <w:tc>
+          <w:tcPr>
+            <w:tcW w:w="3325" w:type="dxa"/>
           </w:tcPr>
           <w:p>
             <w:pPr>
@@ -971,7 +1017,7 @@
         </w:tc>
         <w:tc>
           <w:tcPr>
-            <w:tcW w:w="2338" w:type="dxa"/>
+            <w:tcW w:w="3690" w:type="dxa"/>
           </w:tcPr>
           <w:p>
             <w:pPr>
@@ -985,7 +1031,7 @@
       <w:tr>
         <w:tc>
           <w:tcPr>
-            <w:tcW w:w="2337" w:type="dxa"/>
+            <w:tcW w:w="3325" w:type="dxa"/>
           </w:tcPr>
           <w:p>
             <w:pPr>
@@ -997,7 +1043,7 @@
         </w:tc>
         <w:tc>
           <w:tcPr>
-            <w:tcW w:w="2337" w:type="dxa"/>
+            <w:tcW w:w="3690" w:type="dxa"/>
           </w:tcPr>
           <w:p>
             <w:pPr>
@@ -1007,9 +1053,11 @@
             </w:pPr>
           </w:p>
         </w:tc>
-        <w:tc>
-          <w:tcPr>
-            <w:tcW w:w="2338" w:type="dxa"/>
+      </w:tr>
+      <w:tr>
+        <w:tc>
+          <w:tcPr>
+            <w:tcW w:w="3325" w:type="dxa"/>
           </w:tcPr>
           <w:p>
             <w:pPr>
@@ -1021,7 +1069,7 @@
         </w:tc>
         <w:tc>
           <w:tcPr>
-            <w:tcW w:w="2338" w:type="dxa"/>
+            <w:tcW w:w="3690" w:type="dxa"/>
           </w:tcPr>
           <w:p>
             <w:pPr>
@@ -1035,7 +1083,7 @@
       <w:tr>
         <w:tc>
           <w:tcPr>
-            <w:tcW w:w="2337" w:type="dxa"/>
+            <w:tcW w:w="3325" w:type="dxa"/>
           </w:tcPr>
           <w:p>
             <w:pPr>
@@ -1047,7 +1095,7 @@
         </w:tc>
         <w:tc>
           <w:tcPr>
-            <w:tcW w:w="2337" w:type="dxa"/>
+            <w:tcW w:w="3690" w:type="dxa"/>
           </w:tcPr>
           <w:p>
             <w:pPr>
@@ -1057,9 +1105,11 @@
             </w:pPr>
           </w:p>
         </w:tc>
-        <w:tc>
-          <w:tcPr>
-            <w:tcW w:w="2338" w:type="dxa"/>
+      </w:tr>
+      <w:tr>
+        <w:tc>
+          <w:tcPr>
+            <w:tcW w:w="3325" w:type="dxa"/>
           </w:tcPr>
           <w:p>
             <w:pPr>
@@ -1071,207 +1121,7 @@
         </w:tc>
         <w:tc>
           <w:tcPr>
-            <w:tcW w:w="2338" w:type="dxa"/>
-          </w:tcPr>
-          <w:p>
-            <w:pPr>
-              <w:rPr>
-                <w:sz w:val="24"/>
-              </w:rPr>
-            </w:pPr>
-          </w:p>
-        </w:tc>
-      </w:tr>
-      <w:tr>
-        <w:tc>
-          <w:tcPr>
-            <w:tcW w:w="2337" w:type="dxa"/>
-          </w:tcPr>
-          <w:p>
-            <w:pPr>
-              <w:rPr>
-                <w:sz w:val="24"/>
-              </w:rPr>
-            </w:pPr>
-          </w:p>
-        </w:tc>
-        <w:tc>
-          <w:tcPr>
-            <w:tcW w:w="2337" w:type="dxa"/>
-          </w:tcPr>
-          <w:p>
-            <w:pPr>
-              <w:rPr>
-                <w:sz w:val="24"/>
-              </w:rPr>
-            </w:pPr>
-          </w:p>
-        </w:tc>
-        <w:tc>
-          <w:tcPr>
-            <w:tcW w:w="2338" w:type="dxa"/>
-          </w:tcPr>
-          <w:p>
-            <w:pPr>
-              <w:rPr>
-                <w:sz w:val="24"/>
-              </w:rPr>
-            </w:pPr>
-          </w:p>
-        </w:tc>
-        <w:tc>
-          <w:tcPr>
-            <w:tcW w:w="2338" w:type="dxa"/>
-          </w:tcPr>
-          <w:p>
-            <w:pPr>
-              <w:rPr>
-                <w:sz w:val="24"/>
-              </w:rPr>
-            </w:pPr>
-          </w:p>
-        </w:tc>
-      </w:tr>
-      <w:tr>
-        <w:tc>
-          <w:tcPr>
-            <w:tcW w:w="2337" w:type="dxa"/>
-          </w:tcPr>
-          <w:p>
-            <w:pPr>
-              <w:rPr>
-                <w:sz w:val="24"/>
-              </w:rPr>
-            </w:pPr>
-          </w:p>
-        </w:tc>
-        <w:tc>
-          <w:tcPr>
-            <w:tcW w:w="2337" w:type="dxa"/>
-          </w:tcPr>
-          <w:p>
-            <w:pPr>
-              <w:rPr>
-                <w:sz w:val="24"/>
-              </w:rPr>
-            </w:pPr>
-          </w:p>
-        </w:tc>
-        <w:tc>
-          <w:tcPr>
-            <w:tcW w:w="2338" w:type="dxa"/>
-          </w:tcPr>
-          <w:p>
-            <w:pPr>
-              <w:rPr>
-                <w:sz w:val="24"/>
-              </w:rPr>
-            </w:pPr>
-          </w:p>
-        </w:tc>
-        <w:tc>
-          <w:tcPr>
-            <w:tcW w:w="2338" w:type="dxa"/>
-          </w:tcPr>
-          <w:p>
-            <w:pPr>
-              <w:rPr>
-                <w:sz w:val="24"/>
-              </w:rPr>
-            </w:pPr>
-          </w:p>
-        </w:tc>
-      </w:tr>
-      <w:tr>
-        <w:tc>
-          <w:tcPr>
-            <w:tcW w:w="2337" w:type="dxa"/>
-          </w:tcPr>
-          <w:p>
-            <w:pPr>
-              <w:rPr>
-                <w:sz w:val="24"/>
-              </w:rPr>
-            </w:pPr>
-          </w:p>
-        </w:tc>
-        <w:tc>
-          <w:tcPr>
-            <w:tcW w:w="2337" w:type="dxa"/>
-          </w:tcPr>
-          <w:p>
-            <w:pPr>
-              <w:rPr>
-                <w:sz w:val="24"/>
-              </w:rPr>
-            </w:pPr>
-          </w:p>
-        </w:tc>
-        <w:tc>
-          <w:tcPr>
-            <w:tcW w:w="2338" w:type="dxa"/>
-          </w:tcPr>
-          <w:p>
-            <w:pPr>
-              <w:rPr>
-                <w:sz w:val="24"/>
-              </w:rPr>
-            </w:pPr>
-          </w:p>
-        </w:tc>
-        <w:tc>
-          <w:tcPr>
-            <w:tcW w:w="2338" w:type="dxa"/>
-          </w:tcPr>
-          <w:p>
-            <w:pPr>
-              <w:rPr>
-                <w:sz w:val="24"/>
-              </w:rPr>
-            </w:pPr>
-          </w:p>
-        </w:tc>
-      </w:tr>
-      <w:tr>
-        <w:tc>
-          <w:tcPr>
-            <w:tcW w:w="2337" w:type="dxa"/>
-          </w:tcPr>
-          <w:p>
-            <w:pPr>
-              <w:rPr>
-                <w:sz w:val="24"/>
-              </w:rPr>
-            </w:pPr>
-          </w:p>
-        </w:tc>
-        <w:tc>
-          <w:tcPr>
-            <w:tcW w:w="2337" w:type="dxa"/>
-          </w:tcPr>
-          <w:p>
-            <w:pPr>
-              <w:rPr>
-                <w:sz w:val="24"/>
-              </w:rPr>
-            </w:pPr>
-          </w:p>
-        </w:tc>
-        <w:tc>
-          <w:tcPr>
-            <w:tcW w:w="2338" w:type="dxa"/>
-          </w:tcPr>
-          <w:p>
-            <w:pPr>
-              <w:rPr>
-                <w:sz w:val="24"/>
-              </w:rPr>
-            </w:pPr>
-          </w:p>
-        </w:tc>
-        <w:tc>
-          <w:tcPr>
-            <w:tcW w:w="2338" w:type="dxa"/>
+            <w:tcW w:w="3690" w:type="dxa"/>
           </w:tcPr>
           <w:p>
             <w:pPr>

</xml_diff>

<commit_message>
updated documentation part 1
</commit_message>
<xml_diff>
--- a/User Manual.docx
+++ b/User Manual.docx
@@ -4,17 +4,33 @@
   <w:body>
     <w:sdt>
       <w:sdtPr>
+        <w:rPr>
+          <w:rFonts w:ascii="Times New Roman" w:hAnsi="Times New Roman" w:cs="Times New Roman"/>
+          <w:sz w:val="24"/>
+          <w:szCs w:val="24"/>
+        </w:rPr>
         <w:id w:val="-113599909"/>
         <w:docPartObj>
           <w:docPartGallery w:val="Cover Pages"/>
           <w:docPartUnique/>
         </w:docPartObj>
       </w:sdtPr>
+      <w:sdtEndPr/>
       <w:sdtContent>
         <w:p>
+          <w:pPr>
+            <w:rPr>
+              <w:rFonts w:ascii="Times New Roman" w:hAnsi="Times New Roman" w:cs="Times New Roman"/>
+              <w:sz w:val="24"/>
+              <w:szCs w:val="24"/>
+            </w:rPr>
+          </w:pPr>
           <w:r>
             <w:rPr>
+              <w:rFonts w:ascii="Times New Roman" w:hAnsi="Times New Roman" w:cs="Times New Roman"/>
               <w:noProof/>
+              <w:sz w:val="24"/>
+              <w:szCs w:val="24"/>
             </w:rPr>
             <mc:AlternateContent>
               <mc:Choice Requires="wpg">
@@ -132,6 +148,7 @@
                                     <w:dataBinding w:prefixMappings="xmlns:ns0='http://purl.org/dc/elements/1.1/' xmlns:ns1='http://schemas.openxmlformats.org/package/2006/metadata/core-properties' " w:xpath="/ns1:coreProperties[1]/ns0:creator[1]" w:storeItemID="{6C3C8BC8-F283-45AE-878A-BAB7291924A1}"/>
                                     <w:text/>
                                   </w:sdtPr>
+                                  <w:sdtEndPr/>
                                   <w:sdtContent>
                                     <w:p>
                                       <w:pPr>
@@ -146,21 +163,7 @@
                                         <w:rPr>
                                           <w:color w:val="FFFFFF" w:themeColor="background1"/>
                                         </w:rPr>
-                                        <w:t xml:space="preserve">Remario Richards | </w:t>
-                                      </w:r>
-                                      <w:proofErr w:type="spellStart"/>
-                                      <w:r>
-                                        <w:rPr>
-                                          <w:color w:val="FFFFFF" w:themeColor="background1"/>
-                                        </w:rPr>
-                                        <w:t>Shervain</w:t>
-                                      </w:r>
-                                      <w:proofErr w:type="spellEnd"/>
-                                      <w:r>
-                                        <w:rPr>
-                                          <w:color w:val="FFFFFF" w:themeColor="background1"/>
-                                        </w:rPr>
-                                        <w:t xml:space="preserve"> </w:t>
+                                        <w:t xml:space="preserve">Remario Richards | Shervain </w:t>
                                       </w:r>
                                       <w:proofErr w:type="spellStart"/>
                                       <w:r>
@@ -193,6 +196,7 @@
                                       <w:dataBinding w:prefixMappings="xmlns:ns0='http://schemas.openxmlformats.org/officeDocument/2006/extended-properties' " w:xpath="/ns0:Properties[1]/ns0:Company[1]" w:storeItemID="{6668398D-A668-4E3E-A5EB-62B293D839F1}"/>
                                       <w:text/>
                                     </w:sdtPr>
+                                    <w:sdtEndPr/>
                                     <w:sdtContent>
                                       <w:r>
                                         <w:rPr>
@@ -260,7 +264,7 @@
                                       <w:rFonts w:asciiTheme="majorHAnsi" w:eastAsiaTheme="majorEastAsia" w:hAnsiTheme="majorHAnsi" w:cstheme="majorBidi"/>
                                       <w:caps/>
                                       <w:color w:val="5B9BD5" w:themeColor="accent1"/>
-                                      <w:sz w:val="72"/>
+                                      <w:sz w:val="56"/>
                                       <w:szCs w:val="72"/>
                                     </w:rPr>
                                     <w:alias w:val="Title"/>
@@ -269,6 +273,7 @@
                                     <w:dataBinding w:prefixMappings="xmlns:ns0='http://purl.org/dc/elements/1.1/' xmlns:ns1='http://schemas.openxmlformats.org/package/2006/metadata/core-properties' " w:xpath="/ns1:coreProperties[1]/ns0:title[1]" w:storeItemID="{6C3C8BC8-F283-45AE-878A-BAB7291924A1}"/>
                                     <w:text/>
                                   </w:sdtPr>
+                                  <w:sdtEndPr/>
                                   <w:sdtContent>
                                     <w:p>
                                       <w:pPr>
@@ -278,7 +283,7 @@
                                           <w:rFonts w:asciiTheme="majorHAnsi" w:eastAsiaTheme="majorEastAsia" w:hAnsiTheme="majorHAnsi" w:cstheme="majorBidi"/>
                                           <w:caps/>
                                           <w:color w:val="5B9BD5" w:themeColor="accent1"/>
-                                          <w:sz w:val="72"/>
+                                          <w:sz w:val="56"/>
                                           <w:szCs w:val="72"/>
                                         </w:rPr>
                                       </w:pPr>
@@ -287,10 +292,20 @@
                                           <w:rFonts w:asciiTheme="majorHAnsi" w:eastAsiaTheme="majorEastAsia" w:hAnsiTheme="majorHAnsi" w:cstheme="majorBidi"/>
                                           <w:caps/>
                                           <w:color w:val="5B9BD5" w:themeColor="accent1"/>
-                                          <w:sz w:val="72"/>
+                                          <w:sz w:val="56"/>
                                           <w:szCs w:val="72"/>
                                         </w:rPr>
-                                        <w:t>MOH PROLOG MANUAL</w:t>
+                                        <w:t xml:space="preserve">MOH PROLOG </w:t>
+                                      </w:r>
+                                      <w:r>
+                                        <w:rPr>
+                                          <w:rFonts w:asciiTheme="majorHAnsi" w:eastAsiaTheme="majorEastAsia" w:hAnsiTheme="majorHAnsi" w:cstheme="majorBidi"/>
+                                          <w:caps/>
+                                          <w:color w:val="5B9BD5" w:themeColor="accent1"/>
+                                          <w:sz w:val="56"/>
+                                          <w:szCs w:val="72"/>
+                                        </w:rPr>
+                                        <w:t>DoCUMENTATION</w:t>
                                       </w:r>
                                     </w:p>
                                   </w:sdtContent>
@@ -334,6 +349,7 @@
                               <w:dataBinding w:prefixMappings="xmlns:ns0='http://purl.org/dc/elements/1.1/' xmlns:ns1='http://schemas.openxmlformats.org/package/2006/metadata/core-properties' " w:xpath="/ns1:coreProperties[1]/ns0:creator[1]" w:storeItemID="{6C3C8BC8-F283-45AE-878A-BAB7291924A1}"/>
                               <w:text/>
                             </w:sdtPr>
+                            <w:sdtEndPr/>
                             <w:sdtContent>
                               <w:p>
                                 <w:pPr>
@@ -348,21 +364,7 @@
                                   <w:rPr>
                                     <w:color w:val="FFFFFF" w:themeColor="background1"/>
                                   </w:rPr>
-                                  <w:t xml:space="preserve">Remario Richards | </w:t>
-                                </w:r>
-                                <w:proofErr w:type="spellStart"/>
-                                <w:r>
-                                  <w:rPr>
-                                    <w:color w:val="FFFFFF" w:themeColor="background1"/>
-                                  </w:rPr>
-                                  <w:t>Shervain</w:t>
-                                </w:r>
-                                <w:proofErr w:type="spellEnd"/>
-                                <w:r>
-                                  <w:rPr>
-                                    <w:color w:val="FFFFFF" w:themeColor="background1"/>
-                                  </w:rPr>
-                                  <w:t xml:space="preserve"> </w:t>
+                                  <w:t xml:space="preserve">Remario Richards | Shervain </w:t>
                                 </w:r>
                                 <w:proofErr w:type="spellStart"/>
                                 <w:r>
@@ -395,6 +397,7 @@
                                 <w:dataBinding w:prefixMappings="xmlns:ns0='http://schemas.openxmlformats.org/officeDocument/2006/extended-properties' " w:xpath="/ns0:Properties[1]/ns0:Company[1]" w:storeItemID="{6668398D-A668-4E3E-A5EB-62B293D839F1}"/>
                                 <w:text/>
                               </w:sdtPr>
+                              <w:sdtEndPr/>
                               <w:sdtContent>
                                 <w:r>
                                   <w:rPr>
@@ -428,7 +431,7 @@
                                 <w:rFonts w:asciiTheme="majorHAnsi" w:eastAsiaTheme="majorEastAsia" w:hAnsiTheme="majorHAnsi" w:cstheme="majorBidi"/>
                                 <w:caps/>
                                 <w:color w:val="5B9BD5" w:themeColor="accent1"/>
-                                <w:sz w:val="72"/>
+                                <w:sz w:val="56"/>
                                 <w:szCs w:val="72"/>
                               </w:rPr>
                               <w:alias w:val="Title"/>
@@ -437,6 +440,7 @@
                               <w:dataBinding w:prefixMappings="xmlns:ns0='http://purl.org/dc/elements/1.1/' xmlns:ns1='http://schemas.openxmlformats.org/package/2006/metadata/core-properties' " w:xpath="/ns1:coreProperties[1]/ns0:title[1]" w:storeItemID="{6C3C8BC8-F283-45AE-878A-BAB7291924A1}"/>
                               <w:text/>
                             </w:sdtPr>
+                            <w:sdtEndPr/>
                             <w:sdtContent>
                               <w:p>
                                 <w:pPr>
@@ -446,7 +450,7 @@
                                     <w:rFonts w:asciiTheme="majorHAnsi" w:eastAsiaTheme="majorEastAsia" w:hAnsiTheme="majorHAnsi" w:cstheme="majorBidi"/>
                                     <w:caps/>
                                     <w:color w:val="5B9BD5" w:themeColor="accent1"/>
-                                    <w:sz w:val="72"/>
+                                    <w:sz w:val="56"/>
                                     <w:szCs w:val="72"/>
                                   </w:rPr>
                                 </w:pPr>
@@ -455,10 +459,20 @@
                                     <w:rFonts w:asciiTheme="majorHAnsi" w:eastAsiaTheme="majorEastAsia" w:hAnsiTheme="majorHAnsi" w:cstheme="majorBidi"/>
                                     <w:caps/>
                                     <w:color w:val="5B9BD5" w:themeColor="accent1"/>
-                                    <w:sz w:val="72"/>
+                                    <w:sz w:val="56"/>
                                     <w:szCs w:val="72"/>
                                   </w:rPr>
-                                  <w:t>MOH PROLOG MANUAL</w:t>
+                                  <w:t xml:space="preserve">MOH PROLOG </w:t>
+                                </w:r>
+                                <w:r>
+                                  <w:rPr>
+                                    <w:rFonts w:asciiTheme="majorHAnsi" w:eastAsiaTheme="majorEastAsia" w:hAnsiTheme="majorHAnsi" w:cstheme="majorBidi"/>
+                                    <w:caps/>
+                                    <w:color w:val="5B9BD5" w:themeColor="accent1"/>
+                                    <w:sz w:val="56"/>
+                                    <w:szCs w:val="72"/>
+                                  </w:rPr>
+                                  <w:t>DoCUMENTATION</w:t>
                                 </w:r>
                               </w:p>
                             </w:sdtContent>
@@ -474,54 +488,162 @@
           </w:r>
         </w:p>
         <w:p>
+          <w:pPr>
+            <w:rPr>
+              <w:rFonts w:ascii="Times New Roman" w:hAnsi="Times New Roman" w:cs="Times New Roman"/>
+              <w:sz w:val="24"/>
+              <w:szCs w:val="24"/>
+            </w:rPr>
+          </w:pPr>
           <w:r>
+            <w:rPr>
+              <w:rFonts w:ascii="Times New Roman" w:hAnsi="Times New Roman" w:cs="Times New Roman"/>
+              <w:sz w:val="24"/>
+              <w:szCs w:val="24"/>
+            </w:rPr>
             <w:br w:type="page"/>
           </w:r>
         </w:p>
       </w:sdtContent>
     </w:sdt>
     <w:p>
-      <w:r>
+      <w:pPr>
+        <w:rPr>
+          <w:rFonts w:ascii="Times New Roman" w:hAnsi="Times New Roman" w:cs="Times New Roman"/>
+          <w:b/>
+          <w:sz w:val="24"/>
+          <w:szCs w:val="24"/>
+        </w:rPr>
+      </w:pPr>
+      <w:r>
+        <w:rPr>
+          <w:rFonts w:ascii="Times New Roman" w:hAnsi="Times New Roman" w:cs="Times New Roman"/>
+          <w:sz w:val="24"/>
+          <w:szCs w:val="24"/>
+        </w:rPr>
         <w:lastRenderedPageBreak/>
         <w:tab/>
       </w:r>
       <w:r>
+        <w:rPr>
+          <w:rFonts w:ascii="Times New Roman" w:hAnsi="Times New Roman" w:cs="Times New Roman"/>
+          <w:sz w:val="24"/>
+          <w:szCs w:val="24"/>
+        </w:rPr>
         <w:tab/>
       </w:r>
       <w:r>
+        <w:rPr>
+          <w:rFonts w:ascii="Times New Roman" w:hAnsi="Times New Roman" w:cs="Times New Roman"/>
+          <w:sz w:val="24"/>
+          <w:szCs w:val="24"/>
+        </w:rPr>
         <w:tab/>
       </w:r>
       <w:r>
+        <w:rPr>
+          <w:rFonts w:ascii="Times New Roman" w:hAnsi="Times New Roman" w:cs="Times New Roman"/>
+          <w:sz w:val="24"/>
+          <w:szCs w:val="24"/>
+        </w:rPr>
         <w:tab/>
       </w:r>
       <w:r>
+        <w:rPr>
+          <w:rFonts w:ascii="Times New Roman" w:hAnsi="Times New Roman" w:cs="Times New Roman"/>
+          <w:b/>
+          <w:sz w:val="28"/>
+          <w:szCs w:val="24"/>
+        </w:rPr>
         <w:tab/>
         <w:t>User Manual</w:t>
       </w:r>
     </w:p>
     <w:p>
-      <w:r>
+      <w:pPr>
+        <w:rPr>
+          <w:rFonts w:ascii="Times New Roman" w:hAnsi="Times New Roman" w:cs="Times New Roman"/>
+          <w:sz w:val="24"/>
+          <w:szCs w:val="24"/>
+        </w:rPr>
+      </w:pPr>
+      <w:r>
+        <w:rPr>
+          <w:rFonts w:ascii="Times New Roman" w:hAnsi="Times New Roman" w:cs="Times New Roman"/>
+          <w:sz w:val="24"/>
+          <w:szCs w:val="24"/>
+        </w:rPr>
         <w:t>The following contains all the necessary instructions needed to utilize the program. The software was design from the perspective of an administrator, which is to say that the administrators controls everything from login, to querying of data. The only exception is data input from the user.</w:t>
       </w:r>
     </w:p>
-    <w:p/>
-    <w:p>
-      <w:r>
+    <w:p>
+      <w:pPr>
+        <w:rPr>
+          <w:rFonts w:ascii="Times New Roman" w:hAnsi="Times New Roman" w:cs="Times New Roman"/>
+          <w:sz w:val="24"/>
+          <w:szCs w:val="24"/>
+        </w:rPr>
+      </w:pPr>
+    </w:p>
+    <w:p>
+      <w:pPr>
+        <w:rPr>
+          <w:rFonts w:ascii="Times New Roman" w:hAnsi="Times New Roman" w:cs="Times New Roman"/>
+          <w:sz w:val="24"/>
+          <w:szCs w:val="24"/>
+        </w:rPr>
+      </w:pPr>
+      <w:r>
+        <w:rPr>
+          <w:rFonts w:ascii="Times New Roman" w:hAnsi="Times New Roman" w:cs="Times New Roman"/>
+          <w:sz w:val="24"/>
+          <w:szCs w:val="24"/>
+        </w:rPr>
         <w:t>There are five scenes or components in the program, firstly the login for the administrator default username and password is [admin]. Credentials are recommended to change, this is only demonstration purposes only. After successful login, the user is posed with two options, either they query the knowledge base or input data. Only the administrator can query the system, and the user can only input the relevant data</w:t>
       </w:r>
       <w:r>
+        <w:rPr>
+          <w:rFonts w:ascii="Times New Roman" w:hAnsi="Times New Roman" w:cs="Times New Roman"/>
+          <w:sz w:val="24"/>
+          <w:szCs w:val="24"/>
+        </w:rPr>
         <w:t xml:space="preserve"> which must be administered for transparency purposes</w:t>
       </w:r>
       <w:r>
+        <w:rPr>
+          <w:rFonts w:ascii="Times New Roman" w:hAnsi="Times New Roman" w:cs="Times New Roman"/>
+          <w:sz w:val="24"/>
+          <w:szCs w:val="24"/>
+        </w:rPr>
         <w:t>.</w:t>
       </w:r>
     </w:p>
     <w:p>
-      <w:r>
+      <w:pPr>
+        <w:rPr>
+          <w:rFonts w:ascii="Times New Roman" w:hAnsi="Times New Roman" w:cs="Times New Roman"/>
+          <w:sz w:val="24"/>
+          <w:szCs w:val="24"/>
+        </w:rPr>
+      </w:pPr>
+      <w:r>
+        <w:rPr>
+          <w:rFonts w:ascii="Times New Roman" w:hAnsi="Times New Roman" w:cs="Times New Roman"/>
+          <w:sz w:val="24"/>
+          <w:szCs w:val="24"/>
+        </w:rPr>
         <w:t>The following includes all the fields required for user information input.</w:t>
       </w:r>
     </w:p>
-    <w:p/>
+    <w:p>
+      <w:pPr>
+        <w:rPr>
+          <w:rFonts w:ascii="Times New Roman" w:hAnsi="Times New Roman" w:cs="Times New Roman"/>
+          <w:sz w:val="24"/>
+          <w:szCs w:val="24"/>
+        </w:rPr>
+      </w:pPr>
+    </w:p>
     <w:tbl>
       <w:tblPr>
         <w:tblStyle w:val="TableGrid"/>
@@ -538,7 +660,19 @@
             <w:tcW w:w="4675" w:type="dxa"/>
           </w:tcPr>
           <w:p>
+            <w:pPr>
+              <w:rPr>
+                <w:rFonts w:ascii="Times New Roman" w:hAnsi="Times New Roman" w:cs="Times New Roman"/>
+                <w:sz w:val="24"/>
+                <w:szCs w:val="24"/>
+              </w:rPr>
+            </w:pPr>
             <w:r>
+              <w:rPr>
+                <w:rFonts w:ascii="Times New Roman" w:hAnsi="Times New Roman" w:cs="Times New Roman"/>
+                <w:sz w:val="24"/>
+                <w:szCs w:val="24"/>
+              </w:rPr>
               <w:t>Name</w:t>
             </w:r>
           </w:p>
@@ -548,7 +682,19 @@
             <w:tcW w:w="4675" w:type="dxa"/>
           </w:tcPr>
           <w:p>
+            <w:pPr>
+              <w:rPr>
+                <w:rFonts w:ascii="Times New Roman" w:hAnsi="Times New Roman" w:cs="Times New Roman"/>
+                <w:sz w:val="24"/>
+                <w:szCs w:val="24"/>
+              </w:rPr>
+            </w:pPr>
             <w:r>
+              <w:rPr>
+                <w:rFonts w:ascii="Times New Roman" w:hAnsi="Times New Roman" w:cs="Times New Roman"/>
+                <w:sz w:val="24"/>
+                <w:szCs w:val="24"/>
+              </w:rPr>
               <w:t>User name</w:t>
             </w:r>
           </w:p>
@@ -560,7 +706,19 @@
             <w:tcW w:w="4675" w:type="dxa"/>
           </w:tcPr>
           <w:p>
+            <w:pPr>
+              <w:rPr>
+                <w:rFonts w:ascii="Times New Roman" w:hAnsi="Times New Roman" w:cs="Times New Roman"/>
+                <w:sz w:val="24"/>
+                <w:szCs w:val="24"/>
+              </w:rPr>
+            </w:pPr>
             <w:r>
+              <w:rPr>
+                <w:rFonts w:ascii="Times New Roman" w:hAnsi="Times New Roman" w:cs="Times New Roman"/>
+                <w:sz w:val="24"/>
+                <w:szCs w:val="24"/>
+              </w:rPr>
               <w:t>Age</w:t>
             </w:r>
           </w:p>
@@ -570,7 +728,19 @@
             <w:tcW w:w="4675" w:type="dxa"/>
           </w:tcPr>
           <w:p>
+            <w:pPr>
+              <w:rPr>
+                <w:rFonts w:ascii="Times New Roman" w:hAnsi="Times New Roman" w:cs="Times New Roman"/>
+                <w:sz w:val="24"/>
+                <w:szCs w:val="24"/>
+              </w:rPr>
+            </w:pPr>
             <w:r>
+              <w:rPr>
+                <w:rFonts w:ascii="Times New Roman" w:hAnsi="Times New Roman" w:cs="Times New Roman"/>
+                <w:sz w:val="24"/>
+                <w:szCs w:val="24"/>
+              </w:rPr>
               <w:t>User age</w:t>
             </w:r>
           </w:p>
@@ -582,7 +752,19 @@
             <w:tcW w:w="4675" w:type="dxa"/>
           </w:tcPr>
           <w:p>
+            <w:pPr>
+              <w:rPr>
+                <w:rFonts w:ascii="Times New Roman" w:hAnsi="Times New Roman" w:cs="Times New Roman"/>
+                <w:sz w:val="24"/>
+                <w:szCs w:val="24"/>
+              </w:rPr>
+            </w:pPr>
             <w:r>
+              <w:rPr>
+                <w:rFonts w:ascii="Times New Roman" w:hAnsi="Times New Roman" w:cs="Times New Roman"/>
+                <w:sz w:val="24"/>
+                <w:szCs w:val="24"/>
+              </w:rPr>
               <w:t>Ethnicity</w:t>
             </w:r>
           </w:p>
@@ -592,7 +774,19 @@
             <w:tcW w:w="4675" w:type="dxa"/>
           </w:tcPr>
           <w:p>
+            <w:pPr>
+              <w:rPr>
+                <w:rFonts w:ascii="Times New Roman" w:hAnsi="Times New Roman" w:cs="Times New Roman"/>
+                <w:sz w:val="24"/>
+                <w:szCs w:val="24"/>
+              </w:rPr>
+            </w:pPr>
             <w:r>
+              <w:rPr>
+                <w:rFonts w:ascii="Times New Roman" w:hAnsi="Times New Roman" w:cs="Times New Roman"/>
+                <w:sz w:val="24"/>
+                <w:szCs w:val="24"/>
+              </w:rPr>
               <w:t>User Ethnicity</w:t>
             </w:r>
           </w:p>
@@ -604,7 +798,19 @@
             <w:tcW w:w="4675" w:type="dxa"/>
           </w:tcPr>
           <w:p>
+            <w:pPr>
+              <w:rPr>
+                <w:rFonts w:ascii="Times New Roman" w:hAnsi="Times New Roman" w:cs="Times New Roman"/>
+                <w:sz w:val="24"/>
+                <w:szCs w:val="24"/>
+              </w:rPr>
+            </w:pPr>
             <w:r>
+              <w:rPr>
+                <w:rFonts w:ascii="Times New Roman" w:hAnsi="Times New Roman" w:cs="Times New Roman"/>
+                <w:sz w:val="24"/>
+                <w:szCs w:val="24"/>
+              </w:rPr>
               <w:t>Feet (height)</w:t>
             </w:r>
           </w:p>
@@ -614,7 +820,19 @@
             <w:tcW w:w="4675" w:type="dxa"/>
           </w:tcPr>
           <w:p>
+            <w:pPr>
+              <w:rPr>
+                <w:rFonts w:ascii="Times New Roman" w:hAnsi="Times New Roman" w:cs="Times New Roman"/>
+                <w:sz w:val="24"/>
+                <w:szCs w:val="24"/>
+              </w:rPr>
+            </w:pPr>
             <w:r>
+              <w:rPr>
+                <w:rFonts w:ascii="Times New Roman" w:hAnsi="Times New Roman" w:cs="Times New Roman"/>
+                <w:sz w:val="24"/>
+                <w:szCs w:val="24"/>
+              </w:rPr>
               <w:t>User height in feet</w:t>
             </w:r>
           </w:p>
@@ -626,7 +844,19 @@
             <w:tcW w:w="4675" w:type="dxa"/>
           </w:tcPr>
           <w:p>
+            <w:pPr>
+              <w:rPr>
+                <w:rFonts w:ascii="Times New Roman" w:hAnsi="Times New Roman" w:cs="Times New Roman"/>
+                <w:sz w:val="24"/>
+                <w:szCs w:val="24"/>
+              </w:rPr>
+            </w:pPr>
             <w:r>
+              <w:rPr>
+                <w:rFonts w:ascii="Times New Roman" w:hAnsi="Times New Roman" w:cs="Times New Roman"/>
+                <w:sz w:val="24"/>
+                <w:szCs w:val="24"/>
+              </w:rPr>
               <w:t>Inches(height)</w:t>
             </w:r>
           </w:p>
@@ -636,7 +866,19 @@
             <w:tcW w:w="4675" w:type="dxa"/>
           </w:tcPr>
           <w:p>
+            <w:pPr>
+              <w:rPr>
+                <w:rFonts w:ascii="Times New Roman" w:hAnsi="Times New Roman" w:cs="Times New Roman"/>
+                <w:sz w:val="24"/>
+                <w:szCs w:val="24"/>
+              </w:rPr>
+            </w:pPr>
             <w:r>
+              <w:rPr>
+                <w:rFonts w:ascii="Times New Roman" w:hAnsi="Times New Roman" w:cs="Times New Roman"/>
+                <w:sz w:val="24"/>
+                <w:szCs w:val="24"/>
+              </w:rPr>
               <w:t>User height in inches</w:t>
             </w:r>
           </w:p>
@@ -648,7 +890,19 @@
             <w:tcW w:w="4675" w:type="dxa"/>
           </w:tcPr>
           <w:p>
+            <w:pPr>
+              <w:rPr>
+                <w:rFonts w:ascii="Times New Roman" w:hAnsi="Times New Roman" w:cs="Times New Roman"/>
+                <w:sz w:val="24"/>
+                <w:szCs w:val="24"/>
+              </w:rPr>
+            </w:pPr>
             <w:r>
+              <w:rPr>
+                <w:rFonts w:ascii="Times New Roman" w:hAnsi="Times New Roman" w:cs="Times New Roman"/>
+                <w:sz w:val="24"/>
+                <w:szCs w:val="24"/>
+              </w:rPr>
               <w:t>Weight(kg)</w:t>
             </w:r>
           </w:p>
@@ -658,7 +912,19 @@
             <w:tcW w:w="4675" w:type="dxa"/>
           </w:tcPr>
           <w:p>
+            <w:pPr>
+              <w:rPr>
+                <w:rFonts w:ascii="Times New Roman" w:hAnsi="Times New Roman" w:cs="Times New Roman"/>
+                <w:sz w:val="24"/>
+                <w:szCs w:val="24"/>
+              </w:rPr>
+            </w:pPr>
             <w:r>
+              <w:rPr>
+                <w:rFonts w:ascii="Times New Roman" w:hAnsi="Times New Roman" w:cs="Times New Roman"/>
+                <w:sz w:val="24"/>
+                <w:szCs w:val="24"/>
+              </w:rPr>
               <w:t>User weight in kilograms</w:t>
             </w:r>
           </w:p>
@@ -670,7 +936,19 @@
             <w:tcW w:w="4675" w:type="dxa"/>
           </w:tcPr>
           <w:p>
+            <w:pPr>
+              <w:rPr>
+                <w:rFonts w:ascii="Times New Roman" w:hAnsi="Times New Roman" w:cs="Times New Roman"/>
+                <w:sz w:val="24"/>
+                <w:szCs w:val="24"/>
+              </w:rPr>
+            </w:pPr>
             <w:r>
+              <w:rPr>
+                <w:rFonts w:ascii="Times New Roman" w:hAnsi="Times New Roman" w:cs="Times New Roman"/>
+                <w:sz w:val="24"/>
+                <w:szCs w:val="24"/>
+              </w:rPr>
               <w:t>Waist Circumference</w:t>
             </w:r>
           </w:p>
@@ -680,14 +958,20 @@
             <w:tcW w:w="4675" w:type="dxa"/>
           </w:tcPr>
           <w:p>
+            <w:pPr>
+              <w:rPr>
+                <w:rFonts w:ascii="Times New Roman" w:hAnsi="Times New Roman" w:cs="Times New Roman"/>
+                <w:sz w:val="24"/>
+                <w:szCs w:val="24"/>
+              </w:rPr>
+            </w:pPr>
             <w:r>
-              <w:t xml:space="preserve">User </w:t>
-            </w:r>
-            <w:r>
-              <w:t>Waist Circumference</w:t>
-            </w:r>
-            <w:r>
-              <w:t xml:space="preserve"> in centimeters</w:t>
+              <w:rPr>
+                <w:rFonts w:ascii="Times New Roman" w:hAnsi="Times New Roman" w:cs="Times New Roman"/>
+                <w:sz w:val="24"/>
+                <w:szCs w:val="24"/>
+              </w:rPr>
+              <w:t>User Waist Circumference in centimeters</w:t>
             </w:r>
           </w:p>
         </w:tc>
@@ -698,7 +982,19 @@
             <w:tcW w:w="4675" w:type="dxa"/>
           </w:tcPr>
           <w:p>
+            <w:pPr>
+              <w:rPr>
+                <w:rFonts w:ascii="Times New Roman" w:hAnsi="Times New Roman" w:cs="Times New Roman"/>
+                <w:sz w:val="24"/>
+                <w:szCs w:val="24"/>
+              </w:rPr>
+            </w:pPr>
             <w:r>
+              <w:rPr>
+                <w:rFonts w:ascii="Times New Roman" w:hAnsi="Times New Roman" w:cs="Times New Roman"/>
+                <w:sz w:val="24"/>
+                <w:szCs w:val="24"/>
+              </w:rPr>
               <w:t>Gender</w:t>
             </w:r>
           </w:p>
@@ -708,7 +1004,19 @@
             <w:tcW w:w="4675" w:type="dxa"/>
           </w:tcPr>
           <w:p>
+            <w:pPr>
+              <w:rPr>
+                <w:rFonts w:ascii="Times New Roman" w:hAnsi="Times New Roman" w:cs="Times New Roman"/>
+                <w:sz w:val="24"/>
+                <w:szCs w:val="24"/>
+              </w:rPr>
+            </w:pPr>
             <w:r>
+              <w:rPr>
+                <w:rFonts w:ascii="Times New Roman" w:hAnsi="Times New Roman" w:cs="Times New Roman"/>
+                <w:sz w:val="24"/>
+                <w:szCs w:val="24"/>
+              </w:rPr>
               <w:t xml:space="preserve"> M – male | F  - female</w:t>
             </w:r>
           </w:p>
@@ -724,162 +1032,323 @@
           <w:tcPr>
             <w:tcW w:w="4675" w:type="dxa"/>
           </w:tcPr>
-          <w:p/>
-          <w:p>
+          <w:p>
+            <w:pPr>
+              <w:rPr>
+                <w:rFonts w:ascii="Times New Roman" w:hAnsi="Times New Roman" w:cs="Times New Roman"/>
+                <w:sz w:val="24"/>
+                <w:szCs w:val="24"/>
+              </w:rPr>
+            </w:pPr>
+          </w:p>
+          <w:p>
+            <w:pPr>
+              <w:rPr>
+                <w:rFonts w:ascii="Times New Roman" w:hAnsi="Times New Roman" w:cs="Times New Roman"/>
+                <w:sz w:val="24"/>
+                <w:szCs w:val="24"/>
+              </w:rPr>
+            </w:pPr>
             <w:r>
+              <w:rPr>
+                <w:rFonts w:ascii="Times New Roman" w:hAnsi="Times New Roman" w:cs="Times New Roman"/>
+                <w:sz w:val="24"/>
+                <w:szCs w:val="24"/>
+              </w:rPr>
               <w:t>The following below are true and false genial questions for previous family history. When selecting you’re in the program hover over the radio button to see a short description.</w:t>
             </w:r>
           </w:p>
         </w:tc>
       </w:tr>
     </w:tbl>
-    <w:p/>
-    <w:p>
-      <w:r>
-        <w:t xml:space="preserve">    (</w:t>
-      </w:r>
-      <w:r>
-        <w:t>Have any of the members of y</w:t>
-      </w:r>
-      <w:r>
-        <w:t>our immediate family or other)</w:t>
-      </w:r>
-    </w:p>
-    <w:p>
-      <w:r>
-        <w:t xml:space="preserve">    (Relatives</w:t>
-      </w:r>
-      <w:r>
-        <w:t xml:space="preserve"> been diagnosed w</w:t>
-      </w:r>
-      <w:r>
-        <w:t>ith diabetes (type 1 or type 2))</w:t>
-      </w:r>
-    </w:p>
-    <w:p>
-      <w:r>
+    <w:p>
+      <w:pPr>
+        <w:rPr>
+          <w:rFonts w:ascii="Times New Roman" w:hAnsi="Times New Roman" w:cs="Times New Roman"/>
+          <w:sz w:val="24"/>
+          <w:szCs w:val="24"/>
+        </w:rPr>
+      </w:pPr>
+    </w:p>
+    <w:p>
+      <w:pPr>
+        <w:rPr>
+          <w:rFonts w:ascii="Times New Roman" w:hAnsi="Times New Roman" w:cs="Times New Roman"/>
+          <w:sz w:val="24"/>
+          <w:szCs w:val="24"/>
+        </w:rPr>
+      </w:pPr>
+      <w:r>
+        <w:rPr>
+          <w:rFonts w:ascii="Times New Roman" w:hAnsi="Times New Roman" w:cs="Times New Roman"/>
+          <w:sz w:val="24"/>
+          <w:szCs w:val="24"/>
+        </w:rPr>
+        <w:t xml:space="preserve">    (Have any of the members of your immediate family or other)</w:t>
+      </w:r>
+    </w:p>
+    <w:p>
+      <w:pPr>
+        <w:rPr>
+          <w:rFonts w:ascii="Times New Roman" w:hAnsi="Times New Roman" w:cs="Times New Roman"/>
+          <w:sz w:val="24"/>
+          <w:szCs w:val="24"/>
+        </w:rPr>
+      </w:pPr>
+      <w:r>
+        <w:rPr>
+          <w:rFonts w:ascii="Times New Roman" w:hAnsi="Times New Roman" w:cs="Times New Roman"/>
+          <w:sz w:val="24"/>
+          <w:szCs w:val="24"/>
+        </w:rPr>
+        <w:t xml:space="preserve">    (Relatives been diagnosed with diabetes (type 1 or type 2))</w:t>
+      </w:r>
+    </w:p>
+    <w:p>
+      <w:pPr>
+        <w:rPr>
+          <w:rFonts w:ascii="Times New Roman" w:hAnsi="Times New Roman" w:cs="Times New Roman"/>
+          <w:sz w:val="24"/>
+          <w:szCs w:val="24"/>
+        </w:rPr>
+      </w:pPr>
+      <w:r>
+        <w:rPr>
+          <w:rFonts w:ascii="Times New Roman" w:hAnsi="Times New Roman" w:cs="Times New Roman"/>
+          <w:sz w:val="24"/>
+          <w:szCs w:val="24"/>
+        </w:rPr>
         <w:t xml:space="preserve">    (0 - No)</w:t>
       </w:r>
     </w:p>
     <w:p>
-      <w:r>
-        <w:t xml:space="preserve">    (</w:t>
-      </w:r>
-      <w:r>
-        <w:t>1 - Yes (grandparent</w:t>
-      </w:r>
-      <w:r>
-        <w:t>, aunt, uncle or cousins))</w:t>
-      </w:r>
-    </w:p>
-    <w:p>
-      <w:r>
-        <w:t xml:space="preserve">    (</w:t>
-      </w:r>
-      <w:r>
-        <w:t xml:space="preserve">2 - Yes (parent, sibling, </w:t>
-      </w:r>
-      <w:r>
-        <w:t>and child))</w:t>
-      </w:r>
-    </w:p>
-    <w:p/>
-    <w:p>
-      <w:r>
+      <w:pPr>
+        <w:rPr>
+          <w:rFonts w:ascii="Times New Roman" w:hAnsi="Times New Roman" w:cs="Times New Roman"/>
+          <w:sz w:val="24"/>
+          <w:szCs w:val="24"/>
+        </w:rPr>
+      </w:pPr>
+      <w:r>
+        <w:rPr>
+          <w:rFonts w:ascii="Times New Roman" w:hAnsi="Times New Roman" w:cs="Times New Roman"/>
+          <w:sz w:val="24"/>
+          <w:szCs w:val="24"/>
+        </w:rPr>
+        <w:t xml:space="preserve">    (1 - Yes (grandparent, aunt, uncle or cousins))</w:t>
+      </w:r>
+    </w:p>
+    <w:p>
+      <w:pPr>
+        <w:rPr>
+          <w:rFonts w:ascii="Times New Roman" w:hAnsi="Times New Roman" w:cs="Times New Roman"/>
+          <w:sz w:val="24"/>
+          <w:szCs w:val="24"/>
+        </w:rPr>
+      </w:pPr>
+      <w:r>
+        <w:rPr>
+          <w:rFonts w:ascii="Times New Roman" w:hAnsi="Times New Roman" w:cs="Times New Roman"/>
+          <w:sz w:val="24"/>
+          <w:szCs w:val="24"/>
+        </w:rPr>
+        <w:t xml:space="preserve">    (2 - Yes (parent, sibling, and child))</w:t>
+      </w:r>
+    </w:p>
+    <w:p>
+      <w:pPr>
+        <w:rPr>
+          <w:rFonts w:ascii="Times New Roman" w:hAnsi="Times New Roman" w:cs="Times New Roman"/>
+          <w:sz w:val="24"/>
+          <w:szCs w:val="24"/>
+        </w:rPr>
+      </w:pPr>
+    </w:p>
+    <w:p>
+      <w:pPr>
+        <w:rPr>
+          <w:rFonts w:ascii="Times New Roman" w:hAnsi="Times New Roman" w:cs="Times New Roman"/>
+          <w:sz w:val="24"/>
+          <w:szCs w:val="24"/>
+        </w:rPr>
+      </w:pPr>
+      <w:r>
+        <w:rPr>
+          <w:rFonts w:ascii="Times New Roman" w:hAnsi="Times New Roman" w:cs="Times New Roman"/>
+          <w:sz w:val="24"/>
+          <w:szCs w:val="24"/>
+        </w:rPr>
         <w:t>The following are general questions regarding health status.</w:t>
       </w:r>
     </w:p>
     <w:p>
-      <w:r>
-        <w:t>(</w:t>
-      </w:r>
-      <w:r>
-        <w:t>Do you exercise at</w:t>
-      </w:r>
-      <w:r>
-        <w:t xml:space="preserve"> </w:t>
-      </w:r>
-      <w:r>
-        <w:t>least</w:t>
-      </w:r>
-      <w:r>
-        <w:t xml:space="preserve"> 30 minutes every day (Yes/No</w:t>
-      </w:r>
-      <w:r>
+      <w:pPr>
+        <w:rPr>
+          <w:rFonts w:ascii="Times New Roman" w:hAnsi="Times New Roman" w:cs="Times New Roman"/>
+          <w:sz w:val="24"/>
+          <w:szCs w:val="24"/>
+        </w:rPr>
+      </w:pPr>
+      <w:r>
+        <w:rPr>
+          <w:rFonts w:ascii="Times New Roman" w:hAnsi="Times New Roman" w:cs="Times New Roman"/>
+          <w:sz w:val="24"/>
+          <w:szCs w:val="24"/>
+        </w:rPr>
+        <w:t>(Do you exercise at least 30 minutes every day (Yes/No</w:t>
+      </w:r>
+      <w:r>
+        <w:rPr>
+          <w:rFonts w:ascii="Times New Roman" w:hAnsi="Times New Roman" w:cs="Times New Roman"/>
+          <w:sz w:val="24"/>
+          <w:szCs w:val="24"/>
+        </w:rPr>
         <w:t>)?)</w:t>
       </w:r>
     </w:p>
     <w:p>
-      <w:r>
-        <w:t xml:space="preserve"> (</w:t>
-      </w:r>
-      <w:r>
-        <w:t>Do you eat vegetables or fruits every day</w:t>
-      </w:r>
-      <w:r>
-        <w:t xml:space="preserve"> </w:t>
-      </w:r>
-      <w:r>
-        <w:t>(Y</w:t>
-      </w:r>
-      <w:r>
-        <w:t>es/No</w:t>
-      </w:r>
-      <w:r>
+      <w:pPr>
+        <w:rPr>
+          <w:rFonts w:ascii="Times New Roman" w:hAnsi="Times New Roman" w:cs="Times New Roman"/>
+          <w:sz w:val="24"/>
+          <w:szCs w:val="24"/>
+        </w:rPr>
+      </w:pPr>
+      <w:r>
+        <w:rPr>
+          <w:rFonts w:ascii="Times New Roman" w:hAnsi="Times New Roman" w:cs="Times New Roman"/>
+          <w:sz w:val="24"/>
+          <w:szCs w:val="24"/>
+        </w:rPr>
+        <w:lastRenderedPageBreak/>
+        <w:t xml:space="preserve"> (Do you eat vegetables or fruits every day (Yes/No</w:t>
+      </w:r>
+      <w:r>
+        <w:rPr>
+          <w:rFonts w:ascii="Times New Roman" w:hAnsi="Times New Roman" w:cs="Times New Roman"/>
+          <w:sz w:val="24"/>
+          <w:szCs w:val="24"/>
+        </w:rPr>
         <w:t>)?)</w:t>
       </w:r>
     </w:p>
     <w:p>
-      <w:r>
-        <w:t xml:space="preserve">  (</w:t>
-      </w:r>
-      <w:r>
-        <w:t xml:space="preserve">Have you ever taken medication for high blood pressure on regular </w:t>
-      </w:r>
-      <w:r>
+      <w:pPr>
+        <w:rPr>
+          <w:rFonts w:ascii="Times New Roman" w:hAnsi="Times New Roman" w:cs="Times New Roman"/>
+          <w:sz w:val="24"/>
+          <w:szCs w:val="24"/>
+        </w:rPr>
+      </w:pPr>
+      <w:r>
+        <w:rPr>
+          <w:rFonts w:ascii="Times New Roman" w:hAnsi="Times New Roman" w:cs="Times New Roman"/>
+          <w:sz w:val="24"/>
+          <w:szCs w:val="24"/>
+        </w:rPr>
+        <w:t xml:space="preserve">  (Have you ever taken medication for high blood pressure on regular </w:t>
+      </w:r>
+      <w:r>
+        <w:rPr>
+          <w:rFonts w:ascii="Times New Roman" w:hAnsi="Times New Roman" w:cs="Times New Roman"/>
+          <w:sz w:val="24"/>
+          <w:szCs w:val="24"/>
+        </w:rPr>
         <w:t>basis (</w:t>
       </w:r>
       <w:r>
+        <w:rPr>
+          <w:rFonts w:ascii="Times New Roman" w:hAnsi="Times New Roman" w:cs="Times New Roman"/>
+          <w:sz w:val="24"/>
+          <w:szCs w:val="24"/>
+        </w:rPr>
         <w:t>Yes/No</w:t>
       </w:r>
       <w:r>
+        <w:rPr>
+          <w:rFonts w:ascii="Times New Roman" w:hAnsi="Times New Roman" w:cs="Times New Roman"/>
+          <w:sz w:val="24"/>
+          <w:szCs w:val="24"/>
+        </w:rPr>
         <w:t>)?)</w:t>
       </w:r>
     </w:p>
     <w:p>
-      <w:r>
-        <w:lastRenderedPageBreak/>
-        <w:t xml:space="preserve">   (</w:t>
-      </w:r>
-      <w:r>
-        <w:t>Have you ever been found to have high blood glucos</w:t>
-      </w:r>
-      <w:r>
-        <w:t>e (Yes/No</w:t>
-      </w:r>
-      <w:r>
+      <w:pPr>
+        <w:rPr>
+          <w:rFonts w:ascii="Times New Roman" w:hAnsi="Times New Roman" w:cs="Times New Roman"/>
+          <w:sz w:val="24"/>
+          <w:szCs w:val="24"/>
+        </w:rPr>
+      </w:pPr>
+      <w:r>
+        <w:rPr>
+          <w:rFonts w:ascii="Times New Roman" w:hAnsi="Times New Roman" w:cs="Times New Roman"/>
+          <w:sz w:val="24"/>
+          <w:szCs w:val="24"/>
+        </w:rPr>
+        <w:t xml:space="preserve">   (Have you ever been found to have high blood glucose (Yes/No</w:t>
+      </w:r>
+      <w:r>
+        <w:rPr>
+          <w:rFonts w:ascii="Times New Roman" w:hAnsi="Times New Roman" w:cs="Times New Roman"/>
+          <w:sz w:val="24"/>
+          <w:szCs w:val="24"/>
+        </w:rPr>
         <w:t>)?)</w:t>
       </w:r>
     </w:p>
-    <w:p/>
-    <w:p>
-      <w:r>
+    <w:p>
+      <w:pPr>
+        <w:rPr>
+          <w:rFonts w:ascii="Times New Roman" w:hAnsi="Times New Roman" w:cs="Times New Roman"/>
+          <w:sz w:val="24"/>
+          <w:szCs w:val="24"/>
+        </w:rPr>
+      </w:pPr>
+    </w:p>
+    <w:p>
+      <w:pPr>
+        <w:rPr>
+          <w:rFonts w:ascii="Times New Roman" w:hAnsi="Times New Roman" w:cs="Times New Roman"/>
+          <w:sz w:val="24"/>
+          <w:szCs w:val="24"/>
+        </w:rPr>
+      </w:pPr>
+      <w:r>
+        <w:rPr>
+          <w:rFonts w:ascii="Times New Roman" w:hAnsi="Times New Roman" w:cs="Times New Roman"/>
+          <w:sz w:val="24"/>
+          <w:szCs w:val="24"/>
+        </w:rPr>
         <w:t>After successful input for the aforementioned various information set. The user will be greet with a list of specific recommended steps to enhance their lifestyle.  Thus alleviating their chances of type 2 diabetes. The user will also be shown their current status in developing type 2 diabetes within 10 years. Ranging from status such as low, slightly elevated and of course highly elevated.</w:t>
       </w:r>
     </w:p>
-    <w:p/>
-    <w:p>
-      <w:pPr>
-        <w:rPr>
+    <w:p>
+      <w:pPr>
+        <w:rPr>
+          <w:rFonts w:ascii="Times New Roman" w:hAnsi="Times New Roman" w:cs="Times New Roman"/>
+          <w:sz w:val="24"/>
+          <w:szCs w:val="24"/>
+        </w:rPr>
+      </w:pPr>
+    </w:p>
+    <w:p>
+      <w:pPr>
+        <w:rPr>
+          <w:rFonts w:ascii="Times New Roman" w:hAnsi="Times New Roman" w:cs="Times New Roman"/>
           <w:b/>
-          <w:sz w:val="28"/>
+          <w:sz w:val="24"/>
+          <w:szCs w:val="24"/>
           <w:u w:val="single"/>
         </w:rPr>
       </w:pPr>
       <w:r>
         <w:rPr>
+          <w:rFonts w:ascii="Times New Roman" w:hAnsi="Times New Roman" w:cs="Times New Roman"/>
           <w:b/>
-          <w:sz w:val="28"/>
+          <w:sz w:val="24"/>
+          <w:szCs w:val="24"/>
           <w:u w:val="single"/>
         </w:rPr>
         <w:t>Administrator section.</w:t>
@@ -888,12 +1357,16 @@
     <w:p>
       <w:pPr>
         <w:rPr>
-          <w:sz w:val="24"/>
-        </w:rPr>
-      </w:pPr>
-      <w:r>
-        <w:rPr>
-          <w:sz w:val="24"/>
+          <w:rFonts w:ascii="Times New Roman" w:hAnsi="Times New Roman" w:cs="Times New Roman"/>
+          <w:sz w:val="24"/>
+          <w:szCs w:val="24"/>
+        </w:rPr>
+      </w:pPr>
+      <w:r>
+        <w:rPr>
+          <w:rFonts w:ascii="Times New Roman" w:hAnsi="Times New Roman" w:cs="Times New Roman"/>
+          <w:sz w:val="24"/>
+          <w:szCs w:val="24"/>
         </w:rPr>
         <w:t>The following details all the necessary instruction’s needed to use query the knowledge base. After successful login, the admin can query the database by selectively clicking the query action. The following are all the current query actions and returned results.</w:t>
       </w:r>
@@ -901,14 +1374,18 @@
     <w:p>
       <w:pPr>
         <w:rPr>
-          <w:sz w:val="24"/>
-        </w:rPr>
-      </w:pPr>
-    </w:p>
-    <w:p>
-      <w:pPr>
-        <w:rPr>
-          <w:sz w:val="24"/>
+          <w:rFonts w:ascii="Times New Roman" w:hAnsi="Times New Roman" w:cs="Times New Roman"/>
+          <w:sz w:val="24"/>
+          <w:szCs w:val="24"/>
+        </w:rPr>
+      </w:pPr>
+    </w:p>
+    <w:p>
+      <w:pPr>
+        <w:rPr>
+          <w:rFonts w:ascii="Times New Roman" w:hAnsi="Times New Roman" w:cs="Times New Roman"/>
+          <w:sz w:val="24"/>
+          <w:szCs w:val="24"/>
         </w:rPr>
       </w:pPr>
     </w:p>
@@ -930,7 +1407,9 @@
           <w:p>
             <w:pPr>
               <w:rPr>
-                <w:sz w:val="24"/>
+                <w:rFonts w:ascii="Times New Roman" w:hAnsi="Times New Roman" w:cs="Times New Roman"/>
+                <w:sz w:val="24"/>
+                <w:szCs w:val="24"/>
               </w:rPr>
             </w:pPr>
           </w:p>
@@ -942,11 +1421,11 @@
           <w:p>
             <w:pPr>
               <w:rPr>
-                <w:sz w:val="24"/>
-              </w:rPr>
-            </w:pPr>
-            <w:bookmarkStart w:id="0" w:name="_GoBack"/>
-            <w:bookmarkEnd w:id="0"/>
+                <w:rFonts w:ascii="Times New Roman" w:hAnsi="Times New Roman" w:cs="Times New Roman"/>
+                <w:sz w:val="24"/>
+                <w:szCs w:val="24"/>
+              </w:rPr>
+            </w:pPr>
           </w:p>
         </w:tc>
       </w:tr>
@@ -958,7 +1437,9 @@
           <w:p>
             <w:pPr>
               <w:rPr>
-                <w:sz w:val="24"/>
+                <w:rFonts w:ascii="Times New Roman" w:hAnsi="Times New Roman" w:cs="Times New Roman"/>
+                <w:sz w:val="24"/>
+                <w:szCs w:val="24"/>
               </w:rPr>
             </w:pPr>
           </w:p>
@@ -970,7 +1451,9 @@
           <w:p>
             <w:pPr>
               <w:rPr>
-                <w:sz w:val="24"/>
+                <w:rFonts w:ascii="Times New Roman" w:hAnsi="Times New Roman" w:cs="Times New Roman"/>
+                <w:sz w:val="24"/>
+                <w:szCs w:val="24"/>
               </w:rPr>
             </w:pPr>
           </w:p>
@@ -984,7 +1467,9 @@
           <w:p>
             <w:pPr>
               <w:rPr>
-                <w:sz w:val="24"/>
+                <w:rFonts w:ascii="Times New Roman" w:hAnsi="Times New Roman" w:cs="Times New Roman"/>
+                <w:sz w:val="24"/>
+                <w:szCs w:val="24"/>
               </w:rPr>
             </w:pPr>
           </w:p>
@@ -996,7 +1481,9 @@
           <w:p>
             <w:pPr>
               <w:rPr>
-                <w:sz w:val="24"/>
+                <w:rFonts w:ascii="Times New Roman" w:hAnsi="Times New Roman" w:cs="Times New Roman"/>
+                <w:sz w:val="24"/>
+                <w:szCs w:val="24"/>
               </w:rPr>
             </w:pPr>
           </w:p>
@@ -1010,7 +1497,9 @@
           <w:p>
             <w:pPr>
               <w:rPr>
-                <w:sz w:val="24"/>
+                <w:rFonts w:ascii="Times New Roman" w:hAnsi="Times New Roman" w:cs="Times New Roman"/>
+                <w:sz w:val="24"/>
+                <w:szCs w:val="24"/>
               </w:rPr>
             </w:pPr>
           </w:p>
@@ -1022,7 +1511,9 @@
           <w:p>
             <w:pPr>
               <w:rPr>
-                <w:sz w:val="24"/>
+                <w:rFonts w:ascii="Times New Roman" w:hAnsi="Times New Roman" w:cs="Times New Roman"/>
+                <w:sz w:val="24"/>
+                <w:szCs w:val="24"/>
               </w:rPr>
             </w:pPr>
           </w:p>
@@ -1036,7 +1527,9 @@
           <w:p>
             <w:pPr>
               <w:rPr>
-                <w:sz w:val="24"/>
+                <w:rFonts w:ascii="Times New Roman" w:hAnsi="Times New Roman" w:cs="Times New Roman"/>
+                <w:sz w:val="24"/>
+                <w:szCs w:val="24"/>
               </w:rPr>
             </w:pPr>
           </w:p>
@@ -1048,7 +1541,9 @@
           <w:p>
             <w:pPr>
               <w:rPr>
-                <w:sz w:val="24"/>
+                <w:rFonts w:ascii="Times New Roman" w:hAnsi="Times New Roman" w:cs="Times New Roman"/>
+                <w:sz w:val="24"/>
+                <w:szCs w:val="24"/>
               </w:rPr>
             </w:pPr>
           </w:p>
@@ -1062,7 +1557,9 @@
           <w:p>
             <w:pPr>
               <w:rPr>
-                <w:sz w:val="24"/>
+                <w:rFonts w:ascii="Times New Roman" w:hAnsi="Times New Roman" w:cs="Times New Roman"/>
+                <w:sz w:val="24"/>
+                <w:szCs w:val="24"/>
               </w:rPr>
             </w:pPr>
           </w:p>
@@ -1074,7 +1571,9 @@
           <w:p>
             <w:pPr>
               <w:rPr>
-                <w:sz w:val="24"/>
+                <w:rFonts w:ascii="Times New Roman" w:hAnsi="Times New Roman" w:cs="Times New Roman"/>
+                <w:sz w:val="24"/>
+                <w:szCs w:val="24"/>
               </w:rPr>
             </w:pPr>
           </w:p>
@@ -1088,7 +1587,9 @@
           <w:p>
             <w:pPr>
               <w:rPr>
-                <w:sz w:val="24"/>
+                <w:rFonts w:ascii="Times New Roman" w:hAnsi="Times New Roman" w:cs="Times New Roman"/>
+                <w:sz w:val="24"/>
+                <w:szCs w:val="24"/>
               </w:rPr>
             </w:pPr>
           </w:p>
@@ -1100,7 +1601,9 @@
           <w:p>
             <w:pPr>
               <w:rPr>
-                <w:sz w:val="24"/>
+                <w:rFonts w:ascii="Times New Roman" w:hAnsi="Times New Roman" w:cs="Times New Roman"/>
+                <w:sz w:val="24"/>
+                <w:szCs w:val="24"/>
               </w:rPr>
             </w:pPr>
           </w:p>
@@ -1114,7 +1617,9 @@
           <w:p>
             <w:pPr>
               <w:rPr>
-                <w:sz w:val="24"/>
+                <w:rFonts w:ascii="Times New Roman" w:hAnsi="Times New Roman" w:cs="Times New Roman"/>
+                <w:sz w:val="24"/>
+                <w:szCs w:val="24"/>
               </w:rPr>
             </w:pPr>
           </w:p>
@@ -1126,7 +1631,9 @@
           <w:p>
             <w:pPr>
               <w:rPr>
-                <w:sz w:val="24"/>
+                <w:rFonts w:ascii="Times New Roman" w:hAnsi="Times New Roman" w:cs="Times New Roman"/>
+                <w:sz w:val="24"/>
+                <w:szCs w:val="24"/>
               </w:rPr>
             </w:pPr>
           </w:p>
@@ -1136,7 +1643,695 @@
     <w:p>
       <w:pPr>
         <w:rPr>
-          <w:sz w:val="24"/>
+          <w:rFonts w:ascii="Times New Roman" w:hAnsi="Times New Roman" w:cs="Times New Roman"/>
+          <w:sz w:val="24"/>
+          <w:szCs w:val="24"/>
+        </w:rPr>
+      </w:pPr>
+    </w:p>
+    <w:p>
+      <w:pPr>
+        <w:rPr>
+          <w:rFonts w:ascii="Times New Roman" w:hAnsi="Times New Roman" w:cs="Times New Roman"/>
+          <w:sz w:val="24"/>
+          <w:szCs w:val="24"/>
+        </w:rPr>
+      </w:pPr>
+    </w:p>
+    <w:p>
+      <w:pPr>
+        <w:rPr>
+          <w:rFonts w:ascii="Times New Roman" w:hAnsi="Times New Roman" w:cs="Times New Roman"/>
+          <w:sz w:val="24"/>
+          <w:szCs w:val="24"/>
+        </w:rPr>
+      </w:pPr>
+    </w:p>
+    <w:p>
+      <w:pPr>
+        <w:rPr>
+          <w:rFonts w:ascii="Times New Roman" w:hAnsi="Times New Roman" w:cs="Times New Roman"/>
+          <w:sz w:val="24"/>
+          <w:szCs w:val="24"/>
+        </w:rPr>
+      </w:pPr>
+    </w:p>
+    <w:p>
+      <w:pPr>
+        <w:rPr>
+          <w:rFonts w:ascii="Times New Roman" w:hAnsi="Times New Roman" w:cs="Times New Roman"/>
+          <w:sz w:val="24"/>
+          <w:szCs w:val="24"/>
+        </w:rPr>
+      </w:pPr>
+    </w:p>
+    <w:p>
+      <w:pPr>
+        <w:rPr>
+          <w:rFonts w:ascii="Times New Roman" w:hAnsi="Times New Roman" w:cs="Times New Roman"/>
+          <w:sz w:val="24"/>
+          <w:szCs w:val="24"/>
+        </w:rPr>
+      </w:pPr>
+    </w:p>
+    <w:p>
+      <w:pPr>
+        <w:rPr>
+          <w:rFonts w:ascii="Times New Roman" w:hAnsi="Times New Roman" w:cs="Times New Roman"/>
+          <w:sz w:val="24"/>
+          <w:szCs w:val="24"/>
+        </w:rPr>
+      </w:pPr>
+    </w:p>
+    <w:p>
+      <w:pPr>
+        <w:rPr>
+          <w:rFonts w:ascii="Times New Roman" w:hAnsi="Times New Roman" w:cs="Times New Roman"/>
+          <w:sz w:val="24"/>
+          <w:szCs w:val="24"/>
+        </w:rPr>
+      </w:pPr>
+    </w:p>
+    <w:p>
+      <w:pPr>
+        <w:rPr>
+          <w:rFonts w:ascii="Times New Roman" w:hAnsi="Times New Roman" w:cs="Times New Roman"/>
+          <w:sz w:val="24"/>
+          <w:szCs w:val="24"/>
+        </w:rPr>
+      </w:pPr>
+    </w:p>
+    <w:p>
+      <w:pPr>
+        <w:rPr>
+          <w:rFonts w:ascii="Times New Roman" w:hAnsi="Times New Roman" w:cs="Times New Roman"/>
+          <w:sz w:val="24"/>
+          <w:szCs w:val="24"/>
+        </w:rPr>
+      </w:pPr>
+    </w:p>
+    <w:p>
+      <w:pPr>
+        <w:spacing w:after="0" w:line="240" w:lineRule="auto"/>
+        <w:rPr>
+          <w:rFonts w:ascii="Times New Roman" w:eastAsia="Times New Roman" w:hAnsi="Times New Roman" w:cs="Times New Roman"/>
+          <w:b/>
+          <w:color w:val="000000"/>
+          <w:sz w:val="24"/>
+          <w:szCs w:val="24"/>
+        </w:rPr>
+      </w:pPr>
+      <w:r>
+        <w:rPr>
+          <w:rFonts w:ascii="Times New Roman" w:eastAsia="Times New Roman" w:hAnsi="Times New Roman" w:cs="Times New Roman"/>
+          <w:b/>
+          <w:color w:val="000000"/>
+          <w:sz w:val="24"/>
+          <w:szCs w:val="24"/>
+        </w:rPr>
+        <w:t>Project Group Report</w:t>
+      </w:r>
+    </w:p>
+    <w:p>
+      <w:pPr>
+        <w:spacing w:after="0" w:line="240" w:lineRule="auto"/>
+        <w:rPr>
+          <w:rFonts w:ascii="Times New Roman" w:eastAsia="Times New Roman" w:hAnsi="Times New Roman" w:cs="Times New Roman"/>
+          <w:sz w:val="24"/>
+          <w:szCs w:val="24"/>
+        </w:rPr>
+      </w:pPr>
+    </w:p>
+    <w:p>
+      <w:pPr>
+        <w:spacing w:after="0" w:line="240" w:lineRule="auto"/>
+        <w:rPr>
+          <w:rFonts w:ascii="Times New Roman" w:eastAsia="Times New Roman" w:hAnsi="Times New Roman" w:cs="Times New Roman"/>
+          <w:sz w:val="24"/>
+          <w:szCs w:val="24"/>
+        </w:rPr>
+      </w:pPr>
+      <w:r>
+        <w:rPr>
+          <w:rFonts w:ascii="Times New Roman" w:eastAsia="Times New Roman" w:hAnsi="Times New Roman" w:cs="Times New Roman"/>
+          <w:color w:val="000000"/>
+          <w:sz w:val="24"/>
+          <w:szCs w:val="24"/>
+        </w:rPr>
+        <w:t>The project was built by Remario Richards and Shervain Barrett. They were two sub dividing roles, firstly the creation of the prolog knowledge base system(shervain) and the design and implementation of the graphical user interface and connection interpreter between java and prolog(Remario).</w:t>
+      </w:r>
+    </w:p>
+    <w:p>
+      <w:pPr>
+        <w:spacing w:after="0" w:line="240" w:lineRule="auto"/>
+        <w:rPr>
+          <w:rFonts w:ascii="Times New Roman" w:eastAsia="Times New Roman" w:hAnsi="Times New Roman" w:cs="Times New Roman"/>
+          <w:sz w:val="24"/>
+          <w:szCs w:val="24"/>
+        </w:rPr>
+      </w:pPr>
+    </w:p>
+    <w:p>
+      <w:pPr>
+        <w:spacing w:after="0" w:line="240" w:lineRule="auto"/>
+        <w:rPr>
+          <w:rFonts w:ascii="Times New Roman" w:eastAsia="Times New Roman" w:hAnsi="Times New Roman" w:cs="Times New Roman"/>
+          <w:i/>
+          <w:sz w:val="24"/>
+          <w:szCs w:val="24"/>
+        </w:rPr>
+      </w:pPr>
+      <w:r>
+        <w:rPr>
+          <w:rFonts w:ascii="Times New Roman" w:eastAsia="Times New Roman" w:hAnsi="Times New Roman" w:cs="Times New Roman"/>
+          <w:i/>
+          <w:color w:val="000000"/>
+          <w:sz w:val="24"/>
+          <w:szCs w:val="24"/>
+        </w:rPr>
+        <w:t xml:space="preserve">Lessons learnt by </w:t>
+      </w:r>
+      <w:r>
+        <w:rPr>
+          <w:rFonts w:ascii="Times New Roman" w:eastAsia="Times New Roman" w:hAnsi="Times New Roman" w:cs="Times New Roman"/>
+          <w:i/>
+          <w:color w:val="000000"/>
+          <w:sz w:val="24"/>
+          <w:szCs w:val="24"/>
+        </w:rPr>
+        <w:t>Remario</w:t>
+      </w:r>
+      <w:r>
+        <w:rPr>
+          <w:rFonts w:ascii="Times New Roman" w:eastAsia="Times New Roman" w:hAnsi="Times New Roman" w:cs="Times New Roman"/>
+          <w:i/>
+          <w:color w:val="000000"/>
+          <w:sz w:val="24"/>
+          <w:szCs w:val="24"/>
+        </w:rPr>
+        <w:t>.</w:t>
+      </w:r>
+    </w:p>
+    <w:p>
+      <w:pPr>
+        <w:spacing w:after="0" w:line="240" w:lineRule="auto"/>
+        <w:rPr>
+          <w:rFonts w:ascii="Times New Roman" w:eastAsia="Times New Roman" w:hAnsi="Times New Roman" w:cs="Times New Roman"/>
+          <w:sz w:val="24"/>
+          <w:szCs w:val="24"/>
+        </w:rPr>
+      </w:pPr>
+    </w:p>
+    <w:p>
+      <w:pPr>
+        <w:spacing w:after="0" w:line="240" w:lineRule="auto"/>
+        <w:rPr>
+          <w:rFonts w:ascii="Times New Roman" w:eastAsia="Times New Roman" w:hAnsi="Times New Roman" w:cs="Times New Roman"/>
+          <w:b/>
+          <w:sz w:val="24"/>
+          <w:szCs w:val="24"/>
+        </w:rPr>
+      </w:pPr>
+      <w:r>
+        <w:rPr>
+          <w:rFonts w:ascii="Times New Roman" w:eastAsia="Times New Roman" w:hAnsi="Times New Roman" w:cs="Times New Roman"/>
+          <w:b/>
+          <w:color w:val="000000"/>
+          <w:sz w:val="24"/>
+          <w:szCs w:val="24"/>
+        </w:rPr>
+        <w:t xml:space="preserve">GUI </w:t>
+      </w:r>
+    </w:p>
+    <w:p>
+      <w:pPr>
+        <w:spacing w:after="0" w:line="240" w:lineRule="auto"/>
+        <w:rPr>
+          <w:rFonts w:ascii="Times New Roman" w:eastAsia="Times New Roman" w:hAnsi="Times New Roman" w:cs="Times New Roman"/>
+          <w:sz w:val="24"/>
+          <w:szCs w:val="24"/>
+        </w:rPr>
+      </w:pPr>
+      <w:r>
+        <w:rPr>
+          <w:rFonts w:ascii="Times New Roman" w:eastAsia="Times New Roman" w:hAnsi="Times New Roman" w:cs="Times New Roman"/>
+          <w:color w:val="000000"/>
+          <w:sz w:val="24"/>
+          <w:szCs w:val="24"/>
+        </w:rPr>
+        <w:t xml:space="preserve">In implementing the graphical user interface, </w:t>
+      </w:r>
+      <w:proofErr w:type="spellStart"/>
+      <w:r>
+        <w:rPr>
+          <w:rFonts w:ascii="Times New Roman" w:eastAsia="Times New Roman" w:hAnsi="Times New Roman" w:cs="Times New Roman"/>
+          <w:color w:val="000000"/>
+          <w:sz w:val="24"/>
+          <w:szCs w:val="24"/>
+        </w:rPr>
+        <w:t>i</w:t>
+      </w:r>
+      <w:proofErr w:type="spellEnd"/>
+      <w:r>
+        <w:rPr>
+          <w:rFonts w:ascii="Times New Roman" w:eastAsia="Times New Roman" w:hAnsi="Times New Roman" w:cs="Times New Roman"/>
+          <w:color w:val="000000"/>
+          <w:sz w:val="24"/>
+          <w:szCs w:val="24"/>
+        </w:rPr>
+        <w:t xml:space="preserve"> had learn about multiple scenes for which the user had to interact with. Learnt how to seamlessly transition from one scene to the next. Scenes are the actual user interface any person can interact with at any given moment in the program.</w:t>
+      </w:r>
+    </w:p>
+    <w:p>
+      <w:pPr>
+        <w:spacing w:after="0" w:line="240" w:lineRule="auto"/>
+        <w:rPr>
+          <w:rFonts w:ascii="Times New Roman" w:eastAsia="Times New Roman" w:hAnsi="Times New Roman" w:cs="Times New Roman"/>
+          <w:sz w:val="24"/>
+          <w:szCs w:val="24"/>
+        </w:rPr>
+      </w:pPr>
+    </w:p>
+    <w:p>
+      <w:pPr>
+        <w:spacing w:after="0" w:line="240" w:lineRule="auto"/>
+        <w:rPr>
+          <w:rFonts w:ascii="Times New Roman" w:eastAsia="Times New Roman" w:hAnsi="Times New Roman" w:cs="Times New Roman"/>
+          <w:b/>
+          <w:sz w:val="24"/>
+          <w:szCs w:val="24"/>
+        </w:rPr>
+      </w:pPr>
+      <w:r>
+        <w:rPr>
+          <w:rFonts w:ascii="Times New Roman" w:eastAsia="Times New Roman" w:hAnsi="Times New Roman" w:cs="Times New Roman"/>
+          <w:b/>
+          <w:color w:val="000000"/>
+          <w:sz w:val="24"/>
+          <w:szCs w:val="24"/>
+        </w:rPr>
+        <w:t>JPL</w:t>
+      </w:r>
+    </w:p>
+    <w:p>
+      <w:pPr>
+        <w:spacing w:after="0" w:line="240" w:lineRule="auto"/>
+        <w:rPr>
+          <w:rFonts w:ascii="Times New Roman" w:eastAsia="Times New Roman" w:hAnsi="Times New Roman" w:cs="Times New Roman"/>
+          <w:sz w:val="24"/>
+          <w:szCs w:val="24"/>
+        </w:rPr>
+      </w:pPr>
+      <w:r>
+        <w:rPr>
+          <w:rFonts w:ascii="Times New Roman" w:eastAsia="Times New Roman" w:hAnsi="Times New Roman" w:cs="Times New Roman"/>
+          <w:color w:val="000000"/>
+          <w:sz w:val="24"/>
+          <w:szCs w:val="24"/>
+        </w:rPr>
+        <w:t>In connection jpl with java, this proved a very daunting task, they   were a lot hurdles ranging from path environment variables settings. To jpl initialization and class diagrams. The jpl journey was a complete learning experience. I learnt to mimic logic statements from prolog to java using symbolic classes.</w:t>
+      </w:r>
+    </w:p>
+    <w:p>
+      <w:pPr>
+        <w:spacing w:after="0" w:line="240" w:lineRule="auto"/>
+        <w:rPr>
+          <w:rFonts w:ascii="Times New Roman" w:eastAsia="Times New Roman" w:hAnsi="Times New Roman" w:cs="Times New Roman"/>
+          <w:sz w:val="24"/>
+          <w:szCs w:val="24"/>
+        </w:rPr>
+      </w:pPr>
+    </w:p>
+    <w:p>
+      <w:pPr>
+        <w:spacing w:after="0" w:line="240" w:lineRule="auto"/>
+        <w:rPr>
+          <w:rFonts w:ascii="Times New Roman" w:eastAsia="Times New Roman" w:hAnsi="Times New Roman" w:cs="Times New Roman"/>
+          <w:i/>
+          <w:sz w:val="24"/>
+          <w:szCs w:val="24"/>
+        </w:rPr>
+      </w:pPr>
+    </w:p>
+    <w:p>
+      <w:pPr>
+        <w:spacing w:after="0" w:line="240" w:lineRule="auto"/>
+        <w:rPr>
+          <w:rFonts w:ascii="Times New Roman" w:eastAsia="Times New Roman" w:hAnsi="Times New Roman" w:cs="Times New Roman"/>
+          <w:i/>
+          <w:sz w:val="24"/>
+          <w:szCs w:val="24"/>
+        </w:rPr>
+      </w:pPr>
+      <w:r>
+        <w:rPr>
+          <w:rFonts w:ascii="Times New Roman" w:eastAsia="Times New Roman" w:hAnsi="Times New Roman" w:cs="Times New Roman"/>
+          <w:i/>
+          <w:color w:val="000000"/>
+          <w:sz w:val="24"/>
+          <w:szCs w:val="24"/>
+        </w:rPr>
+        <w:t>Lessons learnt by S</w:t>
+      </w:r>
+      <w:r>
+        <w:rPr>
+          <w:rFonts w:ascii="Times New Roman" w:eastAsia="Times New Roman" w:hAnsi="Times New Roman" w:cs="Times New Roman"/>
+          <w:i/>
+          <w:color w:val="000000"/>
+          <w:sz w:val="24"/>
+          <w:szCs w:val="24"/>
+        </w:rPr>
+        <w:t>hervain.</w:t>
+      </w:r>
+    </w:p>
+    <w:p>
+      <w:pPr>
+        <w:spacing w:after="0" w:line="240" w:lineRule="auto"/>
+        <w:rPr>
+          <w:rFonts w:ascii="Times New Roman" w:eastAsia="Times New Roman" w:hAnsi="Times New Roman" w:cs="Times New Roman"/>
+          <w:sz w:val="24"/>
+          <w:szCs w:val="24"/>
+        </w:rPr>
+      </w:pPr>
+    </w:p>
+    <w:p>
+      <w:pPr>
+        <w:spacing w:after="0" w:line="240" w:lineRule="auto"/>
+        <w:rPr>
+          <w:rFonts w:ascii="Times New Roman" w:eastAsia="Times New Roman" w:hAnsi="Times New Roman" w:cs="Times New Roman"/>
+          <w:sz w:val="24"/>
+          <w:szCs w:val="24"/>
+        </w:rPr>
+      </w:pPr>
+    </w:p>
+    <w:p>
+      <w:pPr>
+        <w:spacing w:after="0" w:line="240" w:lineRule="auto"/>
+        <w:rPr>
+          <w:rFonts w:ascii="Times New Roman" w:eastAsia="Times New Roman" w:hAnsi="Times New Roman" w:cs="Times New Roman"/>
+          <w:sz w:val="24"/>
+          <w:szCs w:val="24"/>
+        </w:rPr>
+      </w:pPr>
+    </w:p>
+    <w:p>
+      <w:pPr>
+        <w:spacing w:after="0" w:line="240" w:lineRule="auto"/>
+        <w:rPr>
+          <w:rFonts w:ascii="Times New Roman" w:eastAsia="Times New Roman" w:hAnsi="Times New Roman" w:cs="Times New Roman"/>
+          <w:sz w:val="24"/>
+          <w:szCs w:val="24"/>
+        </w:rPr>
+      </w:pPr>
+    </w:p>
+    <w:p>
+      <w:pPr>
+        <w:spacing w:after="0" w:line="240" w:lineRule="auto"/>
+        <w:rPr>
+          <w:rFonts w:ascii="Times New Roman" w:eastAsia="Times New Roman" w:hAnsi="Times New Roman" w:cs="Times New Roman"/>
+          <w:sz w:val="24"/>
+          <w:szCs w:val="24"/>
+        </w:rPr>
+      </w:pPr>
+    </w:p>
+    <w:p>
+      <w:pPr>
+        <w:spacing w:after="0" w:line="240" w:lineRule="auto"/>
+        <w:rPr>
+          <w:rFonts w:ascii="Times New Roman" w:eastAsia="Times New Roman" w:hAnsi="Times New Roman" w:cs="Times New Roman"/>
+          <w:sz w:val="24"/>
+          <w:szCs w:val="24"/>
+        </w:rPr>
+      </w:pPr>
+    </w:p>
+    <w:p>
+      <w:pPr>
+        <w:spacing w:after="0" w:line="240" w:lineRule="auto"/>
+        <w:rPr>
+          <w:rFonts w:ascii="Times New Roman" w:eastAsia="Times New Roman" w:hAnsi="Times New Roman" w:cs="Times New Roman"/>
+          <w:sz w:val="24"/>
+          <w:szCs w:val="24"/>
+        </w:rPr>
+      </w:pPr>
+    </w:p>
+    <w:p>
+      <w:pPr>
+        <w:spacing w:after="0" w:line="240" w:lineRule="auto"/>
+        <w:rPr>
+          <w:rFonts w:ascii="Times New Roman" w:eastAsia="Times New Roman" w:hAnsi="Times New Roman" w:cs="Times New Roman"/>
+          <w:sz w:val="24"/>
+          <w:szCs w:val="24"/>
+        </w:rPr>
+      </w:pPr>
+    </w:p>
+    <w:p>
+      <w:pPr>
+        <w:spacing w:after="0" w:line="240" w:lineRule="auto"/>
+        <w:rPr>
+          <w:rFonts w:ascii="Times New Roman" w:eastAsia="Times New Roman" w:hAnsi="Times New Roman" w:cs="Times New Roman"/>
+          <w:sz w:val="24"/>
+          <w:szCs w:val="24"/>
+        </w:rPr>
+      </w:pPr>
+    </w:p>
+    <w:p>
+      <w:pPr>
+        <w:spacing w:after="0" w:line="240" w:lineRule="auto"/>
+        <w:rPr>
+          <w:rFonts w:ascii="Times New Roman" w:eastAsia="Times New Roman" w:hAnsi="Times New Roman" w:cs="Times New Roman"/>
+          <w:sz w:val="24"/>
+          <w:szCs w:val="24"/>
+        </w:rPr>
+      </w:pPr>
+    </w:p>
+    <w:p>
+      <w:pPr>
+        <w:spacing w:after="0" w:line="240" w:lineRule="auto"/>
+        <w:rPr>
+          <w:rFonts w:ascii="Times New Roman" w:eastAsia="Times New Roman" w:hAnsi="Times New Roman" w:cs="Times New Roman"/>
+          <w:sz w:val="24"/>
+          <w:szCs w:val="24"/>
+        </w:rPr>
+      </w:pPr>
+    </w:p>
+    <w:p>
+      <w:pPr>
+        <w:spacing w:after="0" w:line="240" w:lineRule="auto"/>
+        <w:rPr>
+          <w:rFonts w:ascii="Times New Roman" w:eastAsia="Times New Roman" w:hAnsi="Times New Roman" w:cs="Times New Roman"/>
+          <w:sz w:val="24"/>
+          <w:szCs w:val="24"/>
+        </w:rPr>
+      </w:pPr>
+    </w:p>
+    <w:p>
+      <w:pPr>
+        <w:spacing w:after="0" w:line="240" w:lineRule="auto"/>
+        <w:rPr>
+          <w:rFonts w:ascii="Times New Roman" w:eastAsia="Times New Roman" w:hAnsi="Times New Roman" w:cs="Times New Roman"/>
+          <w:sz w:val="24"/>
+          <w:szCs w:val="24"/>
+        </w:rPr>
+      </w:pPr>
+    </w:p>
+    <w:p>
+      <w:pPr>
+        <w:spacing w:after="0" w:line="240" w:lineRule="auto"/>
+        <w:rPr>
+          <w:rFonts w:ascii="Times New Roman" w:eastAsia="Times New Roman" w:hAnsi="Times New Roman" w:cs="Times New Roman"/>
+          <w:sz w:val="24"/>
+          <w:szCs w:val="24"/>
+        </w:rPr>
+      </w:pPr>
+    </w:p>
+    <w:p>
+      <w:pPr>
+        <w:spacing w:after="0" w:line="240" w:lineRule="auto"/>
+        <w:rPr>
+          <w:rFonts w:ascii="Times New Roman" w:eastAsia="Times New Roman" w:hAnsi="Times New Roman" w:cs="Times New Roman"/>
+          <w:sz w:val="24"/>
+          <w:szCs w:val="24"/>
+        </w:rPr>
+      </w:pPr>
+    </w:p>
+    <w:p>
+      <w:pPr>
+        <w:spacing w:after="0" w:line="240" w:lineRule="auto"/>
+        <w:rPr>
+          <w:rFonts w:ascii="Times New Roman" w:eastAsia="Times New Roman" w:hAnsi="Times New Roman" w:cs="Times New Roman"/>
+          <w:sz w:val="24"/>
+          <w:szCs w:val="24"/>
+        </w:rPr>
+      </w:pPr>
+    </w:p>
+    <w:p>
+      <w:pPr>
+        <w:spacing w:after="0" w:line="240" w:lineRule="auto"/>
+        <w:rPr>
+          <w:rFonts w:ascii="Times New Roman" w:eastAsia="Times New Roman" w:hAnsi="Times New Roman" w:cs="Times New Roman"/>
+          <w:sz w:val="24"/>
+          <w:szCs w:val="24"/>
+        </w:rPr>
+      </w:pPr>
+    </w:p>
+    <w:p>
+      <w:pPr>
+        <w:spacing w:after="0" w:line="240" w:lineRule="auto"/>
+        <w:rPr>
+          <w:rFonts w:ascii="Times New Roman" w:eastAsia="Times New Roman" w:hAnsi="Times New Roman" w:cs="Times New Roman"/>
+          <w:sz w:val="24"/>
+          <w:szCs w:val="24"/>
+        </w:rPr>
+      </w:pPr>
+    </w:p>
+    <w:p>
+      <w:pPr>
+        <w:spacing w:after="0" w:line="240" w:lineRule="auto"/>
+        <w:rPr>
+          <w:rFonts w:ascii="Times New Roman" w:eastAsia="Times New Roman" w:hAnsi="Times New Roman" w:cs="Times New Roman"/>
+          <w:sz w:val="24"/>
+          <w:szCs w:val="24"/>
+        </w:rPr>
+      </w:pPr>
+    </w:p>
+    <w:p>
+      <w:pPr>
+        <w:spacing w:after="0" w:line="240" w:lineRule="auto"/>
+        <w:rPr>
+          <w:rFonts w:ascii="Times New Roman" w:eastAsia="Times New Roman" w:hAnsi="Times New Roman" w:cs="Times New Roman"/>
+          <w:sz w:val="24"/>
+          <w:szCs w:val="24"/>
+        </w:rPr>
+      </w:pPr>
+    </w:p>
+    <w:p>
+      <w:pPr>
+        <w:spacing w:after="0" w:line="240" w:lineRule="auto"/>
+        <w:rPr>
+          <w:rFonts w:ascii="Times New Roman" w:eastAsia="Times New Roman" w:hAnsi="Times New Roman" w:cs="Times New Roman"/>
+          <w:sz w:val="24"/>
+          <w:szCs w:val="24"/>
+        </w:rPr>
+      </w:pPr>
+    </w:p>
+    <w:p>
+      <w:pPr>
+        <w:spacing w:after="0" w:line="240" w:lineRule="auto"/>
+        <w:rPr>
+          <w:rFonts w:ascii="Times New Roman" w:eastAsia="Times New Roman" w:hAnsi="Times New Roman" w:cs="Times New Roman"/>
+          <w:sz w:val="24"/>
+          <w:szCs w:val="24"/>
+        </w:rPr>
+      </w:pPr>
+    </w:p>
+    <w:p>
+      <w:pPr>
+        <w:spacing w:after="0" w:line="240" w:lineRule="auto"/>
+        <w:rPr>
+          <w:rFonts w:ascii="Times New Roman" w:eastAsia="Times New Roman" w:hAnsi="Times New Roman" w:cs="Times New Roman"/>
+          <w:sz w:val="24"/>
+          <w:szCs w:val="24"/>
+        </w:rPr>
+      </w:pPr>
+    </w:p>
+    <w:p>
+      <w:pPr>
+        <w:spacing w:after="0" w:line="240" w:lineRule="auto"/>
+        <w:rPr>
+          <w:rFonts w:ascii="Times New Roman" w:eastAsia="Times New Roman" w:hAnsi="Times New Roman" w:cs="Times New Roman"/>
+          <w:sz w:val="24"/>
+          <w:szCs w:val="24"/>
+        </w:rPr>
+      </w:pPr>
+    </w:p>
+    <w:p>
+      <w:pPr>
+        <w:spacing w:after="0" w:line="240" w:lineRule="auto"/>
+        <w:rPr>
+          <w:rFonts w:ascii="Times New Roman" w:eastAsia="Times New Roman" w:hAnsi="Times New Roman" w:cs="Times New Roman"/>
+          <w:b/>
+          <w:color w:val="000000"/>
+          <w:sz w:val="24"/>
+          <w:szCs w:val="24"/>
+        </w:rPr>
+      </w:pPr>
+      <w:r>
+        <w:rPr>
+          <w:rFonts w:ascii="Times New Roman" w:eastAsia="Times New Roman" w:hAnsi="Times New Roman" w:cs="Times New Roman"/>
+          <w:b/>
+          <w:color w:val="000000"/>
+          <w:sz w:val="24"/>
+          <w:szCs w:val="24"/>
+        </w:rPr>
+        <w:t>System Design Abstraction</w:t>
+      </w:r>
+    </w:p>
+    <w:p>
+      <w:pPr>
+        <w:spacing w:after="0" w:line="240" w:lineRule="auto"/>
+        <w:rPr>
+          <w:rFonts w:ascii="Times New Roman" w:eastAsia="Times New Roman" w:hAnsi="Times New Roman" w:cs="Times New Roman"/>
+          <w:sz w:val="24"/>
+          <w:szCs w:val="24"/>
+        </w:rPr>
+      </w:pPr>
+    </w:p>
+    <w:p>
+      <w:pPr>
+        <w:spacing w:after="0" w:line="240" w:lineRule="auto"/>
+        <w:rPr>
+          <w:rFonts w:ascii="Times New Roman" w:eastAsia="Times New Roman" w:hAnsi="Times New Roman" w:cs="Times New Roman"/>
+          <w:sz w:val="24"/>
+          <w:szCs w:val="24"/>
+        </w:rPr>
+      </w:pPr>
+      <w:r>
+        <w:rPr>
+          <w:rFonts w:ascii="Times New Roman" w:eastAsia="Times New Roman" w:hAnsi="Times New Roman" w:cs="Times New Roman"/>
+          <w:color w:val="000000"/>
+          <w:sz w:val="24"/>
+          <w:szCs w:val="24"/>
+        </w:rPr>
+        <w:t>The design includes the java programming for graphical user interface implementation, particularly javafx. This framework was primarily chosen because, JavaFX is designed to provide applications with such sophisticated GUI features as smooth animation, web views, audio and video playback, and styles based on Cascading Style Sheets (CSS). Prolog was utilized for the knowledge base implementation, mainly due to the fact that prolog excels at declarative formal logic statements. The main java application comprised of three main classes. First the main class, this class includes all the constructs that was used to build the graphical user interface. Secondly the model class contains the models to represent the prolog logic statements. For the aforesaid the prolog/java interface (JPL) was incorporated into the application. JPL is a library using the SWI-Prolog foreign interface and the Java jni interface providing a bidirectional interface between Java and Prolog that can be used to emb</w:t>
+      </w:r>
+      <w:bookmarkStart w:id="0" w:name="_GoBack"/>
+      <w:bookmarkEnd w:id="0"/>
+      <w:r>
+        <w:rPr>
+          <w:rFonts w:ascii="Times New Roman" w:eastAsia="Times New Roman" w:hAnsi="Times New Roman" w:cs="Times New Roman"/>
+          <w:color w:val="000000"/>
+          <w:sz w:val="24"/>
+          <w:szCs w:val="24"/>
+        </w:rPr>
+        <w:t>ed Prolog in Java as well as for embedding Java in Prolog. In both setups it provides a re-entrant bidirectional interface. And finally a cascading style sheet for the overall look and feel of the program.</w:t>
+      </w:r>
+    </w:p>
+    <w:p>
+      <w:pPr>
+        <w:spacing w:after="0" w:line="240" w:lineRule="auto"/>
+        <w:rPr>
+          <w:rFonts w:ascii="Times New Roman" w:eastAsia="Times New Roman" w:hAnsi="Times New Roman" w:cs="Times New Roman"/>
+          <w:sz w:val="24"/>
+          <w:szCs w:val="24"/>
+        </w:rPr>
+      </w:pPr>
+    </w:p>
+    <w:p>
+      <w:pPr>
+        <w:spacing w:after="0" w:line="240" w:lineRule="auto"/>
+        <w:rPr>
+          <w:rFonts w:ascii="Times New Roman" w:eastAsia="Times New Roman" w:hAnsi="Times New Roman" w:cs="Times New Roman"/>
+          <w:sz w:val="24"/>
+          <w:szCs w:val="24"/>
+        </w:rPr>
+      </w:pPr>
+    </w:p>
+    <w:p>
+      <w:pPr>
+        <w:rPr>
+          <w:rFonts w:ascii="Times New Roman" w:hAnsi="Times New Roman" w:cs="Times New Roman"/>
+          <w:sz w:val="24"/>
+          <w:szCs w:val="24"/>
         </w:rPr>
       </w:pPr>
     </w:p>
@@ -1615,6 +2810,22 @@
       </w:tblBorders>
     </w:tblPr>
   </w:style>
+  <w:style w:type="paragraph" w:styleId="NormalWeb">
+    <w:name w:val="Normal (Web)"/>
+    <w:basedOn w:val="Normal"/>
+    <w:uiPriority w:val="99"/>
+    <w:semiHidden/>
+    <w:unhideWhenUsed/>
+    <w:rsid w:val="00614E76"/>
+    <w:pPr>
+      <w:spacing w:before="100" w:beforeAutospacing="1" w:after="100" w:afterAutospacing="1" w:line="240" w:lineRule="auto"/>
+    </w:pPr>
+    <w:rPr>
+      <w:rFonts w:ascii="Times New Roman" w:eastAsia="Times New Roman" w:hAnsi="Times New Roman" w:cs="Times New Roman"/>
+      <w:sz w:val="24"/>
+      <w:szCs w:val="24"/>
+    </w:rPr>
+  </w:style>
 </w:styles>
 </file>
 

</xml_diff>

<commit_message>
updated documentation with utility methods
</commit_message>
<xml_diff>
--- a/User Manual.docx
+++ b/User Manual.docx
@@ -1392,14 +1392,19 @@
     <w:tbl>
       <w:tblPr>
         <w:tblStyle w:val="TableGrid"/>
-        <w:tblW w:w="7015" w:type="dxa"/>
+        <w:tblW w:w="10262" w:type="dxa"/>
         <w:tblLook w:val="04A0" w:firstRow="1" w:lastRow="0" w:firstColumn="1" w:lastColumn="0" w:noHBand="0" w:noVBand="1"/>
       </w:tblPr>
       <w:tblGrid>
         <w:gridCol w:w="3325"/>
         <w:gridCol w:w="3690"/>
+        <w:gridCol w:w="3247"/>
       </w:tblGrid>
       <w:tr>
+        <w:trPr>
+          <w:gridAfter w:val="1"/>
+          <w:wAfter w:w="3247" w:type="dxa"/>
+        </w:trPr>
         <w:tc>
           <w:tcPr>
             <w:tcW w:w="3325" w:type="dxa"/>
@@ -1412,6 +1417,17 @@
                 <w:szCs w:val="24"/>
               </w:rPr>
             </w:pPr>
+            <w:proofErr w:type="spellStart"/>
+            <w:r>
+              <w:rPr>
+                <w:rFonts w:ascii="Consolas" w:hAnsi="Consolas" w:cs="Consolas"/>
+                <w:color w:val="2A00FF"/>
+                <w:sz w:val="20"/>
+                <w:szCs w:val="20"/>
+              </w:rPr>
+              <w:t>stat_min_age</w:t>
+            </w:r>
+            <w:proofErr w:type="spellEnd"/>
           </w:p>
         </w:tc>
         <w:tc>
@@ -1426,10 +1442,22 @@
                 <w:szCs w:val="24"/>
               </w:rPr>
             </w:pPr>
+            <w:r>
+              <w:rPr>
+                <w:rFonts w:ascii="Times New Roman" w:hAnsi="Times New Roman" w:cs="Times New Roman"/>
+                <w:sz w:val="24"/>
+                <w:szCs w:val="24"/>
+              </w:rPr>
+              <w:t>Gets the minimum age in database</w:t>
+            </w:r>
           </w:p>
         </w:tc>
       </w:tr>
       <w:tr>
+        <w:trPr>
+          <w:gridAfter w:val="1"/>
+          <w:wAfter w:w="3247" w:type="dxa"/>
+        </w:trPr>
         <w:tc>
           <w:tcPr>
             <w:tcW w:w="3325" w:type="dxa"/>
@@ -1442,6 +1470,26 @@
                 <w:szCs w:val="24"/>
               </w:rPr>
             </w:pPr>
+            <w:proofErr w:type="spellStart"/>
+            <w:r>
+              <w:rPr>
+                <w:rFonts w:ascii="Consolas" w:hAnsi="Consolas" w:cs="Consolas"/>
+                <w:color w:val="2A00FF"/>
+                <w:sz w:val="20"/>
+                <w:szCs w:val="20"/>
+              </w:rPr>
+              <w:t>stat_max</w:t>
+            </w:r>
+            <w:r>
+              <w:rPr>
+                <w:rFonts w:ascii="Consolas" w:hAnsi="Consolas" w:cs="Consolas"/>
+                <w:color w:val="2A00FF"/>
+                <w:sz w:val="20"/>
+                <w:szCs w:val="20"/>
+              </w:rPr>
+              <w:t>_age</w:t>
+            </w:r>
+            <w:proofErr w:type="spellEnd"/>
           </w:p>
         </w:tc>
         <w:tc>
@@ -1456,10 +1504,22 @@
                 <w:szCs w:val="24"/>
               </w:rPr>
             </w:pPr>
+            <w:r>
+              <w:rPr>
+                <w:rFonts w:ascii="Times New Roman" w:hAnsi="Times New Roman" w:cs="Times New Roman"/>
+                <w:sz w:val="24"/>
+                <w:szCs w:val="24"/>
+              </w:rPr>
+              <w:t>Gets the maximum age in database</w:t>
+            </w:r>
           </w:p>
         </w:tc>
       </w:tr>
       <w:tr>
+        <w:trPr>
+          <w:gridAfter w:val="1"/>
+          <w:wAfter w:w="3247" w:type="dxa"/>
+        </w:trPr>
         <w:tc>
           <w:tcPr>
             <w:tcW w:w="3325" w:type="dxa"/>
@@ -1472,6 +1532,17 @@
                 <w:szCs w:val="24"/>
               </w:rPr>
             </w:pPr>
+            <w:proofErr w:type="spellStart"/>
+            <w:r>
+              <w:rPr>
+                <w:rFonts w:ascii="Consolas" w:hAnsi="Consolas" w:cs="Consolas"/>
+                <w:color w:val="2A00FF"/>
+                <w:sz w:val="20"/>
+                <w:szCs w:val="20"/>
+              </w:rPr>
+              <w:t>stat_family_history</w:t>
+            </w:r>
+            <w:proofErr w:type="spellEnd"/>
           </w:p>
         </w:tc>
         <w:tc>
@@ -1486,10 +1557,22 @@
                 <w:szCs w:val="24"/>
               </w:rPr>
             </w:pPr>
+            <w:r>
+              <w:rPr>
+                <w:rFonts w:ascii="Times New Roman" w:hAnsi="Times New Roman" w:cs="Times New Roman"/>
+                <w:sz w:val="24"/>
+                <w:szCs w:val="24"/>
+              </w:rPr>
+              <w:t>Gets count of total family history</w:t>
+            </w:r>
           </w:p>
         </w:tc>
       </w:tr>
       <w:tr>
+        <w:trPr>
+          <w:gridAfter w:val="1"/>
+          <w:wAfter w:w="3247" w:type="dxa"/>
+        </w:trPr>
         <w:tc>
           <w:tcPr>
             <w:tcW w:w="3325" w:type="dxa"/>
@@ -1502,6 +1585,17 @@
                 <w:szCs w:val="24"/>
               </w:rPr>
             </w:pPr>
+            <w:proofErr w:type="spellStart"/>
+            <w:r>
+              <w:rPr>
+                <w:rFonts w:ascii="Consolas" w:hAnsi="Consolas" w:cs="Consolas"/>
+                <w:color w:val="2A00FF"/>
+                <w:sz w:val="20"/>
+                <w:szCs w:val="20"/>
+              </w:rPr>
+              <w:t>stat_avg_age</w:t>
+            </w:r>
+            <w:proofErr w:type="spellEnd"/>
           </w:p>
         </w:tc>
         <w:tc>
@@ -1516,10 +1610,22 @@
                 <w:szCs w:val="24"/>
               </w:rPr>
             </w:pPr>
+            <w:r>
+              <w:rPr>
+                <w:rFonts w:ascii="Times New Roman" w:hAnsi="Times New Roman" w:cs="Times New Roman"/>
+                <w:sz w:val="24"/>
+                <w:szCs w:val="24"/>
+              </w:rPr>
+              <w:t>Get average age of all persons</w:t>
+            </w:r>
           </w:p>
         </w:tc>
       </w:tr>
       <w:tr>
+        <w:trPr>
+          <w:gridAfter w:val="1"/>
+          <w:wAfter w:w="3247" w:type="dxa"/>
+        </w:trPr>
         <w:tc>
           <w:tcPr>
             <w:tcW w:w="3325" w:type="dxa"/>
@@ -1532,6 +1638,17 @@
                 <w:szCs w:val="24"/>
               </w:rPr>
             </w:pPr>
+            <w:proofErr w:type="spellStart"/>
+            <w:r>
+              <w:rPr>
+                <w:rFonts w:ascii="Consolas" w:hAnsi="Consolas" w:cs="Consolas"/>
+                <w:color w:val="2A00FF"/>
+                <w:sz w:val="20"/>
+                <w:szCs w:val="20"/>
+              </w:rPr>
+              <w:t>stat_num_high_risk</w:t>
+            </w:r>
+            <w:proofErr w:type="spellEnd"/>
           </w:p>
         </w:tc>
         <w:tc>
@@ -1546,6 +1663,14 @@
                 <w:szCs w:val="24"/>
               </w:rPr>
             </w:pPr>
+            <w:r>
+              <w:rPr>
+                <w:rFonts w:ascii="Times New Roman" w:hAnsi="Times New Roman" w:cs="Times New Roman"/>
+                <w:sz w:val="24"/>
+                <w:szCs w:val="24"/>
+              </w:rPr>
+              <w:t>Counts number of high risk persons</w:t>
+            </w:r>
           </w:p>
         </w:tc>
       </w:tr>
@@ -1562,6 +1687,17 @@
                 <w:szCs w:val="24"/>
               </w:rPr>
             </w:pPr>
+            <w:proofErr w:type="spellStart"/>
+            <w:r>
+              <w:rPr>
+                <w:rFonts w:ascii="Consolas" w:hAnsi="Consolas" w:cs="Consolas"/>
+                <w:color w:val="2A00FF"/>
+                <w:sz w:val="20"/>
+                <w:szCs w:val="20"/>
+              </w:rPr>
+              <w:t>stat_user_all</w:t>
+            </w:r>
+            <w:proofErr w:type="spellEnd"/>
           </w:p>
         </w:tc>
         <w:tc>
@@ -1576,6 +1712,30 @@
                 <w:szCs w:val="24"/>
               </w:rPr>
             </w:pPr>
+            <w:r>
+              <w:rPr>
+                <w:rFonts w:ascii="Times New Roman" w:hAnsi="Times New Roman" w:cs="Times New Roman"/>
+                <w:sz w:val="24"/>
+                <w:szCs w:val="24"/>
+              </w:rPr>
+              <w:t>Get all info for person with Name</w:t>
+            </w:r>
+          </w:p>
+        </w:tc>
+        <w:tc>
+          <w:tcPr>
+            <w:tcW w:w="3247" w:type="dxa"/>
+            <w:shd w:val="clear" w:color="auto" w:fill="auto"/>
+          </w:tcPr>
+          <w:p>
+            <w:proofErr w:type="spellStart"/>
+            <w:r>
+              <w:t>stat_user_all</w:t>
+            </w:r>
+            <w:proofErr w:type="spellEnd"/>
+            <w:r>
+              <w:t>-&gt;nick</w:t>
+            </w:r>
           </w:p>
         </w:tc>
       </w:tr>
@@ -1592,6 +1752,17 @@
                 <w:szCs w:val="24"/>
               </w:rPr>
             </w:pPr>
+            <w:proofErr w:type="spellStart"/>
+            <w:r>
+              <w:rPr>
+                <w:rFonts w:ascii="Consolas" w:hAnsi="Consolas" w:cs="Consolas"/>
+                <w:color w:val="2A00FF"/>
+                <w:sz w:val="20"/>
+                <w:szCs w:val="20"/>
+              </w:rPr>
+              <w:t>stat_user_weight</w:t>
+            </w:r>
+            <w:proofErr w:type="spellEnd"/>
           </w:p>
         </w:tc>
         <w:tc>
@@ -1606,6 +1777,48 @@
                 <w:szCs w:val="24"/>
               </w:rPr>
             </w:pPr>
+            <w:r>
+              <w:rPr>
+                <w:rFonts w:ascii="Times New Roman" w:hAnsi="Times New Roman" w:cs="Times New Roman"/>
+                <w:sz w:val="24"/>
+                <w:szCs w:val="24"/>
+              </w:rPr>
+              <w:t xml:space="preserve">Get weight </w:t>
+            </w:r>
+            <w:r>
+              <w:rPr>
+                <w:rFonts w:ascii="Times New Roman" w:hAnsi="Times New Roman" w:cs="Times New Roman"/>
+                <w:sz w:val="24"/>
+                <w:szCs w:val="24"/>
+              </w:rPr>
+              <w:t xml:space="preserve"> for person with Name</w:t>
+            </w:r>
+          </w:p>
+        </w:tc>
+        <w:tc>
+          <w:tcPr>
+            <w:tcW w:w="3247" w:type="dxa"/>
+            <w:shd w:val="clear" w:color="auto" w:fill="auto"/>
+          </w:tcPr>
+          <w:p>
+            <w:proofErr w:type="spellStart"/>
+            <w:r>
+              <w:rPr>
+                <w:rFonts w:ascii="Consolas" w:hAnsi="Consolas" w:cs="Consolas"/>
+                <w:sz w:val="20"/>
+                <w:szCs w:val="20"/>
+              </w:rPr>
+              <w:t>stat_user_weight</w:t>
+            </w:r>
+            <w:proofErr w:type="spellEnd"/>
+            <w:r>
+              <w:rPr>
+                <w:rFonts w:ascii="Consolas" w:hAnsi="Consolas" w:cs="Consolas"/>
+                <w:sz w:val="20"/>
+                <w:szCs w:val="20"/>
+              </w:rPr>
+              <w:t>-&gt;nick</w:t>
+            </w:r>
           </w:p>
         </w:tc>
       </w:tr>
@@ -1622,6 +1835,17 @@
                 <w:szCs w:val="24"/>
               </w:rPr>
             </w:pPr>
+            <w:proofErr w:type="spellStart"/>
+            <w:r>
+              <w:rPr>
+                <w:rFonts w:ascii="Consolas" w:hAnsi="Consolas" w:cs="Consolas"/>
+                <w:color w:val="2A00FF"/>
+                <w:sz w:val="20"/>
+                <w:szCs w:val="20"/>
+              </w:rPr>
+              <w:t>stat_user_height</w:t>
+            </w:r>
+            <w:proofErr w:type="spellEnd"/>
           </w:p>
         </w:tc>
         <w:tc>
@@ -1636,7 +1860,368 @@
                 <w:szCs w:val="24"/>
               </w:rPr>
             </w:pPr>
-          </w:p>
+            <w:r>
+              <w:rPr>
+                <w:rFonts w:ascii="Times New Roman" w:hAnsi="Times New Roman" w:cs="Times New Roman"/>
+                <w:sz w:val="24"/>
+                <w:szCs w:val="24"/>
+              </w:rPr>
+              <w:t>Get height</w:t>
+            </w:r>
+            <w:r>
+              <w:rPr>
+                <w:rFonts w:ascii="Times New Roman" w:hAnsi="Times New Roman" w:cs="Times New Roman"/>
+                <w:sz w:val="24"/>
+                <w:szCs w:val="24"/>
+              </w:rPr>
+              <w:t xml:space="preserve">  for person with Name</w:t>
+            </w:r>
+          </w:p>
+        </w:tc>
+        <w:tc>
+          <w:tcPr>
+            <w:tcW w:w="3247" w:type="dxa"/>
+            <w:shd w:val="clear" w:color="auto" w:fill="auto"/>
+          </w:tcPr>
+          <w:p>
+            <w:proofErr w:type="spellStart"/>
+            <w:r>
+              <w:t>stat_user_height</w:t>
+            </w:r>
+            <w:proofErr w:type="spellEnd"/>
+            <w:r>
+              <w:t>-&gt;nick</w:t>
+            </w:r>
+          </w:p>
+        </w:tc>
+      </w:tr>
+      <w:tr>
+        <w:tc>
+          <w:tcPr>
+            <w:tcW w:w="3325" w:type="dxa"/>
+          </w:tcPr>
+          <w:p>
+            <w:pPr>
+              <w:rPr>
+                <w:rFonts w:ascii="Times New Roman" w:hAnsi="Times New Roman" w:cs="Times New Roman"/>
+                <w:sz w:val="24"/>
+                <w:szCs w:val="24"/>
+              </w:rPr>
+            </w:pPr>
+            <w:proofErr w:type="spellStart"/>
+            <w:r>
+              <w:rPr>
+                <w:rFonts w:ascii="Consolas" w:hAnsi="Consolas" w:cs="Consolas"/>
+                <w:color w:val="2A00FF"/>
+                <w:sz w:val="20"/>
+                <w:szCs w:val="20"/>
+              </w:rPr>
+              <w:t>stat_user_bmi</w:t>
+            </w:r>
+            <w:proofErr w:type="spellEnd"/>
+          </w:p>
+        </w:tc>
+        <w:tc>
+          <w:tcPr>
+            <w:tcW w:w="3690" w:type="dxa"/>
+          </w:tcPr>
+          <w:p>
+            <w:pPr>
+              <w:rPr>
+                <w:rFonts w:ascii="Times New Roman" w:hAnsi="Times New Roman" w:cs="Times New Roman"/>
+                <w:sz w:val="24"/>
+                <w:szCs w:val="24"/>
+              </w:rPr>
+            </w:pPr>
+            <w:r>
+              <w:rPr>
+                <w:rFonts w:ascii="Times New Roman" w:hAnsi="Times New Roman" w:cs="Times New Roman"/>
+                <w:sz w:val="24"/>
+                <w:szCs w:val="24"/>
+              </w:rPr>
+              <w:t xml:space="preserve">Get </w:t>
+            </w:r>
+            <w:proofErr w:type="spellStart"/>
+            <w:r>
+              <w:rPr>
+                <w:rFonts w:ascii="Times New Roman" w:hAnsi="Times New Roman" w:cs="Times New Roman"/>
+                <w:sz w:val="24"/>
+                <w:szCs w:val="24"/>
+              </w:rPr>
+              <w:t>bmi</w:t>
+            </w:r>
+            <w:proofErr w:type="spellEnd"/>
+            <w:r>
+              <w:rPr>
+                <w:rFonts w:ascii="Times New Roman" w:hAnsi="Times New Roman" w:cs="Times New Roman"/>
+                <w:sz w:val="24"/>
+                <w:szCs w:val="24"/>
+              </w:rPr>
+              <w:t xml:space="preserve">  for person with Name</w:t>
+            </w:r>
+          </w:p>
+        </w:tc>
+        <w:tc>
+          <w:tcPr>
+            <w:tcW w:w="3247" w:type="dxa"/>
+            <w:shd w:val="clear" w:color="auto" w:fill="auto"/>
+          </w:tcPr>
+          <w:p>
+            <w:proofErr w:type="spellStart"/>
+            <w:r>
+              <w:t>stat_user_bmi</w:t>
+            </w:r>
+            <w:proofErr w:type="spellEnd"/>
+            <w:r>
+              <w:t>-&gt;nick</w:t>
+            </w:r>
+          </w:p>
+        </w:tc>
+      </w:tr>
+      <w:tr>
+        <w:tc>
+          <w:tcPr>
+            <w:tcW w:w="3325" w:type="dxa"/>
+          </w:tcPr>
+          <w:p>
+            <w:pPr>
+              <w:rPr>
+                <w:rFonts w:ascii="Times New Roman" w:hAnsi="Times New Roman" w:cs="Times New Roman"/>
+                <w:sz w:val="24"/>
+                <w:szCs w:val="24"/>
+              </w:rPr>
+            </w:pPr>
+            <w:proofErr w:type="spellStart"/>
+            <w:r>
+              <w:rPr>
+                <w:rFonts w:ascii="Consolas" w:hAnsi="Consolas" w:cs="Consolas"/>
+                <w:color w:val="2A00FF"/>
+                <w:sz w:val="20"/>
+                <w:szCs w:val="20"/>
+              </w:rPr>
+              <w:t>stat_user_age</w:t>
+            </w:r>
+            <w:proofErr w:type="spellEnd"/>
+          </w:p>
+        </w:tc>
+        <w:tc>
+          <w:tcPr>
+            <w:tcW w:w="3690" w:type="dxa"/>
+          </w:tcPr>
+          <w:p>
+            <w:pPr>
+              <w:rPr>
+                <w:rFonts w:ascii="Times New Roman" w:hAnsi="Times New Roman" w:cs="Times New Roman"/>
+                <w:sz w:val="24"/>
+                <w:szCs w:val="24"/>
+              </w:rPr>
+            </w:pPr>
+            <w:r>
+              <w:rPr>
+                <w:rFonts w:ascii="Times New Roman" w:hAnsi="Times New Roman" w:cs="Times New Roman"/>
+                <w:sz w:val="24"/>
+                <w:szCs w:val="24"/>
+              </w:rPr>
+              <w:t>Get age</w:t>
+            </w:r>
+            <w:r>
+              <w:rPr>
+                <w:rFonts w:ascii="Times New Roman" w:hAnsi="Times New Roman" w:cs="Times New Roman"/>
+                <w:sz w:val="24"/>
+                <w:szCs w:val="24"/>
+              </w:rPr>
+              <w:t xml:space="preserve"> for person with Name</w:t>
+            </w:r>
+          </w:p>
+        </w:tc>
+        <w:tc>
+          <w:tcPr>
+            <w:tcW w:w="3247" w:type="dxa"/>
+            <w:shd w:val="clear" w:color="auto" w:fill="auto"/>
+          </w:tcPr>
+          <w:p>
+            <w:proofErr w:type="spellStart"/>
+            <w:r>
+              <w:t>stat_user_age</w:t>
+            </w:r>
+            <w:proofErr w:type="spellEnd"/>
+            <w:r>
+              <w:t>-&gt;nick</w:t>
+            </w:r>
+          </w:p>
+        </w:tc>
+      </w:tr>
+      <w:tr>
+        <w:tc>
+          <w:tcPr>
+            <w:tcW w:w="3325" w:type="dxa"/>
+          </w:tcPr>
+          <w:p>
+            <w:pPr>
+              <w:rPr>
+                <w:rFonts w:ascii="Times New Roman" w:hAnsi="Times New Roman" w:cs="Times New Roman"/>
+                <w:sz w:val="24"/>
+                <w:szCs w:val="24"/>
+              </w:rPr>
+            </w:pPr>
+            <w:proofErr w:type="spellStart"/>
+            <w:r>
+              <w:rPr>
+                <w:rFonts w:ascii="Consolas" w:hAnsi="Consolas" w:cs="Consolas"/>
+                <w:color w:val="2A00FF"/>
+                <w:sz w:val="20"/>
+                <w:szCs w:val="20"/>
+              </w:rPr>
+              <w:t>stat_user_ethnicity</w:t>
+            </w:r>
+            <w:proofErr w:type="spellEnd"/>
+          </w:p>
+        </w:tc>
+        <w:tc>
+          <w:tcPr>
+            <w:tcW w:w="3690" w:type="dxa"/>
+          </w:tcPr>
+          <w:p>
+            <w:pPr>
+              <w:rPr>
+                <w:rFonts w:ascii="Times New Roman" w:hAnsi="Times New Roman" w:cs="Times New Roman"/>
+                <w:sz w:val="24"/>
+                <w:szCs w:val="24"/>
+              </w:rPr>
+            </w:pPr>
+            <w:r>
+              <w:rPr>
+                <w:rFonts w:ascii="Times New Roman" w:hAnsi="Times New Roman" w:cs="Times New Roman"/>
+                <w:sz w:val="24"/>
+                <w:szCs w:val="24"/>
+              </w:rPr>
+              <w:t>Get user ethnicity with Name</w:t>
+            </w:r>
+          </w:p>
+        </w:tc>
+        <w:tc>
+          <w:tcPr>
+            <w:tcW w:w="3247" w:type="dxa"/>
+            <w:shd w:val="clear" w:color="auto" w:fill="auto"/>
+          </w:tcPr>
+          <w:p>
+            <w:r>
+              <w:t>Stat_user_ethnicity-&gt;nick</w:t>
+            </w:r>
+            <w:bookmarkStart w:id="0" w:name="_GoBack"/>
+            <w:bookmarkEnd w:id="0"/>
+          </w:p>
+        </w:tc>
+      </w:tr>
+      <w:tr>
+        <w:tc>
+          <w:tcPr>
+            <w:tcW w:w="3325" w:type="dxa"/>
+          </w:tcPr>
+          <w:p>
+            <w:pPr>
+              <w:rPr>
+                <w:rFonts w:ascii="Times New Roman" w:hAnsi="Times New Roman" w:cs="Times New Roman"/>
+                <w:sz w:val="24"/>
+                <w:szCs w:val="24"/>
+              </w:rPr>
+            </w:pPr>
+          </w:p>
+        </w:tc>
+        <w:tc>
+          <w:tcPr>
+            <w:tcW w:w="3690" w:type="dxa"/>
+          </w:tcPr>
+          <w:p>
+            <w:pPr>
+              <w:rPr>
+                <w:rFonts w:ascii="Times New Roman" w:hAnsi="Times New Roman" w:cs="Times New Roman"/>
+                <w:sz w:val="24"/>
+                <w:szCs w:val="24"/>
+              </w:rPr>
+            </w:pPr>
+          </w:p>
+        </w:tc>
+        <w:tc>
+          <w:tcPr>
+            <w:tcW w:w="3247" w:type="dxa"/>
+            <w:shd w:val="clear" w:color="auto" w:fill="auto"/>
+          </w:tcPr>
+          <w:p/>
+        </w:tc>
+      </w:tr>
+      <w:tr>
+        <w:tc>
+          <w:tcPr>
+            <w:tcW w:w="3325" w:type="dxa"/>
+          </w:tcPr>
+          <w:p>
+            <w:pPr>
+              <w:rPr>
+                <w:rFonts w:ascii="Times New Roman" w:hAnsi="Times New Roman" w:cs="Times New Roman"/>
+                <w:sz w:val="24"/>
+                <w:szCs w:val="24"/>
+              </w:rPr>
+            </w:pPr>
+          </w:p>
+        </w:tc>
+        <w:tc>
+          <w:tcPr>
+            <w:tcW w:w="3690" w:type="dxa"/>
+          </w:tcPr>
+          <w:p>
+            <w:pPr>
+              <w:rPr>
+                <w:rFonts w:ascii="Times New Roman" w:hAnsi="Times New Roman" w:cs="Times New Roman"/>
+                <w:sz w:val="24"/>
+                <w:szCs w:val="24"/>
+              </w:rPr>
+            </w:pPr>
+          </w:p>
+        </w:tc>
+        <w:tc>
+          <w:tcPr>
+            <w:tcW w:w="3247" w:type="dxa"/>
+            <w:shd w:val="clear" w:color="auto" w:fill="auto"/>
+          </w:tcPr>
+          <w:p/>
+        </w:tc>
+      </w:tr>
+      <w:tr>
+        <w:tc>
+          <w:tcPr>
+            <w:tcW w:w="3325" w:type="dxa"/>
+          </w:tcPr>
+          <w:p>
+            <w:pPr>
+              <w:rPr>
+                <w:rFonts w:ascii="Times New Roman" w:hAnsi="Times New Roman" w:cs="Times New Roman"/>
+                <w:sz w:val="24"/>
+                <w:szCs w:val="24"/>
+              </w:rPr>
+            </w:pPr>
+          </w:p>
+        </w:tc>
+        <w:tc>
+          <w:tcPr>
+            <w:tcW w:w="3690" w:type="dxa"/>
+          </w:tcPr>
+          <w:p>
+            <w:pPr>
+              <w:rPr>
+                <w:rFonts w:ascii="Times New Roman" w:hAnsi="Times New Roman" w:cs="Times New Roman"/>
+                <w:sz w:val="24"/>
+                <w:szCs w:val="24"/>
+              </w:rPr>
+            </w:pPr>
+          </w:p>
+        </w:tc>
+        <w:tc>
+          <w:tcPr>
+            <w:tcW w:w="3247" w:type="dxa"/>
+            <w:shd w:val="clear" w:color="auto" w:fill="auto"/>
+          </w:tcPr>
+          <w:p/>
         </w:tc>
       </w:tr>
     </w:tbl>
@@ -2292,18 +2877,7 @@
           <w:sz w:val="24"/>
           <w:szCs w:val="24"/>
         </w:rPr>
-        <w:t>The design includes the java programming for graphical user interface implementation, particularly javafx. This framework was primarily chosen because, JavaFX is designed to provide applications with such sophisticated GUI features as smooth animation, web views, audio and video playback, and styles based on Cascading Style Sheets (CSS). Prolog was utilized for the knowledge base implementation, mainly due to the fact that prolog excels at declarative formal logic statements. The main java application comprised of three main classes. First the main class, this class includes all the constructs that was used to build the graphical user interface. Secondly the model class contains the models to represent the prolog logic statements. For the aforesaid the prolog/java interface (JPL) was incorporated into the application. JPL is a library using the SWI-Prolog foreign interface and the Java jni interface providing a bidirectional interface between Java and Prolog that can be used to emb</w:t>
-      </w:r>
-      <w:bookmarkStart w:id="0" w:name="_GoBack"/>
-      <w:bookmarkEnd w:id="0"/>
-      <w:r>
-        <w:rPr>
-          <w:rFonts w:ascii="Times New Roman" w:eastAsia="Times New Roman" w:hAnsi="Times New Roman" w:cs="Times New Roman"/>
-          <w:color w:val="000000"/>
-          <w:sz w:val="24"/>
-          <w:szCs w:val="24"/>
-        </w:rPr>
-        <w:t>ed Prolog in Java as well as for embedding Java in Prolog. In both setups it provides a re-entrant bidirectional interface. And finally a cascading style sheet for the overall look and feel of the program.</w:t>
+        <w:t>The design includes the java programming for graphical user interface implementation, particularly javafx. This framework was primarily chosen because, JavaFX is designed to provide applications with such sophisticated GUI features as smooth animation, web views, audio and video playback, and styles based on Cascading Style Sheets (CSS). Prolog was utilized for the knowledge base implementation, mainly due to the fact that prolog excels at declarative formal logic statements. The main java application comprised of three main classes. First the main class, this class includes all the constructs that was used to build the graphical user interface. Secondly the model class contains the models to represent the prolog logic statements. For the aforesaid the prolog/java interface (JPL) was incorporated into the application. JPL is a library using the SWI-Prolog foreign interface and the Java jni interface providing a bidirectional interface between Java and Prolog that can be used to embed Prolog in Java as well as for embedding Java in Prolog. In both setups it provides a re-entrant bidirectional interface. And finally a cascading style sheet for the overall look and feel of the program.</w:t>
       </w:r>
     </w:p>
     <w:p>

</xml_diff>

<commit_message>
updated documentation with newest filter rules
</commit_message>
<xml_diff>
--- a/User Manual.docx
+++ b/User Manual.docx
@@ -1397,13 +1397,13 @@
       </w:tblPr>
       <w:tblGrid>
         <w:gridCol w:w="3325"/>
-        <w:gridCol w:w="3690"/>
-        <w:gridCol w:w="3247"/>
+        <w:gridCol w:w="3752"/>
+        <w:gridCol w:w="3185"/>
       </w:tblGrid>
       <w:tr>
         <w:trPr>
           <w:gridAfter w:val="1"/>
-          <w:wAfter w:w="3247" w:type="dxa"/>
+          <w:wAfter w:w="3185" w:type="dxa"/>
         </w:trPr>
         <w:tc>
           <w:tcPr>
@@ -1432,7 +1432,7 @@
         </w:tc>
         <w:tc>
           <w:tcPr>
-            <w:tcW w:w="3690" w:type="dxa"/>
+            <w:tcW w:w="3752" w:type="dxa"/>
           </w:tcPr>
           <w:p>
             <w:pPr>
@@ -1456,7 +1456,7 @@
       <w:tr>
         <w:trPr>
           <w:gridAfter w:val="1"/>
-          <w:wAfter w:w="3247" w:type="dxa"/>
+          <w:wAfter w:w="3185" w:type="dxa"/>
         </w:trPr>
         <w:tc>
           <w:tcPr>
@@ -1494,7 +1494,7 @@
         </w:tc>
         <w:tc>
           <w:tcPr>
-            <w:tcW w:w="3690" w:type="dxa"/>
+            <w:tcW w:w="3752" w:type="dxa"/>
           </w:tcPr>
           <w:p>
             <w:pPr>
@@ -1518,7 +1518,7 @@
       <w:tr>
         <w:trPr>
           <w:gridAfter w:val="1"/>
-          <w:wAfter w:w="3247" w:type="dxa"/>
+          <w:wAfter w:w="3185" w:type="dxa"/>
         </w:trPr>
         <w:tc>
           <w:tcPr>
@@ -1547,7 +1547,7 @@
         </w:tc>
         <w:tc>
           <w:tcPr>
-            <w:tcW w:w="3690" w:type="dxa"/>
+            <w:tcW w:w="3752" w:type="dxa"/>
           </w:tcPr>
           <w:p>
             <w:pPr>
@@ -1571,7 +1571,7 @@
       <w:tr>
         <w:trPr>
           <w:gridAfter w:val="1"/>
-          <w:wAfter w:w="3247" w:type="dxa"/>
+          <w:wAfter w:w="3185" w:type="dxa"/>
         </w:trPr>
         <w:tc>
           <w:tcPr>
@@ -1600,7 +1600,7 @@
         </w:tc>
         <w:tc>
           <w:tcPr>
-            <w:tcW w:w="3690" w:type="dxa"/>
+            <w:tcW w:w="3752" w:type="dxa"/>
           </w:tcPr>
           <w:p>
             <w:pPr>
@@ -1624,7 +1624,7 @@
       <w:tr>
         <w:trPr>
           <w:gridAfter w:val="1"/>
-          <w:wAfter w:w="3247" w:type="dxa"/>
+          <w:wAfter w:w="3185" w:type="dxa"/>
         </w:trPr>
         <w:tc>
           <w:tcPr>
@@ -1653,7 +1653,7 @@
         </w:tc>
         <w:tc>
           <w:tcPr>
-            <w:tcW w:w="3690" w:type="dxa"/>
+            <w:tcW w:w="3752" w:type="dxa"/>
           </w:tcPr>
           <w:p>
             <w:pPr>
@@ -1702,7 +1702,7 @@
         </w:tc>
         <w:tc>
           <w:tcPr>
-            <w:tcW w:w="3690" w:type="dxa"/>
+            <w:tcW w:w="3752" w:type="dxa"/>
           </w:tcPr>
           <w:p>
             <w:pPr>
@@ -1724,7 +1724,7 @@
         </w:tc>
         <w:tc>
           <w:tcPr>
-            <w:tcW w:w="3247" w:type="dxa"/>
+            <w:tcW w:w="3185" w:type="dxa"/>
             <w:shd w:val="clear" w:color="auto" w:fill="auto"/>
           </w:tcPr>
           <w:p>
@@ -1767,37 +1767,29 @@
         </w:tc>
         <w:tc>
           <w:tcPr>
-            <w:tcW w:w="3690" w:type="dxa"/>
-          </w:tcPr>
-          <w:p>
-            <w:pPr>
-              <w:rPr>
-                <w:rFonts w:ascii="Times New Roman" w:hAnsi="Times New Roman" w:cs="Times New Roman"/>
-                <w:sz w:val="24"/>
-                <w:szCs w:val="24"/>
-              </w:rPr>
-            </w:pPr>
-            <w:r>
-              <w:rPr>
-                <w:rFonts w:ascii="Times New Roman" w:hAnsi="Times New Roman" w:cs="Times New Roman"/>
-                <w:sz w:val="24"/>
-                <w:szCs w:val="24"/>
-              </w:rPr>
-              <w:t xml:space="preserve">Get weight </w:t>
-            </w:r>
-            <w:r>
-              <w:rPr>
-                <w:rFonts w:ascii="Times New Roman" w:hAnsi="Times New Roman" w:cs="Times New Roman"/>
-                <w:sz w:val="24"/>
-                <w:szCs w:val="24"/>
-              </w:rPr>
-              <w:t xml:space="preserve"> for person with Name</w:t>
-            </w:r>
-          </w:p>
-        </w:tc>
-        <w:tc>
-          <w:tcPr>
-            <w:tcW w:w="3247" w:type="dxa"/>
+            <w:tcW w:w="3752" w:type="dxa"/>
+          </w:tcPr>
+          <w:p>
+            <w:pPr>
+              <w:rPr>
+                <w:rFonts w:ascii="Times New Roman" w:hAnsi="Times New Roman" w:cs="Times New Roman"/>
+                <w:sz w:val="24"/>
+                <w:szCs w:val="24"/>
+              </w:rPr>
+            </w:pPr>
+            <w:r>
+              <w:rPr>
+                <w:rFonts w:ascii="Times New Roman" w:hAnsi="Times New Roman" w:cs="Times New Roman"/>
+                <w:sz w:val="24"/>
+                <w:szCs w:val="24"/>
+              </w:rPr>
+              <w:t>Get weight  for person with Name</w:t>
+            </w:r>
+          </w:p>
+        </w:tc>
+        <w:tc>
+          <w:tcPr>
+            <w:tcW w:w="3185" w:type="dxa"/>
             <w:shd w:val="clear" w:color="auto" w:fill="auto"/>
           </w:tcPr>
           <w:p>
@@ -1850,37 +1842,29 @@
         </w:tc>
         <w:tc>
           <w:tcPr>
-            <w:tcW w:w="3690" w:type="dxa"/>
-          </w:tcPr>
-          <w:p>
-            <w:pPr>
-              <w:rPr>
-                <w:rFonts w:ascii="Times New Roman" w:hAnsi="Times New Roman" w:cs="Times New Roman"/>
-                <w:sz w:val="24"/>
-                <w:szCs w:val="24"/>
-              </w:rPr>
-            </w:pPr>
-            <w:r>
-              <w:rPr>
-                <w:rFonts w:ascii="Times New Roman" w:hAnsi="Times New Roman" w:cs="Times New Roman"/>
-                <w:sz w:val="24"/>
-                <w:szCs w:val="24"/>
-              </w:rPr>
-              <w:t>Get height</w:t>
-            </w:r>
-            <w:r>
-              <w:rPr>
-                <w:rFonts w:ascii="Times New Roman" w:hAnsi="Times New Roman" w:cs="Times New Roman"/>
-                <w:sz w:val="24"/>
-                <w:szCs w:val="24"/>
-              </w:rPr>
-              <w:t xml:space="preserve">  for person with Name</w:t>
-            </w:r>
-          </w:p>
-        </w:tc>
-        <w:tc>
-          <w:tcPr>
-            <w:tcW w:w="3247" w:type="dxa"/>
+            <w:tcW w:w="3752" w:type="dxa"/>
+          </w:tcPr>
+          <w:p>
+            <w:pPr>
+              <w:rPr>
+                <w:rFonts w:ascii="Times New Roman" w:hAnsi="Times New Roman" w:cs="Times New Roman"/>
+                <w:sz w:val="24"/>
+                <w:szCs w:val="24"/>
+              </w:rPr>
+            </w:pPr>
+            <w:r>
+              <w:rPr>
+                <w:rFonts w:ascii="Times New Roman" w:hAnsi="Times New Roman" w:cs="Times New Roman"/>
+                <w:sz w:val="24"/>
+                <w:szCs w:val="24"/>
+              </w:rPr>
+              <w:t>Get height  for person with Name</w:t>
+            </w:r>
+          </w:p>
+        </w:tc>
+        <w:tc>
+          <w:tcPr>
+            <w:tcW w:w="3185" w:type="dxa"/>
             <w:shd w:val="clear" w:color="auto" w:fill="auto"/>
           </w:tcPr>
           <w:p>
@@ -1923,7 +1907,7 @@
         </w:tc>
         <w:tc>
           <w:tcPr>
-            <w:tcW w:w="3690" w:type="dxa"/>
+            <w:tcW w:w="3752" w:type="dxa"/>
           </w:tcPr>
           <w:p>
             <w:pPr>
@@ -1963,7 +1947,7 @@
         </w:tc>
         <w:tc>
           <w:tcPr>
-            <w:tcW w:w="3247" w:type="dxa"/>
+            <w:tcW w:w="3185" w:type="dxa"/>
             <w:shd w:val="clear" w:color="auto" w:fill="auto"/>
           </w:tcPr>
           <w:p>
@@ -2006,37 +1990,29 @@
         </w:tc>
         <w:tc>
           <w:tcPr>
-            <w:tcW w:w="3690" w:type="dxa"/>
-          </w:tcPr>
-          <w:p>
-            <w:pPr>
-              <w:rPr>
-                <w:rFonts w:ascii="Times New Roman" w:hAnsi="Times New Roman" w:cs="Times New Roman"/>
-                <w:sz w:val="24"/>
-                <w:szCs w:val="24"/>
-              </w:rPr>
-            </w:pPr>
-            <w:r>
-              <w:rPr>
-                <w:rFonts w:ascii="Times New Roman" w:hAnsi="Times New Roman" w:cs="Times New Roman"/>
-                <w:sz w:val="24"/>
-                <w:szCs w:val="24"/>
-              </w:rPr>
-              <w:t>Get age</w:t>
-            </w:r>
-            <w:r>
-              <w:rPr>
-                <w:rFonts w:ascii="Times New Roman" w:hAnsi="Times New Roman" w:cs="Times New Roman"/>
-                <w:sz w:val="24"/>
-                <w:szCs w:val="24"/>
-              </w:rPr>
-              <w:t xml:space="preserve"> for person with Name</w:t>
-            </w:r>
-          </w:p>
-        </w:tc>
-        <w:tc>
-          <w:tcPr>
-            <w:tcW w:w="3247" w:type="dxa"/>
+            <w:tcW w:w="3752" w:type="dxa"/>
+          </w:tcPr>
+          <w:p>
+            <w:pPr>
+              <w:rPr>
+                <w:rFonts w:ascii="Times New Roman" w:hAnsi="Times New Roman" w:cs="Times New Roman"/>
+                <w:sz w:val="24"/>
+                <w:szCs w:val="24"/>
+              </w:rPr>
+            </w:pPr>
+            <w:r>
+              <w:rPr>
+                <w:rFonts w:ascii="Times New Roman" w:hAnsi="Times New Roman" w:cs="Times New Roman"/>
+                <w:sz w:val="24"/>
+                <w:szCs w:val="24"/>
+              </w:rPr>
+              <w:t>Get age for person with Name</w:t>
+            </w:r>
+          </w:p>
+        </w:tc>
+        <w:tc>
+          <w:tcPr>
+            <w:tcW w:w="3185" w:type="dxa"/>
             <w:shd w:val="clear" w:color="auto" w:fill="auto"/>
           </w:tcPr>
           <w:p>
@@ -2079,7 +2055,7 @@
         </w:tc>
         <w:tc>
           <w:tcPr>
-            <w:tcW w:w="3690" w:type="dxa"/>
+            <w:tcW w:w="3752" w:type="dxa"/>
           </w:tcPr>
           <w:p>
             <w:pPr>
@@ -2101,15 +2077,522 @@
         </w:tc>
         <w:tc>
           <w:tcPr>
-            <w:tcW w:w="3247" w:type="dxa"/>
+            <w:tcW w:w="3185" w:type="dxa"/>
             <w:shd w:val="clear" w:color="auto" w:fill="auto"/>
           </w:tcPr>
           <w:p>
             <w:r>
               <w:t>Stat_user_ethnicity-&gt;nick</w:t>
+            </w:r>
+          </w:p>
+        </w:tc>
+      </w:tr>
+      <w:tr>
+        <w:tc>
+          <w:tcPr>
+            <w:tcW w:w="3325" w:type="dxa"/>
+          </w:tcPr>
+          <w:p>
+            <w:pPr>
+              <w:rPr>
+                <w:rFonts w:ascii="Times New Roman" w:hAnsi="Times New Roman" w:cs="Times New Roman"/>
+                <w:sz w:val="24"/>
+                <w:szCs w:val="24"/>
+              </w:rPr>
+            </w:pPr>
+            <w:proofErr w:type="spellStart"/>
+            <w:r>
+              <w:rPr>
+                <w:rFonts w:ascii="Consolas" w:hAnsi="Consolas" w:cs="Consolas"/>
+                <w:color w:val="2A00FF"/>
+                <w:sz w:val="20"/>
+                <w:szCs w:val="20"/>
+              </w:rPr>
+              <w:t>stat_height_filter_belo</w:t>
+            </w:r>
+            <w:r>
+              <w:rPr>
+                <w:rFonts w:ascii="Consolas" w:hAnsi="Consolas" w:cs="Consolas"/>
+                <w:color w:val="2A00FF"/>
+                <w:sz w:val="20"/>
+                <w:szCs w:val="20"/>
+              </w:rPr>
+              <w:t>w</w:t>
+            </w:r>
+            <w:proofErr w:type="spellEnd"/>
+          </w:p>
+        </w:tc>
+        <w:tc>
+          <w:tcPr>
+            <w:tcW w:w="3752" w:type="dxa"/>
+          </w:tcPr>
+          <w:p>
+            <w:pPr>
+              <w:rPr>
+                <w:rFonts w:ascii="Times New Roman" w:hAnsi="Times New Roman" w:cs="Times New Roman"/>
+                <w:sz w:val="24"/>
+                <w:szCs w:val="24"/>
+              </w:rPr>
+            </w:pPr>
+            <w:r>
+              <w:rPr>
+                <w:rFonts w:ascii="Times New Roman" w:hAnsi="Times New Roman" w:cs="Times New Roman"/>
+                <w:sz w:val="24"/>
+                <w:szCs w:val="24"/>
+              </w:rPr>
+              <w:t>Filter height below threshold</w:t>
+            </w:r>
+          </w:p>
+        </w:tc>
+        <w:tc>
+          <w:tcPr>
+            <w:tcW w:w="3185" w:type="dxa"/>
+            <w:shd w:val="clear" w:color="auto" w:fill="auto"/>
+          </w:tcPr>
+          <w:p>
+            <w:proofErr w:type="spellStart"/>
+            <w:r>
+              <w:rPr>
+                <w:rFonts w:ascii="Consolas" w:hAnsi="Consolas" w:cs="Consolas"/>
+                <w:sz w:val="20"/>
+                <w:szCs w:val="20"/>
+              </w:rPr>
+              <w:t>stat_height_filter_below</w:t>
+            </w:r>
+            <w:proofErr w:type="spellEnd"/>
+            <w:r>
+              <w:rPr>
+                <w:rFonts w:ascii="Consolas" w:hAnsi="Consolas" w:cs="Consolas"/>
+                <w:sz w:val="20"/>
+                <w:szCs w:val="20"/>
+              </w:rPr>
+              <w:t>-&gt;6</w:t>
+            </w:r>
+          </w:p>
+        </w:tc>
+      </w:tr>
+      <w:tr>
+        <w:tc>
+          <w:tcPr>
+            <w:tcW w:w="3325" w:type="dxa"/>
+          </w:tcPr>
+          <w:p>
+            <w:pPr>
+              <w:rPr>
+                <w:rFonts w:ascii="Times New Roman" w:hAnsi="Times New Roman" w:cs="Times New Roman"/>
+                <w:sz w:val="24"/>
+                <w:szCs w:val="24"/>
+              </w:rPr>
+            </w:pPr>
+            <w:proofErr w:type="spellStart"/>
+            <w:r>
+              <w:rPr>
+                <w:rFonts w:ascii="Consolas" w:hAnsi="Consolas" w:cs="Consolas"/>
+                <w:color w:val="2A00FF"/>
+                <w:sz w:val="20"/>
+                <w:szCs w:val="20"/>
+              </w:rPr>
+              <w:t>stat_height_filter_above</w:t>
+            </w:r>
+            <w:proofErr w:type="spellEnd"/>
+          </w:p>
+        </w:tc>
+        <w:tc>
+          <w:tcPr>
+            <w:tcW w:w="3752" w:type="dxa"/>
+          </w:tcPr>
+          <w:p>
+            <w:pPr>
+              <w:rPr>
+                <w:rFonts w:ascii="Times New Roman" w:hAnsi="Times New Roman" w:cs="Times New Roman"/>
+                <w:sz w:val="24"/>
+                <w:szCs w:val="24"/>
+              </w:rPr>
+            </w:pPr>
+            <w:r>
+              <w:rPr>
+                <w:rFonts w:ascii="Times New Roman" w:hAnsi="Times New Roman" w:cs="Times New Roman"/>
+                <w:sz w:val="24"/>
+                <w:szCs w:val="24"/>
+              </w:rPr>
+              <w:t>Filter height above</w:t>
+            </w:r>
+            <w:r>
+              <w:rPr>
+                <w:rFonts w:ascii="Times New Roman" w:hAnsi="Times New Roman" w:cs="Times New Roman"/>
+                <w:sz w:val="24"/>
+                <w:szCs w:val="24"/>
+              </w:rPr>
+              <w:t xml:space="preserve"> threshold</w:t>
+            </w:r>
+          </w:p>
+        </w:tc>
+        <w:tc>
+          <w:tcPr>
+            <w:tcW w:w="3185" w:type="dxa"/>
+            <w:shd w:val="clear" w:color="auto" w:fill="auto"/>
+          </w:tcPr>
+          <w:p>
+            <w:proofErr w:type="spellStart"/>
+            <w:r>
+              <w:rPr>
+                <w:rFonts w:ascii="Consolas" w:hAnsi="Consolas" w:cs="Consolas"/>
+                <w:sz w:val="20"/>
+                <w:szCs w:val="20"/>
+              </w:rPr>
+              <w:t>stat_height_filter_above</w:t>
+            </w:r>
+            <w:proofErr w:type="spellEnd"/>
+            <w:r>
+              <w:rPr>
+                <w:rFonts w:ascii="Consolas" w:hAnsi="Consolas" w:cs="Consolas"/>
+                <w:sz w:val="20"/>
+                <w:szCs w:val="20"/>
+              </w:rPr>
+              <w:t>-&gt;11</w:t>
+            </w:r>
+          </w:p>
+        </w:tc>
+      </w:tr>
+      <w:tr>
+        <w:tc>
+          <w:tcPr>
+            <w:tcW w:w="3325" w:type="dxa"/>
+          </w:tcPr>
+          <w:p>
+            <w:pPr>
+              <w:rPr>
+                <w:rFonts w:ascii="Times New Roman" w:hAnsi="Times New Roman" w:cs="Times New Roman"/>
+                <w:sz w:val="24"/>
+                <w:szCs w:val="24"/>
+              </w:rPr>
+            </w:pPr>
+            <w:proofErr w:type="spellStart"/>
+            <w:r>
+              <w:rPr>
+                <w:rFonts w:ascii="Consolas" w:hAnsi="Consolas" w:cs="Consolas"/>
+                <w:color w:val="2A00FF"/>
+                <w:sz w:val="20"/>
+                <w:szCs w:val="20"/>
+              </w:rPr>
+              <w:t>stat_weight_filter_below</w:t>
+            </w:r>
+            <w:proofErr w:type="spellEnd"/>
+          </w:p>
+        </w:tc>
+        <w:tc>
+          <w:tcPr>
+            <w:tcW w:w="3752" w:type="dxa"/>
+          </w:tcPr>
+          <w:p>
+            <w:pPr>
+              <w:rPr>
+                <w:rFonts w:ascii="Times New Roman" w:hAnsi="Times New Roman" w:cs="Times New Roman"/>
+                <w:sz w:val="24"/>
+                <w:szCs w:val="24"/>
+              </w:rPr>
+            </w:pPr>
+            <w:r>
+              <w:rPr>
+                <w:rFonts w:ascii="Times New Roman" w:hAnsi="Times New Roman" w:cs="Times New Roman"/>
+                <w:sz w:val="24"/>
+                <w:szCs w:val="24"/>
+              </w:rPr>
+              <w:t xml:space="preserve">Filter weight </w:t>
+            </w:r>
+            <w:r>
+              <w:rPr>
+                <w:rFonts w:ascii="Times New Roman" w:hAnsi="Times New Roman" w:cs="Times New Roman"/>
+                <w:sz w:val="24"/>
+                <w:szCs w:val="24"/>
+              </w:rPr>
+              <w:t>below threshold</w:t>
+            </w:r>
+          </w:p>
+        </w:tc>
+        <w:tc>
+          <w:tcPr>
+            <w:tcW w:w="3185" w:type="dxa"/>
+            <w:shd w:val="clear" w:color="auto" w:fill="auto"/>
+          </w:tcPr>
+          <w:p>
+            <w:proofErr w:type="spellStart"/>
+            <w:r>
+              <w:rPr>
+                <w:rFonts w:ascii="Consolas" w:hAnsi="Consolas" w:cs="Consolas"/>
+                <w:sz w:val="20"/>
+                <w:szCs w:val="20"/>
+              </w:rPr>
+              <w:t>stat_weight_filter_below</w:t>
+            </w:r>
+            <w:proofErr w:type="spellEnd"/>
+            <w:r>
+              <w:rPr>
+                <w:rFonts w:ascii="Consolas" w:hAnsi="Consolas" w:cs="Consolas"/>
+                <w:sz w:val="20"/>
+                <w:szCs w:val="20"/>
+              </w:rPr>
+              <w:t>-&gt;134</w:t>
+            </w:r>
+          </w:p>
+        </w:tc>
+      </w:tr>
+      <w:tr>
+        <w:trPr>
+          <w:trHeight w:val="323"/>
+        </w:trPr>
+        <w:tc>
+          <w:tcPr>
+            <w:tcW w:w="3325" w:type="dxa"/>
+          </w:tcPr>
+          <w:p>
+            <w:pPr>
+              <w:rPr>
+                <w:rFonts w:ascii="Consolas" w:hAnsi="Consolas" w:cs="Consolas"/>
+                <w:color w:val="2A00FF"/>
+                <w:sz w:val="20"/>
+                <w:szCs w:val="20"/>
+              </w:rPr>
+            </w:pPr>
+            <w:proofErr w:type="spellStart"/>
+            <w:r>
+              <w:rPr>
+                <w:rFonts w:ascii="Consolas" w:hAnsi="Consolas" w:cs="Consolas"/>
+                <w:color w:val="2A00FF"/>
+                <w:sz w:val="20"/>
+                <w:szCs w:val="20"/>
+              </w:rPr>
+              <w:t>stat_weight_filter_above</w:t>
+            </w:r>
+            <w:proofErr w:type="spellEnd"/>
+          </w:p>
+        </w:tc>
+        <w:tc>
+          <w:tcPr>
+            <w:tcW w:w="3752" w:type="dxa"/>
+          </w:tcPr>
+          <w:p>
+            <w:pPr>
+              <w:rPr>
+                <w:rFonts w:ascii="Times New Roman" w:hAnsi="Times New Roman" w:cs="Times New Roman"/>
+                <w:sz w:val="24"/>
+                <w:szCs w:val="24"/>
+              </w:rPr>
+            </w:pPr>
+            <w:r>
+              <w:rPr>
+                <w:rFonts w:ascii="Times New Roman" w:hAnsi="Times New Roman" w:cs="Times New Roman"/>
+                <w:sz w:val="24"/>
+                <w:szCs w:val="24"/>
+              </w:rPr>
+              <w:t>Filter height above</w:t>
+            </w:r>
+            <w:r>
+              <w:rPr>
+                <w:rFonts w:ascii="Times New Roman" w:hAnsi="Times New Roman" w:cs="Times New Roman"/>
+                <w:sz w:val="24"/>
+                <w:szCs w:val="24"/>
+              </w:rPr>
+              <w:t xml:space="preserve"> threshold</w:t>
+            </w:r>
+          </w:p>
+        </w:tc>
+        <w:tc>
+          <w:tcPr>
+            <w:tcW w:w="3185" w:type="dxa"/>
+            <w:shd w:val="clear" w:color="auto" w:fill="auto"/>
+          </w:tcPr>
+          <w:p>
+            <w:proofErr w:type="spellStart"/>
+            <w:r>
+              <w:rPr>
+                <w:rFonts w:ascii="Consolas" w:hAnsi="Consolas" w:cs="Consolas"/>
+                <w:sz w:val="20"/>
+                <w:szCs w:val="20"/>
+              </w:rPr>
+              <w:t>stat_weight_filter_above</w:t>
+            </w:r>
+            <w:proofErr w:type="spellEnd"/>
+            <w:r>
+              <w:rPr>
+                <w:rFonts w:ascii="Consolas" w:hAnsi="Consolas" w:cs="Consolas"/>
+                <w:sz w:val="20"/>
+                <w:szCs w:val="20"/>
+              </w:rPr>
+              <w:t>-&gt;123</w:t>
+            </w:r>
+          </w:p>
+        </w:tc>
+      </w:tr>
+      <w:tr>
+        <w:tc>
+          <w:tcPr>
+            <w:tcW w:w="3325" w:type="dxa"/>
+          </w:tcPr>
+          <w:p>
+            <w:pPr>
+              <w:rPr>
+                <w:rFonts w:ascii="Consolas" w:hAnsi="Consolas" w:cs="Consolas"/>
+                <w:color w:val="2A00FF"/>
+                <w:sz w:val="20"/>
+                <w:szCs w:val="20"/>
+              </w:rPr>
+            </w:pPr>
+            <w:proofErr w:type="spellStart"/>
+            <w:r>
+              <w:rPr>
+                <w:rFonts w:ascii="Consolas" w:hAnsi="Consolas" w:cs="Consolas"/>
+                <w:color w:val="2A00FF"/>
+                <w:sz w:val="20"/>
+                <w:szCs w:val="20"/>
+              </w:rPr>
+              <w:t>stat_family_history_filter</w:t>
+            </w:r>
+            <w:proofErr w:type="spellEnd"/>
+          </w:p>
+        </w:tc>
+        <w:tc>
+          <w:tcPr>
+            <w:tcW w:w="3752" w:type="dxa"/>
+          </w:tcPr>
+          <w:p>
+            <w:pPr>
+              <w:rPr>
+                <w:rFonts w:ascii="Times New Roman" w:hAnsi="Times New Roman" w:cs="Times New Roman"/>
+                <w:sz w:val="24"/>
+                <w:szCs w:val="24"/>
+              </w:rPr>
+            </w:pPr>
+            <w:r>
+              <w:rPr>
+                <w:rFonts w:ascii="Times New Roman" w:hAnsi="Times New Roman" w:cs="Times New Roman"/>
+                <w:sz w:val="24"/>
+                <w:szCs w:val="24"/>
+              </w:rPr>
+              <w:t>Filter family history</w:t>
+            </w:r>
+          </w:p>
+        </w:tc>
+        <w:tc>
+          <w:tcPr>
+            <w:tcW w:w="3185" w:type="dxa"/>
+            <w:shd w:val="clear" w:color="auto" w:fill="auto"/>
+          </w:tcPr>
+          <w:p>
+            <w:proofErr w:type="spellStart"/>
+            <w:r>
+              <w:rPr>
+                <w:rFonts w:ascii="Consolas" w:hAnsi="Consolas" w:cs="Consolas"/>
+                <w:sz w:val="20"/>
+                <w:szCs w:val="20"/>
+              </w:rPr>
+              <w:t>stat_family_history_filter</w:t>
+            </w:r>
+            <w:proofErr w:type="spellEnd"/>
+            <w:r>
+              <w:rPr>
+                <w:rFonts w:ascii="Consolas" w:hAnsi="Consolas" w:cs="Consolas"/>
+                <w:sz w:val="20"/>
+                <w:szCs w:val="20"/>
+              </w:rPr>
+              <w:t>-&gt;0|1|2</w:t>
+            </w:r>
+          </w:p>
+        </w:tc>
+      </w:tr>
+      <w:tr>
+        <w:tc>
+          <w:tcPr>
+            <w:tcW w:w="3325" w:type="dxa"/>
+          </w:tcPr>
+          <w:p>
+            <w:pPr>
+              <w:rPr>
+                <w:rFonts w:ascii="Consolas" w:hAnsi="Consolas" w:cs="Consolas"/>
+                <w:color w:val="2A00FF"/>
+                <w:sz w:val="20"/>
+                <w:szCs w:val="20"/>
+              </w:rPr>
+            </w:pPr>
+            <w:proofErr w:type="spellStart"/>
+            <w:r>
+              <w:rPr>
+                <w:rFonts w:ascii="Consolas" w:hAnsi="Consolas" w:cs="Consolas"/>
+                <w:color w:val="2A00FF"/>
+                <w:sz w:val="20"/>
+                <w:szCs w:val="20"/>
+              </w:rPr>
+              <w:t>stat_gender_filter</w:t>
+            </w:r>
+            <w:proofErr w:type="spellEnd"/>
+          </w:p>
+        </w:tc>
+        <w:tc>
+          <w:tcPr>
+            <w:tcW w:w="3752" w:type="dxa"/>
+          </w:tcPr>
+          <w:p>
+            <w:pPr>
+              <w:rPr>
+                <w:rFonts w:ascii="Times New Roman" w:hAnsi="Times New Roman" w:cs="Times New Roman"/>
+                <w:sz w:val="24"/>
+                <w:szCs w:val="24"/>
+              </w:rPr>
+            </w:pPr>
+            <w:r>
+              <w:rPr>
+                <w:rFonts w:ascii="Times New Roman" w:hAnsi="Times New Roman" w:cs="Times New Roman"/>
+                <w:sz w:val="24"/>
+                <w:szCs w:val="24"/>
+              </w:rPr>
+              <w:t>Filter gender</w:t>
+            </w:r>
+          </w:p>
+        </w:tc>
+        <w:tc>
+          <w:tcPr>
+            <w:tcW w:w="3185" w:type="dxa"/>
+            <w:shd w:val="clear" w:color="auto" w:fill="auto"/>
+          </w:tcPr>
+          <w:p>
+            <w:proofErr w:type="spellStart"/>
+            <w:r>
+              <w:rPr>
+                <w:rFonts w:ascii="Consolas" w:hAnsi="Consolas" w:cs="Consolas"/>
+                <w:sz w:val="20"/>
+                <w:szCs w:val="20"/>
+              </w:rPr>
+              <w:t>stat_gender_filt</w:t>
             </w:r>
             <w:bookmarkStart w:id="0" w:name="_GoBack"/>
             <w:bookmarkEnd w:id="0"/>
+            <w:r>
+              <w:rPr>
+                <w:rFonts w:ascii="Consolas" w:hAnsi="Consolas" w:cs="Consolas"/>
+                <w:sz w:val="20"/>
+                <w:szCs w:val="20"/>
+              </w:rPr>
+              <w:t>er</w:t>
+            </w:r>
+            <w:proofErr w:type="spellEnd"/>
+            <w:r>
+              <w:rPr>
+                <w:rFonts w:ascii="Consolas" w:hAnsi="Consolas" w:cs="Consolas"/>
+                <w:sz w:val="20"/>
+                <w:szCs w:val="20"/>
+              </w:rPr>
+              <w:t>-&gt;</w:t>
+            </w:r>
+            <w:proofErr w:type="spellStart"/>
+            <w:r>
+              <w:rPr>
+                <w:rFonts w:ascii="Consolas" w:hAnsi="Consolas" w:cs="Consolas"/>
+                <w:sz w:val="20"/>
+                <w:szCs w:val="20"/>
+              </w:rPr>
+              <w:t>male|female</w:t>
+            </w:r>
+            <w:proofErr w:type="spellEnd"/>
           </w:p>
         </w:tc>
       </w:tr>
@@ -2121,33 +2604,72 @@
           <w:p>
             <w:pPr>
               <w:rPr>
-                <w:rFonts w:ascii="Times New Roman" w:hAnsi="Times New Roman" w:cs="Times New Roman"/>
-                <w:sz w:val="24"/>
-                <w:szCs w:val="24"/>
-              </w:rPr>
-            </w:pPr>
-          </w:p>
-        </w:tc>
-        <w:tc>
-          <w:tcPr>
-            <w:tcW w:w="3690" w:type="dxa"/>
-          </w:tcPr>
-          <w:p>
-            <w:pPr>
-              <w:rPr>
-                <w:rFonts w:ascii="Times New Roman" w:hAnsi="Times New Roman" w:cs="Times New Roman"/>
-                <w:sz w:val="24"/>
-                <w:szCs w:val="24"/>
-              </w:rPr>
-            </w:pPr>
-          </w:p>
-        </w:tc>
-        <w:tc>
-          <w:tcPr>
-            <w:tcW w:w="3247" w:type="dxa"/>
+                <w:rFonts w:ascii="Consolas" w:hAnsi="Consolas" w:cs="Consolas"/>
+                <w:color w:val="2A00FF"/>
+                <w:sz w:val="20"/>
+                <w:szCs w:val="20"/>
+              </w:rPr>
+            </w:pPr>
+            <w:proofErr w:type="spellStart"/>
+            <w:r>
+              <w:rPr>
+                <w:rFonts w:ascii="Consolas" w:hAnsi="Consolas" w:cs="Consolas"/>
+                <w:color w:val="2A00FF"/>
+                <w:sz w:val="20"/>
+                <w:szCs w:val="20"/>
+              </w:rPr>
+              <w:t>stat_risk_filter</w:t>
+            </w:r>
+            <w:proofErr w:type="spellEnd"/>
+          </w:p>
+        </w:tc>
+        <w:tc>
+          <w:tcPr>
+            <w:tcW w:w="3752" w:type="dxa"/>
+          </w:tcPr>
+          <w:p>
+            <w:pPr>
+              <w:rPr>
+                <w:rFonts w:ascii="Times New Roman" w:hAnsi="Times New Roman" w:cs="Times New Roman"/>
+                <w:sz w:val="24"/>
+                <w:szCs w:val="24"/>
+              </w:rPr>
+            </w:pPr>
+            <w:r>
+              <w:rPr>
+                <w:rFonts w:ascii="Times New Roman" w:hAnsi="Times New Roman" w:cs="Times New Roman"/>
+                <w:sz w:val="24"/>
+                <w:szCs w:val="24"/>
+              </w:rPr>
+              <w:t>Filter various risk</w:t>
+            </w:r>
+          </w:p>
+        </w:tc>
+        <w:tc>
+          <w:tcPr>
+            <w:tcW w:w="3185" w:type="dxa"/>
             <w:shd w:val="clear" w:color="auto" w:fill="auto"/>
           </w:tcPr>
-          <w:p/>
+          <w:p>
+            <w:proofErr w:type="spellStart"/>
+            <w:r>
+              <w:rPr>
+                <w:rFonts w:ascii="Consolas" w:hAnsi="Consolas" w:cs="Consolas"/>
+                <w:sz w:val="20"/>
+                <w:szCs w:val="20"/>
+              </w:rPr>
+              <w:t>stat_risk_filter</w:t>
+            </w:r>
+            <w:proofErr w:type="spellEnd"/>
+            <w:r>
+              <w:rPr>
+                <w:rFonts w:ascii="Consolas" w:hAnsi="Consolas" w:cs="Consolas"/>
+                <w:sz w:val="20"/>
+                <w:szCs w:val="20"/>
+              </w:rPr>
+              <w:t>-&gt;</w:t>
+            </w:r>
+          </w:p>
         </w:tc>
       </w:tr>
       <w:tr>
@@ -2158,33 +2680,72 @@
           <w:p>
             <w:pPr>
               <w:rPr>
-                <w:rFonts w:ascii="Times New Roman" w:hAnsi="Times New Roman" w:cs="Times New Roman"/>
-                <w:sz w:val="24"/>
-                <w:szCs w:val="24"/>
-              </w:rPr>
-            </w:pPr>
-          </w:p>
-        </w:tc>
-        <w:tc>
-          <w:tcPr>
-            <w:tcW w:w="3690" w:type="dxa"/>
-          </w:tcPr>
-          <w:p>
-            <w:pPr>
-              <w:rPr>
-                <w:rFonts w:ascii="Times New Roman" w:hAnsi="Times New Roman" w:cs="Times New Roman"/>
-                <w:sz w:val="24"/>
-                <w:szCs w:val="24"/>
-              </w:rPr>
-            </w:pPr>
-          </w:p>
-        </w:tc>
-        <w:tc>
-          <w:tcPr>
-            <w:tcW w:w="3247" w:type="dxa"/>
+                <w:rFonts w:ascii="Consolas" w:hAnsi="Consolas" w:cs="Consolas"/>
+                <w:color w:val="2A00FF"/>
+                <w:sz w:val="20"/>
+                <w:szCs w:val="20"/>
+              </w:rPr>
+            </w:pPr>
+            <w:proofErr w:type="spellStart"/>
+            <w:r>
+              <w:rPr>
+                <w:rFonts w:ascii="Consolas" w:hAnsi="Consolas" w:cs="Consolas"/>
+                <w:color w:val="2A00FF"/>
+                <w:sz w:val="20"/>
+                <w:szCs w:val="20"/>
+              </w:rPr>
+              <w:t>stat_age_filter_below</w:t>
+            </w:r>
+            <w:proofErr w:type="spellEnd"/>
+          </w:p>
+        </w:tc>
+        <w:tc>
+          <w:tcPr>
+            <w:tcW w:w="3752" w:type="dxa"/>
+          </w:tcPr>
+          <w:p>
+            <w:pPr>
+              <w:rPr>
+                <w:rFonts w:ascii="Times New Roman" w:hAnsi="Times New Roman" w:cs="Times New Roman"/>
+                <w:sz w:val="24"/>
+                <w:szCs w:val="24"/>
+              </w:rPr>
+            </w:pPr>
+            <w:r>
+              <w:rPr>
+                <w:rFonts w:ascii="Times New Roman" w:hAnsi="Times New Roman" w:cs="Times New Roman"/>
+                <w:sz w:val="24"/>
+                <w:szCs w:val="24"/>
+              </w:rPr>
+              <w:t>Filter age below value</w:t>
+            </w:r>
+          </w:p>
+        </w:tc>
+        <w:tc>
+          <w:tcPr>
+            <w:tcW w:w="3185" w:type="dxa"/>
             <w:shd w:val="clear" w:color="auto" w:fill="auto"/>
           </w:tcPr>
-          <w:p/>
+          <w:p>
+            <w:proofErr w:type="spellStart"/>
+            <w:r>
+              <w:rPr>
+                <w:rFonts w:ascii="Consolas" w:hAnsi="Consolas" w:cs="Consolas"/>
+                <w:sz w:val="20"/>
+                <w:szCs w:val="20"/>
+              </w:rPr>
+              <w:t>stat_age_filter_below</w:t>
+            </w:r>
+            <w:proofErr w:type="spellEnd"/>
+            <w:r>
+              <w:rPr>
+                <w:rFonts w:ascii="Consolas" w:hAnsi="Consolas" w:cs="Consolas"/>
+                <w:sz w:val="20"/>
+                <w:szCs w:val="20"/>
+              </w:rPr>
+              <w:t>-&gt;20</w:t>
+            </w:r>
+          </w:p>
         </w:tc>
       </w:tr>
       <w:tr>
@@ -2195,33 +2756,83 @@
           <w:p>
             <w:pPr>
               <w:rPr>
-                <w:rFonts w:ascii="Times New Roman" w:hAnsi="Times New Roman" w:cs="Times New Roman"/>
-                <w:sz w:val="24"/>
-                <w:szCs w:val="24"/>
-              </w:rPr>
-            </w:pPr>
-          </w:p>
-        </w:tc>
-        <w:tc>
-          <w:tcPr>
-            <w:tcW w:w="3690" w:type="dxa"/>
-          </w:tcPr>
-          <w:p>
-            <w:pPr>
-              <w:rPr>
-                <w:rFonts w:ascii="Times New Roman" w:hAnsi="Times New Roman" w:cs="Times New Roman"/>
-                <w:sz w:val="24"/>
-                <w:szCs w:val="24"/>
-              </w:rPr>
-            </w:pPr>
-          </w:p>
-        </w:tc>
-        <w:tc>
-          <w:tcPr>
-            <w:tcW w:w="3247" w:type="dxa"/>
+                <w:rFonts w:ascii="Consolas" w:hAnsi="Consolas" w:cs="Consolas"/>
+                <w:color w:val="2A00FF"/>
+                <w:sz w:val="20"/>
+                <w:szCs w:val="20"/>
+              </w:rPr>
+            </w:pPr>
+            <w:proofErr w:type="spellStart"/>
+            <w:r>
+              <w:rPr>
+                <w:rFonts w:ascii="Consolas" w:hAnsi="Consolas" w:cs="Consolas"/>
+                <w:color w:val="2A00FF"/>
+                <w:sz w:val="20"/>
+                <w:szCs w:val="20"/>
+              </w:rPr>
+              <w:lastRenderedPageBreak/>
+              <w:t>stat_age_filter_above</w:t>
+            </w:r>
+            <w:proofErr w:type="spellEnd"/>
+          </w:p>
+        </w:tc>
+        <w:tc>
+          <w:tcPr>
+            <w:tcW w:w="3752" w:type="dxa"/>
+          </w:tcPr>
+          <w:p>
+            <w:pPr>
+              <w:rPr>
+                <w:rFonts w:ascii="Times New Roman" w:hAnsi="Times New Roman" w:cs="Times New Roman"/>
+                <w:sz w:val="24"/>
+                <w:szCs w:val="24"/>
+              </w:rPr>
+            </w:pPr>
+            <w:r>
+              <w:rPr>
+                <w:rFonts w:ascii="Times New Roman" w:hAnsi="Times New Roman" w:cs="Times New Roman"/>
+                <w:sz w:val="24"/>
+                <w:szCs w:val="24"/>
+              </w:rPr>
+              <w:t xml:space="preserve">Filter age above </w:t>
+            </w:r>
+            <w:r>
+              <w:rPr>
+                <w:rFonts w:ascii="Times New Roman" w:hAnsi="Times New Roman" w:cs="Times New Roman"/>
+                <w:sz w:val="24"/>
+                <w:szCs w:val="24"/>
+              </w:rPr>
+              <w:t>value</w:t>
+            </w:r>
+          </w:p>
+        </w:tc>
+        <w:tc>
+          <w:tcPr>
+            <w:tcW w:w="3185" w:type="dxa"/>
             <w:shd w:val="clear" w:color="auto" w:fill="auto"/>
           </w:tcPr>
-          <w:p/>
+          <w:p>
+            <w:proofErr w:type="spellStart"/>
+            <w:r>
+              <w:rPr>
+                <w:rFonts w:ascii="Consolas" w:hAnsi="Consolas" w:cs="Consolas"/>
+                <w:color w:val="2A00FF"/>
+                <w:sz w:val="20"/>
+                <w:szCs w:val="20"/>
+              </w:rPr>
+              <w:t>stat_age_filter_above</w:t>
+            </w:r>
+            <w:proofErr w:type="spellEnd"/>
+            <w:r>
+              <w:rPr>
+                <w:rFonts w:ascii="Consolas" w:hAnsi="Consolas" w:cs="Consolas"/>
+                <w:color w:val="2A00FF"/>
+                <w:sz w:val="20"/>
+                <w:szCs w:val="20"/>
+              </w:rPr>
+              <w:t>-&gt;23</w:t>
+            </w:r>
+          </w:p>
         </w:tc>
       </w:tr>
     </w:tbl>

</xml_diff>

<commit_message>
eddited basic stat methods , going to do filter methods next.
</commit_message>
<xml_diff>
--- a/User Manual.docx
+++ b/User Manual.docx
@@ -1458,11 +1458,9 @@
               <w:pStyle w:val="Heading3"/>
               <w:jc w:val="center"/>
             </w:pPr>
-            <w:bookmarkStart w:id="0" w:name="_GoBack"/>
             <w:r>
               <w:t>EXAMPLE USAGE</w:t>
             </w:r>
-            <w:bookmarkEnd w:id="0"/>
           </w:p>
         </w:tc>
       </w:tr>
@@ -2966,6 +2964,40 @@
     </w:p>
     <w:p>
       <w:pPr>
+        <w:pStyle w:val="ListParagraph"/>
+        <w:numPr>
+          <w:ilvl w:val="0"/>
+          <w:numId w:val="1"/>
+        </w:numPr>
+        <w:rPr>
+          <w:rFonts w:ascii="Times New Roman" w:hAnsi="Times New Roman" w:cs="Times New Roman"/>
+          <w:sz w:val="24"/>
+          <w:szCs w:val="24"/>
+        </w:rPr>
+      </w:pPr>
+      <w:r>
+        <w:rPr>
+          <w:rFonts w:ascii="Times New Roman" w:hAnsi="Times New Roman" w:cs="Times New Roman"/>
+          <w:sz w:val="24"/>
+          <w:szCs w:val="24"/>
+        </w:rPr>
+        <w:t>Certain query displays a dialog</w:t>
+      </w:r>
+    </w:p>
+    <w:p>
+      <w:pPr>
+        <w:pStyle w:val="ListParagraph"/>
+        <w:rPr>
+          <w:rFonts w:ascii="Times New Roman" w:hAnsi="Times New Roman" w:cs="Times New Roman"/>
+          <w:sz w:val="24"/>
+          <w:szCs w:val="24"/>
+        </w:rPr>
+      </w:pPr>
+      <w:bookmarkStart w:id="0" w:name="_GoBack"/>
+      <w:bookmarkEnd w:id="0"/>
+    </w:p>
+    <w:p>
+      <w:pPr>
         <w:rPr>
           <w:rFonts w:ascii="Times New Roman" w:hAnsi="Times New Roman" w:cs="Times New Roman"/>
           <w:sz w:val="24"/>
@@ -3366,7 +3398,6 @@
           <w:sz w:val="24"/>
           <w:szCs w:val="24"/>
         </w:rPr>
-        <w:lastRenderedPageBreak/>
         <w:t>System Design Abstraction</w:t>
       </w:r>
     </w:p>

</xml_diff>

<commit_message>
final documentation edit 2
</commit_message>
<xml_diff>
--- a/User Manual.docx
+++ b/User Manual.docx
@@ -163,7 +163,19 @@
                                         <w:rPr>
                                           <w:color w:val="FFFFFF" w:themeColor="background1"/>
                                         </w:rPr>
-                                        <w:t>Remario Richards | Shervain Barett</w:t>
+                                        <w:t>Remario Richards | Shervain Ba</w:t>
+                                      </w:r>
+                                      <w:r>
+                                        <w:rPr>
+                                          <w:color w:val="FFFFFF" w:themeColor="background1"/>
+                                        </w:rPr>
+                                        <w:t>r</w:t>
+                                      </w:r>
+                                      <w:r>
+                                        <w:rPr>
+                                          <w:color w:val="FFFFFF" w:themeColor="background1"/>
+                                        </w:rPr>
+                                        <w:t>rett</w:t>
                                       </w:r>
                                     </w:p>
                                   </w:sdtContent>
@@ -203,8 +215,10 @@
                                     <w:rPr>
                                       <w:color w:val="FFFFFF" w:themeColor="background1"/>
                                     </w:rPr>
-                                    <w:t>1303783| 0000000</w:t>
+                                    <w:t>1303783| 1303991</w:t>
                                   </w:r>
+                                  <w:bookmarkStart w:id="0" w:name="_GoBack"/>
+                                  <w:bookmarkEnd w:id="0"/>
                                 </w:p>
                               </w:txbxContent>
                             </wps:txbx>
@@ -323,11 +337,11 @@
                   </wp:anchor>
                 </w:drawing>
               </mc:Choice>
-              <mc:Fallback xmlns:w16se="http://schemas.microsoft.com/office/word/2015/wordml/symex" xmlns:cx2="http://schemas.microsoft.com/office/drawing/2015/10/21/chartex" xmlns:cx1="http://schemas.microsoft.com/office/drawing/2015/9/8/chartex" xmlns:cx="http://schemas.microsoft.com/office/drawing/2014/chartex">
+              <mc:Fallback>
                 <w:pict>
                   <v:group id="Group 193" o:spid="_x0000_s1026" style="position:absolute;margin-left:0;margin-top:0;width:540.55pt;height:718.4pt;z-index:-251657216;mso-width-percent:882;mso-height-percent:909;mso-position-horizontal:center;mso-position-horizontal-relative:page;mso-position-vertical:center;mso-position-vertical-relative:page;mso-width-percent:882;mso-height-percent:909" coordsize="68648,91235" o:gfxdata="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">
-                    <v:rect id="Rectangle 194" o:spid="_x0000_s1027" style="position:absolute;width:68580;height:13716;visibility:visible;mso-wrap-style:square;v-text-anchor:middle" o:gfxdata="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" fillcolor="#5b9bd5 [3204]" stroked="f" strokeweight="1pt"/>
-                    <v:rect id="Rectangle 195" o:spid="_x0000_s1028" style="position:absolute;top:40943;width:68580;height:50292;visibility:visible;mso-wrap-style:square;v-text-anchor:bottom" o:gfxdata="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" fillcolor="#5b9bd5 [3204]" stroked="f" strokeweight="1pt">
+                    <v:rect id="Rectangle 194" o:spid="_x0000_s1027" style="position:absolute;width:68580;height:13716;visibility:visible;mso-wrap-style:square;v-text-anchor:middle" o:gfxdata="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" fillcolor="#5b9bd5 [3204]" stroked="f" strokeweight="1pt"/>
+                    <v:rect id="Rectangle 195" o:spid="_x0000_s1028" style="position:absolute;top:40943;width:68580;height:50292;visibility:visible;mso-wrap-style:square;v-text-anchor:bottom" o:gfxdata="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" fillcolor="#5b9bd5 [3204]" stroked="f" strokeweight="1pt">
                       <v:textbox inset="36pt,57.6pt,36pt,36pt">
                         <w:txbxContent>
                           <w:sdt>
@@ -356,16 +370,20 @@
                                   <w:rPr>
                                     <w:color w:val="FFFFFF" w:themeColor="background1"/>
                                   </w:rPr>
-                                  <w:t xml:space="preserve">Remario Richards | Shervain </w:t>
+                                  <w:t>Remario Richards | Shervain Ba</w:t>
                                 </w:r>
-                                <w:proofErr w:type="spellStart"/>
                                 <w:r>
                                   <w:rPr>
                                     <w:color w:val="FFFFFF" w:themeColor="background1"/>
                                   </w:rPr>
-                                  <w:t>Barett</w:t>
+                                  <w:t>r</w:t>
                                 </w:r>
-                                <w:proofErr w:type="spellEnd"/>
+                                <w:r>
+                                  <w:rPr>
+                                    <w:color w:val="FFFFFF" w:themeColor="background1"/>
+                                  </w:rPr>
+                                  <w:t>rett</w:t>
+                                </w:r>
                               </w:p>
                             </w:sdtContent>
                           </w:sdt>
@@ -404,8 +422,10 @@
                               <w:rPr>
                                 <w:color w:val="FFFFFF" w:themeColor="background1"/>
                               </w:rPr>
-                              <w:t>1303783| 0000000</w:t>
+                              <w:t>1303783| 1303991</w:t>
                             </w:r>
+                            <w:bookmarkStart w:id="1" w:name="_GoBack"/>
+                            <w:bookmarkEnd w:id="1"/>
                           </w:p>
                         </w:txbxContent>
                       </v:textbox>
@@ -414,7 +434,7 @@
                       <v:stroke joinstyle="miter"/>
                       <v:path gradientshapeok="t" o:connecttype="rect"/>
                     </v:shapetype>
-                    <v:shape id="Text Box 196" o:spid="_x0000_s1029" type="#_x0000_t202" style="position:absolute;left:68;top:13716;width:68580;height:27227;visibility:visible;mso-wrap-style:square;v-text-anchor:middle" o:gfxdata="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" fillcolor="white [3212]" stroked="f" strokeweight=".5pt">
+                    <v:shape id="Text Box 196" o:spid="_x0000_s1029" type="#_x0000_t202" style="position:absolute;left:68;top:13716;width:68580;height:27227;visibility:visible;mso-wrap-style:square;v-text-anchor:middle" o:gfxdata="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" fillcolor="white [3212]" stroked="f" strokeweight=".5pt">
                       <v:textbox inset="36pt,7.2pt,36pt,7.2pt">
                         <w:txbxContent>
                           <w:sdt>
@@ -591,7 +611,23 @@
           <w:sz w:val="24"/>
           <w:szCs w:val="24"/>
         </w:rPr>
-        <w:t>There are five scenes or components in the program, firstly the login for the administrator default username and password is [admin]. Credentials are recommended to change, this is only demonstration purposes only. After successful login, the user is posed with two options, either they query the knowledge base or input data. Only the administrator can query the system, and the user can only input the relevant data</w:t>
+        <w:t xml:space="preserve">There are five scenes or components in the program, firstly the login for the administrator default username and password is [admin]. Credentials are recommended to change, this is only </w:t>
+      </w:r>
+      <w:r>
+        <w:rPr>
+          <w:rFonts w:ascii="Times New Roman" w:hAnsi="Times New Roman" w:cs="Times New Roman"/>
+          <w:sz w:val="24"/>
+          <w:szCs w:val="24"/>
+        </w:rPr>
+        <w:t xml:space="preserve">for </w:t>
+      </w:r>
+      <w:r>
+        <w:rPr>
+          <w:rFonts w:ascii="Times New Roman" w:hAnsi="Times New Roman" w:cs="Times New Roman"/>
+          <w:sz w:val="24"/>
+          <w:szCs w:val="24"/>
+        </w:rPr>
+        <w:t>demonstration purposes only. After successful login, the user is posed with two options, either they query the knowledge base or input data. Only the administrator can query the system, and the user can only input the relevant data</w:t>
       </w:r>
       <w:r>
         <w:rPr>
@@ -1307,7 +1343,23 @@
           <w:sz w:val="24"/>
           <w:szCs w:val="24"/>
         </w:rPr>
-        <w:t>After successful input for the aforementioned various information set. The user will be greet with a list of specific recommended steps to enhance their lifestyle.  Thus alleviating their chances of type 2 diabetes. The user will also be shown their current status in developing type 2 diabetes within 10 years. Ranging from status such as low, slightly elevated and of course highly elevated.</w:t>
+        <w:t>After successful input for the aforementioned various information set. The user will be greet</w:t>
+      </w:r>
+      <w:r>
+        <w:rPr>
+          <w:rFonts w:ascii="Times New Roman" w:hAnsi="Times New Roman" w:cs="Times New Roman"/>
+          <w:sz w:val="24"/>
+          <w:szCs w:val="24"/>
+        </w:rPr>
+        <w:t>ed</w:t>
+      </w:r>
+      <w:r>
+        <w:rPr>
+          <w:rFonts w:ascii="Times New Roman" w:hAnsi="Times New Roman" w:cs="Times New Roman"/>
+          <w:sz w:val="24"/>
+          <w:szCs w:val="24"/>
+        </w:rPr>
+        <w:t xml:space="preserve"> with a list of specific recommended steps to enhance their lifestyle.  Thus alleviating their chances of type 2 diabetes. The user will also be shown their current status in developing type 2 diabetes within 10 years. Ranging from status such as low, slightly elevated and of course highly elevated.</w:t>
       </w:r>
     </w:p>
     <w:p>
@@ -1354,7 +1406,23 @@
           <w:sz w:val="24"/>
           <w:szCs w:val="24"/>
         </w:rPr>
-        <w:t>The following details all the necessary instruction’s needed to use query the knowledge base. After successful login, the admin can query the database by selectively clicking the query action. The following are all the current query actions and returned results.</w:t>
+        <w:t>The following details all the necess</w:t>
+      </w:r>
+      <w:r>
+        <w:rPr>
+          <w:rFonts w:ascii="Times New Roman" w:hAnsi="Times New Roman" w:cs="Times New Roman"/>
+          <w:sz w:val="24"/>
+          <w:szCs w:val="24"/>
+        </w:rPr>
+        <w:t xml:space="preserve">ary instruction’s needed to </w:t>
+      </w:r>
+      <w:r>
+        <w:rPr>
+          <w:rFonts w:ascii="Times New Roman" w:hAnsi="Times New Roman" w:cs="Times New Roman"/>
+          <w:sz w:val="24"/>
+          <w:szCs w:val="24"/>
+        </w:rPr>
+        <w:t>query the knowledge base. After successful login, the admin can query the database by selectively clicking the query action. The following are all the current query actions and returned results.</w:t>
       </w:r>
     </w:p>
     <w:p>
@@ -3501,8 +3569,6 @@
         </w:rPr>
         <w:t xml:space="preserve"> language</w:t>
       </w:r>
-      <w:bookmarkStart w:id="0" w:name="_GoBack"/>
-      <w:bookmarkEnd w:id="0"/>
       <w:r>
         <w:rPr>
           <w:rFonts w:ascii="Times New Roman" w:eastAsia="Times New Roman" w:hAnsi="Times New Roman" w:cs="Times New Roman"/>
@@ -4244,7 +4310,7 @@
         <v:path o:extrusionok="f" gradientshapeok="t" o:connecttype="rect"/>
         <o:lock v:ext="edit" aspectratio="t"/>
       </v:shapetype>
-      <v:shape id="_x0000_i1031" type="#_x0000_t75" style="width:11.55pt;height:11.55pt" o:bullet="t">
+      <v:shape id="_x0000_i1028" type="#_x0000_t75" style="width:11.55pt;height:11.55pt" o:bullet="t">
         <v:imagedata r:id="rId1" o:title="mso3A2A"/>
       </v:shape>
     </w:pict>

</xml_diff>